<commit_message>
Final URS Reviewed and Completed
</commit_message>
<xml_diff>
--- a/Documents/FINAL/Final-URS-v1.docx
+++ b/Documents/FINAL/Final-URS-v1.docx
@@ -1,6 +1,6 @@
 
 <file path=word/document.xml><?xml version="1.0" encoding="utf-8"?>
-<w:document xmlns:wpc="http://schemas.microsoft.com/office/word/2010/wordprocessingCanvas" xmlns:cx="http://schemas.microsoft.com/office/drawing/2014/chartex" xmlns:cx1="http://schemas.microsoft.com/office/drawing/2015/9/8/chartex" xmlns:cx2="http://schemas.microsoft.com/office/drawing/2015/10/21/chartex" xmlns:mc="http://schemas.openxmlformats.org/markup-compatibility/2006" xmlns:o="urn:schemas-microsoft-com:office:office" xmlns:r="http://schemas.openxmlformats.org/officeDocument/2006/relationships" xmlns:m="http://schemas.openxmlformats.org/officeDocument/2006/math" xmlns:v="urn:schemas-microsoft-com:vml" xmlns:wp14="http://schemas.microsoft.com/office/word/2010/wordprocessingDrawing" xmlns:wp="http://schemas.openxmlformats.org/drawingml/2006/wordprocessingDrawing" xmlns:w10="urn:schemas-microsoft-com:office:word" xmlns:w="http://schemas.openxmlformats.org/wordprocessingml/2006/main" xmlns:w14="http://schemas.microsoft.com/office/word/2010/wordml" xmlns:w15="http://schemas.microsoft.com/office/word/2012/wordml" xmlns:w16se="http://schemas.microsoft.com/office/word/2015/wordml/symex" xmlns:wpg="http://schemas.microsoft.com/office/word/2010/wordprocessingGroup" xmlns:wpi="http://schemas.microsoft.com/office/word/2010/wordprocessingInk" xmlns:wne="http://schemas.microsoft.com/office/word/2006/wordml" xmlns:wps="http://schemas.microsoft.com/office/word/2010/wordprocessingShape" mc:Ignorable="w14 w15 w16se wp14">
+<w:document xmlns:wpc="http://schemas.microsoft.com/office/word/2010/wordprocessingCanvas" xmlns:cx="http://schemas.microsoft.com/office/drawing/2014/chartex" xmlns:cx1="http://schemas.microsoft.com/office/drawing/2015/9/8/chartex" xmlns:cx2="http://schemas.microsoft.com/office/drawing/2015/10/21/chartex" xmlns:cx3="http://schemas.microsoft.com/office/drawing/2016/5/9/chartex" xmlns:cx4="http://schemas.microsoft.com/office/drawing/2016/5/10/chartex" xmlns:cx5="http://schemas.microsoft.com/office/drawing/2016/5/11/chartex" xmlns:mc="http://schemas.openxmlformats.org/markup-compatibility/2006" xmlns:o="urn:schemas-microsoft-com:office:office" xmlns:r="http://schemas.openxmlformats.org/officeDocument/2006/relationships" xmlns:m="http://schemas.openxmlformats.org/officeDocument/2006/math" xmlns:v="urn:schemas-microsoft-com:vml" xmlns:wp14="http://schemas.microsoft.com/office/word/2010/wordprocessingDrawing" xmlns:wp="http://schemas.openxmlformats.org/drawingml/2006/wordprocessingDrawing" xmlns:w10="urn:schemas-microsoft-com:office:word" xmlns:w="http://schemas.openxmlformats.org/wordprocessingml/2006/main" xmlns:w14="http://schemas.microsoft.com/office/word/2010/wordml" xmlns:w15="http://schemas.microsoft.com/office/word/2012/wordml" xmlns:w16se="http://schemas.microsoft.com/office/word/2015/wordml/symex" xmlns:wpg="http://schemas.microsoft.com/office/word/2010/wordprocessingGroup" xmlns:wpi="http://schemas.microsoft.com/office/word/2010/wordprocessingInk" xmlns:wne="http://schemas.microsoft.com/office/word/2006/wordml" xmlns:wps="http://schemas.microsoft.com/office/word/2010/wordprocessingShape" mc:Ignorable="w14 w15 w16se wp14">
   <w:body>
     <w:p>
       <w:pPr>
@@ -3801,43 +3801,43 @@
           <w:szCs w:val="24"/>
         </w:rPr>
         <w:lastRenderedPageBreak/>
-        <w:t>The cultivating area will be divided into 1</w:t>
-      </w:r>
-      <w:r>
-        <w:rPr>
-          <w:rFonts w:ascii="Arial" w:eastAsia="Times New Roman" w:hAnsi="Arial" w:cs="Arial"/>
-          <w:color w:val="000000"/>
-          <w:sz w:val="24"/>
-          <w:szCs w:val="24"/>
-        </w:rPr>
-        <w:t>6</w:t>
-      </w:r>
-      <w:r>
-        <w:rPr>
-          <w:rFonts w:ascii="Arial" w:eastAsia="Times New Roman" w:hAnsi="Arial" w:cs="Arial"/>
-          <w:color w:val="000000"/>
-          <w:sz w:val="24"/>
-          <w:szCs w:val="24"/>
-        </w:rPr>
-        <w:t>X1</w:t>
-      </w:r>
-      <w:r>
-        <w:rPr>
-          <w:rFonts w:ascii="Arial" w:eastAsia="Times New Roman" w:hAnsi="Arial" w:cs="Arial"/>
-          <w:color w:val="000000"/>
-          <w:sz w:val="24"/>
-          <w:szCs w:val="24"/>
-        </w:rPr>
-        <w:t>0</w:t>
-      </w:r>
-      <w:r>
-        <w:rPr>
-          <w:rFonts w:ascii="Arial" w:eastAsia="Times New Roman" w:hAnsi="Arial" w:cs="Arial"/>
-          <w:color w:val="000000"/>
-          <w:sz w:val="24"/>
-          <w:szCs w:val="24"/>
-        </w:rPr>
-        <w:t xml:space="preserve"> plots.</w:t>
+        <w:t>The cultiva</w:t>
+      </w:r>
+      <w:r>
+        <w:rPr>
+          <w:rFonts w:ascii="Arial" w:eastAsia="Times New Roman" w:hAnsi="Arial" w:cs="Arial"/>
+          <w:color w:val="000000"/>
+          <w:sz w:val="24"/>
+          <w:szCs w:val="24"/>
+        </w:rPr>
+        <w:t>ting area will be divided into 10X8 or 80</w:t>
+      </w:r>
+      <w:r>
+        <w:rPr>
+          <w:rFonts w:ascii="Arial" w:eastAsia="Times New Roman" w:hAnsi="Arial" w:cs="Arial"/>
+          <w:color w:val="000000"/>
+          <w:sz w:val="24"/>
+          <w:szCs w:val="24"/>
+        </w:rPr>
+        <w:t xml:space="preserve"> plots</w:t>
+      </w:r>
+      <w:r>
+        <w:rPr>
+          <w:rFonts w:ascii="Arial" w:eastAsia="Times New Roman" w:hAnsi="Arial" w:cs="Arial"/>
+          <w:color w:val="000000"/>
+          <w:sz w:val="24"/>
+          <w:szCs w:val="24"/>
+        </w:rPr>
+        <w:t xml:space="preserve"> in total</w:t>
+      </w:r>
+      <w:r>
+        <w:rPr>
+          <w:rFonts w:ascii="Arial" w:eastAsia="Times New Roman" w:hAnsi="Arial" w:cs="Arial"/>
+          <w:color w:val="000000"/>
+          <w:sz w:val="24"/>
+          <w:szCs w:val="24"/>
+        </w:rPr>
+        <w:t>.</w:t>
       </w:r>
     </w:p>
     <w:p>
@@ -3912,16 +3912,7 @@
           <w:sz w:val="24"/>
           <w:szCs w:val="24"/>
         </w:rPr>
-        <w:t>Start date cannot be before the end date and 201</w:t>
-      </w:r>
-      <w:r>
-        <w:rPr>
-          <w:rFonts w:ascii="Arial" w:eastAsia="Times New Roman" w:hAnsi="Arial" w:cs="Arial"/>
-          <w:color w:val="000000"/>
-          <w:sz w:val="24"/>
-          <w:szCs w:val="24"/>
-        </w:rPr>
-        <w:t>6</w:t>
+        <w:t>Simulation dates can be between 2015 and 2018</w:t>
       </w:r>
       <w:r>
         <w:rPr>
@@ -3955,25 +3946,16 @@
           <w:sz w:val="24"/>
           <w:szCs w:val="24"/>
         </w:rPr>
-        <w:t xml:space="preserve">End date cannot be </w:t>
-      </w:r>
-      <w:r>
-        <w:rPr>
-          <w:rFonts w:ascii="Arial" w:eastAsia="Times New Roman" w:hAnsi="Arial" w:cs="Arial"/>
-          <w:color w:val="000000"/>
-          <w:sz w:val="24"/>
-          <w:szCs w:val="24"/>
-        </w:rPr>
-        <w:t>more than 3 years</w:t>
-      </w:r>
-      <w:r>
-        <w:rPr>
-          <w:rFonts w:ascii="Arial" w:eastAsia="Times New Roman" w:hAnsi="Arial" w:cs="Arial"/>
-          <w:color w:val="000000"/>
-          <w:sz w:val="24"/>
-          <w:szCs w:val="24"/>
-        </w:rPr>
-        <w:t xml:space="preserve"> from the start date, and must be at least 3 months from start dates.</w:t>
+        <w:t xml:space="preserve">The end Date </w:t>
+      </w:r>
+      <w:r>
+        <w:rPr>
+          <w:rFonts w:ascii="Arial" w:eastAsia="Times New Roman" w:hAnsi="Arial" w:cs="Arial"/>
+          <w:color w:val="000000"/>
+          <w:sz w:val="24"/>
+          <w:szCs w:val="24"/>
+        </w:rPr>
+        <w:t>must be at least 3 months from start dates.</w:t>
       </w:r>
     </w:p>
     <w:p>
@@ -3999,6 +3981,56 @@
           <w:szCs w:val="24"/>
         </w:rPr>
         <w:t>Changes cannot be made to the simulation while it is running. The simulation must be paused before changes can be applied.</w:t>
+      </w:r>
+    </w:p>
+    <w:p>
+      <w:pPr>
+        <w:numPr>
+          <w:ilvl w:val="0"/>
+          <w:numId w:val="2"/>
+        </w:numPr>
+        <w:spacing w:line="240" w:lineRule="auto"/>
+        <w:textAlignment w:val="baseline"/>
+        <w:rPr>
+          <w:rFonts w:ascii="Arial" w:eastAsia="Times New Roman" w:hAnsi="Arial" w:cs="Arial"/>
+          <w:color w:val="000000"/>
+          <w:sz w:val="24"/>
+          <w:szCs w:val="24"/>
+        </w:rPr>
+      </w:pPr>
+      <w:r>
+        <w:rPr>
+          <w:rFonts w:ascii="Arial" w:eastAsia="Times New Roman" w:hAnsi="Arial" w:cs="Arial"/>
+          <w:color w:val="000000"/>
+          <w:sz w:val="24"/>
+          <w:szCs w:val="24"/>
+        </w:rPr>
+        <w:t>The Size of the Plots, How much Water and Fertilizer given to the crops and The Province selected are all global variables which apply to all the plots and crops.</w:t>
+      </w:r>
+    </w:p>
+    <w:p>
+      <w:pPr>
+        <w:numPr>
+          <w:ilvl w:val="0"/>
+          <w:numId w:val="2"/>
+        </w:numPr>
+        <w:spacing w:line="240" w:lineRule="auto"/>
+        <w:textAlignment w:val="baseline"/>
+        <w:rPr>
+          <w:rFonts w:ascii="Arial" w:eastAsia="Times New Roman" w:hAnsi="Arial" w:cs="Arial"/>
+          <w:color w:val="000000"/>
+          <w:sz w:val="24"/>
+          <w:szCs w:val="24"/>
+        </w:rPr>
+      </w:pPr>
+      <w:r>
+        <w:rPr>
+          <w:rFonts w:ascii="Arial" w:eastAsia="Times New Roman" w:hAnsi="Arial" w:cs="Arial"/>
+          <w:color w:val="000000"/>
+          <w:sz w:val="24"/>
+          <w:szCs w:val="24"/>
+        </w:rPr>
+        <w:t>The Start Date, End Dates, and the Size of each plot can only be changed when no crops have been placed.</w:t>
       </w:r>
     </w:p>
     <w:p>
@@ -4625,7 +4657,7 @@
                 <w:rFonts w:ascii="Calibri" w:eastAsia="Times New Roman" w:hAnsi="Calibri" w:cs="Calibri"/>
                 <w:color w:val="000000"/>
               </w:rPr>
-              <w:t>Remove crops</w:t>
+              <w:t>Remove crop</w:t>
             </w:r>
           </w:p>
         </w:tc>
@@ -5359,7 +5391,7 @@
       </w:tr>
       <w:tr>
         <w:trPr>
-          <w:trHeight w:val="420"/>
+          <w:trHeight w:val="405"/>
         </w:trPr>
         <w:tc>
           <w:tcPr>
@@ -5377,59 +5409,21 @@
               <w:bottom w:w="0" w:type="dxa"/>
               <w:right w:w="120" w:type="dxa"/>
             </w:tcMar>
-            <w:hideMark/>
           </w:tcPr>
           <w:p>
             <w:pPr>
               <w:spacing w:line="240" w:lineRule="auto"/>
-              <w:rPr>
-                <w:rFonts w:ascii="Times New Roman" w:eastAsia="Times New Roman" w:hAnsi="Times New Roman" w:cs="Times New Roman"/>
-                <w:sz w:val="24"/>
-                <w:szCs w:val="24"/>
-              </w:rPr>
-            </w:pPr>
-            <w:r>
               <w:rPr>
                 <w:rFonts w:ascii="Calibri" w:eastAsia="Times New Roman" w:hAnsi="Calibri" w:cs="Calibri"/>
                 <w:color w:val="000000"/>
               </w:rPr>
-              <w:t>106</w:t>
-            </w:r>
-          </w:p>
-        </w:tc>
-        <w:tc>
-          <w:tcPr>
-            <w:tcW w:w="0" w:type="auto"/>
-            <w:tcBorders>
-              <w:top w:val="single" w:sz="6" w:space="0" w:color="000000"/>
-              <w:left w:val="single" w:sz="6" w:space="0" w:color="000000"/>
-              <w:bottom w:val="single" w:sz="6" w:space="0" w:color="000000"/>
-              <w:right w:val="single" w:sz="6" w:space="0" w:color="000000"/>
-            </w:tcBorders>
-            <w:shd w:val="clear" w:color="auto" w:fill="FFFFFF"/>
-            <w:tcMar>
-              <w:top w:w="0" w:type="dxa"/>
-              <w:left w:w="120" w:type="dxa"/>
-              <w:bottom w:w="0" w:type="dxa"/>
-              <w:right w:w="120" w:type="dxa"/>
-            </w:tcMar>
-            <w:hideMark/>
-          </w:tcPr>
-          <w:p>
-            <w:pPr>
-              <w:spacing w:line="240" w:lineRule="auto"/>
-              <w:rPr>
-                <w:rFonts w:ascii="Times New Roman" w:eastAsia="Times New Roman" w:hAnsi="Times New Roman" w:cs="Times New Roman"/>
-                <w:sz w:val="24"/>
-                <w:szCs w:val="24"/>
-              </w:rPr>
             </w:pPr>
             <w:r>
               <w:rPr>
                 <w:rFonts w:ascii="Calibri" w:eastAsia="Times New Roman" w:hAnsi="Calibri" w:cs="Calibri"/>
                 <w:color w:val="000000"/>
               </w:rPr>
-              <w:t>Soil selection</w:t>
+              <w:t>106</w:t>
             </w:r>
           </w:p>
         </w:tc>
@@ -5449,23 +5443,84 @@
               <w:bottom w:w="0" w:type="dxa"/>
               <w:right w:w="120" w:type="dxa"/>
             </w:tcMar>
-            <w:hideMark/>
+          </w:tcPr>
+          <w:p>
+            <w:pPr>
+              <w:spacing w:line="240" w:lineRule="auto"/>
+              <w:rPr>
+                <w:rFonts w:ascii="Calibri" w:eastAsia="Times New Roman" w:hAnsi="Calibri" w:cs="Calibri"/>
+                <w:color w:val="000000"/>
+              </w:rPr>
+            </w:pPr>
+            <w:r>
+              <w:rPr>
+                <w:rFonts w:ascii="Calibri" w:eastAsia="Times New Roman" w:hAnsi="Calibri" w:cs="Calibri"/>
+                <w:color w:val="000000"/>
+              </w:rPr>
+              <w:t>Save Report</w:t>
+            </w:r>
+          </w:p>
+        </w:tc>
+        <w:tc>
+          <w:tcPr>
+            <w:tcW w:w="0" w:type="auto"/>
+            <w:tcBorders>
+              <w:top w:val="single" w:sz="6" w:space="0" w:color="000000"/>
+              <w:left w:val="single" w:sz="6" w:space="0" w:color="000000"/>
+              <w:bottom w:val="single" w:sz="6" w:space="0" w:color="000000"/>
+              <w:right w:val="single" w:sz="6" w:space="0" w:color="000000"/>
+            </w:tcBorders>
+            <w:shd w:val="clear" w:color="auto" w:fill="FFFFFF"/>
+            <w:tcMar>
+              <w:top w:w="0" w:type="dxa"/>
+              <w:left w:w="120" w:type="dxa"/>
+              <w:bottom w:w="0" w:type="dxa"/>
+              <w:right w:w="120" w:type="dxa"/>
+            </w:tcMar>
           </w:tcPr>
           <w:p>
             <w:pPr>
               <w:spacing w:line="240" w:lineRule="auto"/>
               <w:jc w:val="center"/>
               <w:rPr>
-                <w:rFonts w:ascii="Times New Roman" w:eastAsia="Times New Roman" w:hAnsi="Times New Roman" w:cs="Times New Roman"/>
-                <w:sz w:val="24"/>
-                <w:szCs w:val="24"/>
-              </w:rPr>
-            </w:pPr>
-            <w:r>
-              <w:rPr>
                 <w:rFonts w:ascii="Calibri" w:eastAsia="Times New Roman" w:hAnsi="Calibri" w:cs="Calibri"/>
                 <w:color w:val="000000"/>
               </w:rPr>
+            </w:pPr>
+          </w:p>
+        </w:tc>
+        <w:tc>
+          <w:tcPr>
+            <w:tcW w:w="0" w:type="auto"/>
+            <w:tcBorders>
+              <w:top w:val="single" w:sz="6" w:space="0" w:color="000000"/>
+              <w:left w:val="single" w:sz="6" w:space="0" w:color="000000"/>
+              <w:bottom w:val="single" w:sz="6" w:space="0" w:color="000000"/>
+              <w:right w:val="single" w:sz="6" w:space="0" w:color="000000"/>
+            </w:tcBorders>
+            <w:shd w:val="clear" w:color="auto" w:fill="FFFFFF"/>
+            <w:tcMar>
+              <w:top w:w="0" w:type="dxa"/>
+              <w:left w:w="120" w:type="dxa"/>
+              <w:bottom w:w="0" w:type="dxa"/>
+              <w:right w:w="120" w:type="dxa"/>
+            </w:tcMar>
+          </w:tcPr>
+          <w:p>
+            <w:pPr>
+              <w:spacing w:after="0" w:line="240" w:lineRule="auto"/>
+              <w:rPr>
+                <w:rFonts w:ascii="Times New Roman" w:eastAsia="Times New Roman" w:hAnsi="Times New Roman" w:cs="Times New Roman"/>
+                <w:sz w:val="24"/>
+                <w:szCs w:val="24"/>
+              </w:rPr>
+            </w:pPr>
+            <w:r>
+              <w:rPr>
+                <w:rFonts w:ascii="Times New Roman" w:eastAsia="Times New Roman" w:hAnsi="Times New Roman" w:cs="Times New Roman"/>
+                <w:sz w:val="24"/>
+                <w:szCs w:val="24"/>
+              </w:rPr>
               <w:t>V</w:t>
             </w:r>
           </w:p>
@@ -5486,7 +5541,6 @@
               <w:bottom w:w="0" w:type="dxa"/>
               <w:right w:w="120" w:type="dxa"/>
             </w:tcMar>
-            <w:hideMark/>
           </w:tcPr>
           <w:p>
             <w:pPr>
@@ -5515,36 +5569,6 @@
               <w:bottom w:w="0" w:type="dxa"/>
               <w:right w:w="120" w:type="dxa"/>
             </w:tcMar>
-            <w:hideMark/>
-          </w:tcPr>
-          <w:p>
-            <w:pPr>
-              <w:spacing w:after="0" w:line="240" w:lineRule="auto"/>
-              <w:rPr>
-                <w:rFonts w:ascii="Times New Roman" w:eastAsia="Times New Roman" w:hAnsi="Times New Roman" w:cs="Times New Roman"/>
-                <w:sz w:val="24"/>
-                <w:szCs w:val="24"/>
-              </w:rPr>
-            </w:pPr>
-          </w:p>
-        </w:tc>
-        <w:tc>
-          <w:tcPr>
-            <w:tcW w:w="0" w:type="auto"/>
-            <w:tcBorders>
-              <w:top w:val="single" w:sz="6" w:space="0" w:color="000000"/>
-              <w:left w:val="single" w:sz="6" w:space="0" w:color="000000"/>
-              <w:bottom w:val="single" w:sz="6" w:space="0" w:color="000000"/>
-              <w:right w:val="single" w:sz="6" w:space="0" w:color="000000"/>
-            </w:tcBorders>
-            <w:shd w:val="clear" w:color="auto" w:fill="FFFFFF"/>
-            <w:tcMar>
-              <w:top w:w="0" w:type="dxa"/>
-              <w:left w:w="120" w:type="dxa"/>
-              <w:bottom w:w="0" w:type="dxa"/>
-              <w:right w:w="120" w:type="dxa"/>
-            </w:tcMar>
-            <w:hideMark/>
           </w:tcPr>
           <w:p>
             <w:pPr>
@@ -5630,6 +5654,207 @@
                 <w:rFonts w:ascii="Calibri" w:eastAsia="Times New Roman" w:hAnsi="Calibri" w:cs="Calibri"/>
                 <w:color w:val="000000"/>
               </w:rPr>
+              <w:t>Soil selection</w:t>
+            </w:r>
+          </w:p>
+        </w:tc>
+        <w:tc>
+          <w:tcPr>
+            <w:tcW w:w="0" w:type="auto"/>
+            <w:tcBorders>
+              <w:top w:val="single" w:sz="6" w:space="0" w:color="000000"/>
+              <w:left w:val="single" w:sz="6" w:space="0" w:color="000000"/>
+              <w:bottom w:val="single" w:sz="6" w:space="0" w:color="000000"/>
+              <w:right w:val="single" w:sz="6" w:space="0" w:color="000000"/>
+            </w:tcBorders>
+            <w:shd w:val="clear" w:color="auto" w:fill="FFFFFF"/>
+            <w:tcMar>
+              <w:top w:w="0" w:type="dxa"/>
+              <w:left w:w="120" w:type="dxa"/>
+              <w:bottom w:w="0" w:type="dxa"/>
+              <w:right w:w="120" w:type="dxa"/>
+            </w:tcMar>
+            <w:hideMark/>
+          </w:tcPr>
+          <w:p>
+            <w:pPr>
+              <w:spacing w:line="240" w:lineRule="auto"/>
+              <w:jc w:val="center"/>
+              <w:rPr>
+                <w:rFonts w:ascii="Times New Roman" w:eastAsia="Times New Roman" w:hAnsi="Times New Roman" w:cs="Times New Roman"/>
+                <w:sz w:val="24"/>
+                <w:szCs w:val="24"/>
+              </w:rPr>
+            </w:pPr>
+            <w:r>
+              <w:rPr>
+                <w:rFonts w:ascii="Calibri" w:eastAsia="Times New Roman" w:hAnsi="Calibri" w:cs="Calibri"/>
+                <w:color w:val="000000"/>
+              </w:rPr>
+              <w:t>V</w:t>
+            </w:r>
+          </w:p>
+        </w:tc>
+        <w:tc>
+          <w:tcPr>
+            <w:tcW w:w="0" w:type="auto"/>
+            <w:tcBorders>
+              <w:top w:val="single" w:sz="6" w:space="0" w:color="000000"/>
+              <w:left w:val="single" w:sz="6" w:space="0" w:color="000000"/>
+              <w:bottom w:val="single" w:sz="6" w:space="0" w:color="000000"/>
+              <w:right w:val="single" w:sz="6" w:space="0" w:color="000000"/>
+            </w:tcBorders>
+            <w:shd w:val="clear" w:color="auto" w:fill="FFFFFF"/>
+            <w:tcMar>
+              <w:top w:w="0" w:type="dxa"/>
+              <w:left w:w="120" w:type="dxa"/>
+              <w:bottom w:w="0" w:type="dxa"/>
+              <w:right w:w="120" w:type="dxa"/>
+            </w:tcMar>
+            <w:hideMark/>
+          </w:tcPr>
+          <w:p>
+            <w:pPr>
+              <w:spacing w:after="0" w:line="240" w:lineRule="auto"/>
+              <w:rPr>
+                <w:rFonts w:ascii="Times New Roman" w:eastAsia="Times New Roman" w:hAnsi="Times New Roman" w:cs="Times New Roman"/>
+                <w:sz w:val="24"/>
+                <w:szCs w:val="24"/>
+              </w:rPr>
+            </w:pPr>
+          </w:p>
+        </w:tc>
+        <w:tc>
+          <w:tcPr>
+            <w:tcW w:w="0" w:type="auto"/>
+            <w:tcBorders>
+              <w:top w:val="single" w:sz="6" w:space="0" w:color="000000"/>
+              <w:left w:val="single" w:sz="6" w:space="0" w:color="000000"/>
+              <w:bottom w:val="single" w:sz="6" w:space="0" w:color="000000"/>
+              <w:right w:val="single" w:sz="6" w:space="0" w:color="000000"/>
+            </w:tcBorders>
+            <w:shd w:val="clear" w:color="auto" w:fill="FFFFFF"/>
+            <w:tcMar>
+              <w:top w:w="0" w:type="dxa"/>
+              <w:left w:w="120" w:type="dxa"/>
+              <w:bottom w:w="0" w:type="dxa"/>
+              <w:right w:w="120" w:type="dxa"/>
+            </w:tcMar>
+            <w:hideMark/>
+          </w:tcPr>
+          <w:p>
+            <w:pPr>
+              <w:spacing w:after="0" w:line="240" w:lineRule="auto"/>
+              <w:rPr>
+                <w:rFonts w:ascii="Times New Roman" w:eastAsia="Times New Roman" w:hAnsi="Times New Roman" w:cs="Times New Roman"/>
+                <w:sz w:val="24"/>
+                <w:szCs w:val="24"/>
+              </w:rPr>
+            </w:pPr>
+          </w:p>
+        </w:tc>
+        <w:tc>
+          <w:tcPr>
+            <w:tcW w:w="0" w:type="auto"/>
+            <w:tcBorders>
+              <w:top w:val="single" w:sz="6" w:space="0" w:color="000000"/>
+              <w:left w:val="single" w:sz="6" w:space="0" w:color="000000"/>
+              <w:bottom w:val="single" w:sz="6" w:space="0" w:color="000000"/>
+              <w:right w:val="single" w:sz="6" w:space="0" w:color="000000"/>
+            </w:tcBorders>
+            <w:shd w:val="clear" w:color="auto" w:fill="FFFFFF"/>
+            <w:tcMar>
+              <w:top w:w="0" w:type="dxa"/>
+              <w:left w:w="120" w:type="dxa"/>
+              <w:bottom w:w="0" w:type="dxa"/>
+              <w:right w:w="120" w:type="dxa"/>
+            </w:tcMar>
+            <w:hideMark/>
+          </w:tcPr>
+          <w:p>
+            <w:pPr>
+              <w:spacing w:after="0" w:line="240" w:lineRule="auto"/>
+              <w:rPr>
+                <w:rFonts w:ascii="Times New Roman" w:eastAsia="Times New Roman" w:hAnsi="Times New Roman" w:cs="Times New Roman"/>
+                <w:sz w:val="24"/>
+                <w:szCs w:val="24"/>
+              </w:rPr>
+            </w:pPr>
+          </w:p>
+        </w:tc>
+      </w:tr>
+      <w:tr>
+        <w:trPr>
+          <w:trHeight w:val="420"/>
+        </w:trPr>
+        <w:tc>
+          <w:tcPr>
+            <w:tcW w:w="0" w:type="auto"/>
+            <w:tcBorders>
+              <w:top w:val="single" w:sz="6" w:space="0" w:color="000000"/>
+              <w:left w:val="single" w:sz="6" w:space="0" w:color="000000"/>
+              <w:bottom w:val="single" w:sz="6" w:space="0" w:color="000000"/>
+              <w:right w:val="single" w:sz="6" w:space="0" w:color="000000"/>
+            </w:tcBorders>
+            <w:shd w:val="clear" w:color="auto" w:fill="FFFFFF"/>
+            <w:tcMar>
+              <w:top w:w="0" w:type="dxa"/>
+              <w:left w:w="120" w:type="dxa"/>
+              <w:bottom w:w="0" w:type="dxa"/>
+              <w:right w:w="120" w:type="dxa"/>
+            </w:tcMar>
+            <w:hideMark/>
+          </w:tcPr>
+          <w:p>
+            <w:pPr>
+              <w:spacing w:line="240" w:lineRule="auto"/>
+              <w:rPr>
+                <w:rFonts w:ascii="Times New Roman" w:eastAsia="Times New Roman" w:hAnsi="Times New Roman" w:cs="Times New Roman"/>
+                <w:sz w:val="24"/>
+                <w:szCs w:val="24"/>
+              </w:rPr>
+            </w:pPr>
+            <w:r>
+              <w:rPr>
+                <w:rFonts w:ascii="Calibri" w:eastAsia="Times New Roman" w:hAnsi="Calibri" w:cs="Calibri"/>
+                <w:color w:val="000000"/>
+              </w:rPr>
+              <w:t>108</w:t>
+            </w:r>
+          </w:p>
+        </w:tc>
+        <w:tc>
+          <w:tcPr>
+            <w:tcW w:w="0" w:type="auto"/>
+            <w:tcBorders>
+              <w:top w:val="single" w:sz="6" w:space="0" w:color="000000"/>
+              <w:left w:val="single" w:sz="6" w:space="0" w:color="000000"/>
+              <w:bottom w:val="single" w:sz="6" w:space="0" w:color="000000"/>
+              <w:right w:val="single" w:sz="6" w:space="0" w:color="000000"/>
+            </w:tcBorders>
+            <w:shd w:val="clear" w:color="auto" w:fill="FFFFFF"/>
+            <w:tcMar>
+              <w:top w:w="0" w:type="dxa"/>
+              <w:left w:w="120" w:type="dxa"/>
+              <w:bottom w:w="0" w:type="dxa"/>
+              <w:right w:w="120" w:type="dxa"/>
+            </w:tcMar>
+            <w:hideMark/>
+          </w:tcPr>
+          <w:p>
+            <w:pPr>
+              <w:spacing w:line="240" w:lineRule="auto"/>
+              <w:rPr>
+                <w:rFonts w:ascii="Times New Roman" w:eastAsia="Times New Roman" w:hAnsi="Times New Roman" w:cs="Times New Roman"/>
+                <w:sz w:val="24"/>
+                <w:szCs w:val="24"/>
+              </w:rPr>
+            </w:pPr>
+            <w:r>
+              <w:rPr>
+                <w:rFonts w:ascii="Calibri" w:eastAsia="Times New Roman" w:hAnsi="Calibri" w:cs="Calibri"/>
+                <w:color w:val="000000"/>
+              </w:rPr>
               <w:t>Display Statistics</w:t>
             </w:r>
           </w:p>
@@ -5795,7 +6020,7 @@
                 <w:rFonts w:ascii="Calibri" w:eastAsia="Times New Roman" w:hAnsi="Calibri" w:cs="Calibri"/>
                 <w:color w:val="000000"/>
               </w:rPr>
-              <w:t>108</w:t>
+              <w:t>109</w:t>
             </w:r>
           </w:p>
         </w:tc>
@@ -5996,7 +6221,7 @@
                 <w:rFonts w:ascii="Calibri" w:eastAsia="Times New Roman" w:hAnsi="Calibri" w:cs="Calibri"/>
                 <w:color w:val="000000"/>
               </w:rPr>
-              <w:t>109</w:t>
+              <w:t>110</w:t>
             </w:r>
           </w:p>
         </w:tc>
@@ -8544,7 +8769,7 @@
                 <w:sz w:val="20"/>
                 <w:szCs w:val="20"/>
               </w:rPr>
-              <w:t>Remove crops</w:t>
+              <w:t>Remove crop</w:t>
             </w:r>
           </w:p>
         </w:tc>
@@ -8952,54 +9177,16 @@
               <w:bottom w:w="0" w:type="dxa"/>
               <w:right w:w="120" w:type="dxa"/>
             </w:tcMar>
-            <w:hideMark/>
           </w:tcPr>
           <w:p>
             <w:pPr>
               <w:spacing w:line="240" w:lineRule="auto"/>
-              <w:rPr>
-                <w:rFonts w:ascii="Times New Roman" w:eastAsia="Times New Roman" w:hAnsi="Times New Roman" w:cs="Times New Roman"/>
-                <w:sz w:val="24"/>
-                <w:szCs w:val="24"/>
-              </w:rPr>
-            </w:pPr>
-            <w:r>
               <w:rPr>
                 <w:rFonts w:ascii="Calibri" w:eastAsia="Times New Roman" w:hAnsi="Calibri" w:cs="Calibri"/>
                 <w:color w:val="000000"/>
                 <w:sz w:val="20"/>
                 <w:szCs w:val="20"/>
               </w:rPr>
-              <w:t>106</w:t>
-            </w:r>
-          </w:p>
-        </w:tc>
-        <w:tc>
-          <w:tcPr>
-            <w:tcW w:w="1787" w:type="dxa"/>
-            <w:tcBorders>
-              <w:top w:val="single" w:sz="6" w:space="0" w:color="000000"/>
-              <w:left w:val="single" w:sz="6" w:space="0" w:color="000000"/>
-              <w:bottom w:val="single" w:sz="6" w:space="0" w:color="000000"/>
-              <w:right w:val="single" w:sz="6" w:space="0" w:color="000000"/>
-            </w:tcBorders>
-            <w:shd w:val="clear" w:color="auto" w:fill="FFFFFF"/>
-            <w:tcMar>
-              <w:top w:w="0" w:type="dxa"/>
-              <w:left w:w="120" w:type="dxa"/>
-              <w:bottom w:w="0" w:type="dxa"/>
-              <w:right w:w="120" w:type="dxa"/>
-            </w:tcMar>
-            <w:hideMark/>
-          </w:tcPr>
-          <w:p>
-            <w:pPr>
-              <w:spacing w:line="240" w:lineRule="auto"/>
-              <w:rPr>
-                <w:rFonts w:ascii="Times New Roman" w:eastAsia="Times New Roman" w:hAnsi="Times New Roman" w:cs="Times New Roman"/>
-                <w:sz w:val="24"/>
-                <w:szCs w:val="24"/>
-              </w:rPr>
             </w:pPr>
             <w:r>
               <w:rPr>
@@ -9008,13 +9195,13 @@
                 <w:sz w:val="20"/>
                 <w:szCs w:val="20"/>
               </w:rPr>
-              <w:t>Soil selection</w:t>
-            </w:r>
-          </w:p>
-        </w:tc>
-        <w:tc>
-          <w:tcPr>
-            <w:tcW w:w="7012" w:type="dxa"/>
+              <w:t>106</w:t>
+            </w:r>
+          </w:p>
+        </w:tc>
+        <w:tc>
+          <w:tcPr>
+            <w:tcW w:w="1787" w:type="dxa"/>
             <w:tcBorders>
               <w:top w:val="single" w:sz="6" w:space="0" w:color="000000"/>
               <w:left w:val="single" w:sz="6" w:space="0" w:color="000000"/>
@@ -9028,26 +9215,17 @@
               <w:bottom w:w="0" w:type="dxa"/>
               <w:right w:w="120" w:type="dxa"/>
             </w:tcMar>
-            <w:hideMark/>
           </w:tcPr>
           <w:p>
             <w:pPr>
               <w:spacing w:line="240" w:lineRule="auto"/>
-              <w:rPr>
-                <w:rFonts w:ascii="Times New Roman" w:eastAsia="Times New Roman" w:hAnsi="Times New Roman" w:cs="Times New Roman"/>
-                <w:sz w:val="24"/>
-                <w:szCs w:val="24"/>
-              </w:rPr>
-            </w:pPr>
-            <w:r>
               <w:rPr>
                 <w:rFonts w:ascii="Calibri" w:eastAsia="Times New Roman" w:hAnsi="Calibri" w:cs="Calibri"/>
                 <w:color w:val="000000"/>
                 <w:sz w:val="20"/>
                 <w:szCs w:val="20"/>
               </w:rPr>
-              <w:t>Each plot of land will have a default soil characteristic based on the region,</w:t>
-            </w:r>
+            </w:pPr>
             <w:r>
               <w:rPr>
                 <w:rFonts w:ascii="Calibri" w:eastAsia="Times New Roman" w:hAnsi="Calibri" w:cs="Calibri"/>
@@ -9055,47 +9233,36 @@
                 <w:sz w:val="20"/>
                 <w:szCs w:val="20"/>
               </w:rPr>
-              <w:t xml:space="preserve"> </w:t>
-            </w:r>
-            <w:r>
+              <w:t>Save Report</w:t>
+            </w:r>
+          </w:p>
+        </w:tc>
+        <w:tc>
+          <w:tcPr>
+            <w:tcW w:w="7012" w:type="dxa"/>
+            <w:tcBorders>
+              <w:top w:val="single" w:sz="6" w:space="0" w:color="000000"/>
+              <w:left w:val="single" w:sz="6" w:space="0" w:color="000000"/>
+              <w:bottom w:val="single" w:sz="6" w:space="0" w:color="000000"/>
+              <w:right w:val="single" w:sz="6" w:space="0" w:color="000000"/>
+            </w:tcBorders>
+            <w:shd w:val="clear" w:color="auto" w:fill="FFFFFF"/>
+            <w:tcMar>
+              <w:top w:w="0" w:type="dxa"/>
+              <w:left w:w="120" w:type="dxa"/>
+              <w:bottom w:w="0" w:type="dxa"/>
+              <w:right w:w="120" w:type="dxa"/>
+            </w:tcMar>
+          </w:tcPr>
+          <w:p>
+            <w:pPr>
+              <w:spacing w:line="240" w:lineRule="auto"/>
               <w:rPr>
                 <w:rFonts w:ascii="Calibri" w:eastAsia="Times New Roman" w:hAnsi="Calibri" w:cs="Calibri"/>
                 <w:color w:val="000000"/>
                 <w:sz w:val="20"/>
                 <w:szCs w:val="20"/>
               </w:rPr>
-              <w:t xml:space="preserve">the user can change soil properties for each plot. </w:t>
-            </w:r>
-          </w:p>
-        </w:tc>
-      </w:tr>
-      <w:tr>
-        <w:tc>
-          <w:tcPr>
-            <w:tcW w:w="0" w:type="auto"/>
-            <w:tcBorders>
-              <w:top w:val="single" w:sz="6" w:space="0" w:color="000000"/>
-              <w:left w:val="single" w:sz="6" w:space="0" w:color="000000"/>
-              <w:bottom w:val="single" w:sz="6" w:space="0" w:color="000000"/>
-              <w:right w:val="single" w:sz="6" w:space="0" w:color="000000"/>
-            </w:tcBorders>
-            <w:shd w:val="clear" w:color="auto" w:fill="FFFFFF"/>
-            <w:tcMar>
-              <w:top w:w="0" w:type="dxa"/>
-              <w:left w:w="120" w:type="dxa"/>
-              <w:bottom w:w="0" w:type="dxa"/>
-              <w:right w:w="120" w:type="dxa"/>
-            </w:tcMar>
-            <w:hideMark/>
-          </w:tcPr>
-          <w:p>
-            <w:pPr>
-              <w:spacing w:line="240" w:lineRule="auto"/>
-              <w:rPr>
-                <w:rFonts w:ascii="Times New Roman" w:eastAsia="Times New Roman" w:hAnsi="Times New Roman" w:cs="Times New Roman"/>
-                <w:sz w:val="24"/>
-                <w:szCs w:val="24"/>
-              </w:rPr>
             </w:pPr>
             <w:r>
               <w:rPr>
@@ -9104,13 +9271,15 @@
                 <w:sz w:val="20"/>
                 <w:szCs w:val="20"/>
               </w:rPr>
-              <w:t>107</w:t>
-            </w:r>
-          </w:p>
-        </w:tc>
-        <w:tc>
-          <w:tcPr>
-            <w:tcW w:w="1787" w:type="dxa"/>
+              <w:t xml:space="preserve">The report generated in the application will be able to be saved as a text document. </w:t>
+            </w:r>
+          </w:p>
+        </w:tc>
+      </w:tr>
+      <w:tr>
+        <w:tc>
+          <w:tcPr>
+            <w:tcW w:w="0" w:type="auto"/>
             <w:tcBorders>
               <w:top w:val="single" w:sz="6" w:space="0" w:color="000000"/>
               <w:left w:val="single" w:sz="6" w:space="0" w:color="000000"/>
@@ -9142,13 +9311,13 @@
                 <w:sz w:val="20"/>
                 <w:szCs w:val="20"/>
               </w:rPr>
-              <w:t>Display Statistics</w:t>
-            </w:r>
-          </w:p>
-        </w:tc>
-        <w:tc>
-          <w:tcPr>
-            <w:tcW w:w="7012" w:type="dxa"/>
+              <w:t>107</w:t>
+            </w:r>
+          </w:p>
+        </w:tc>
+        <w:tc>
+          <w:tcPr>
+            <w:tcW w:w="1787" w:type="dxa"/>
             <w:tcBorders>
               <w:top w:val="single" w:sz="6" w:space="0" w:color="000000"/>
               <w:left w:val="single" w:sz="6" w:space="0" w:color="000000"/>
@@ -9180,8 +9349,37 @@
                 <w:sz w:val="20"/>
                 <w:szCs w:val="20"/>
               </w:rPr>
-              <w:t>When a user selects a specific plot its st</w:t>
-            </w:r>
+              <w:t>Soil selection</w:t>
+            </w:r>
+          </w:p>
+        </w:tc>
+        <w:tc>
+          <w:tcPr>
+            <w:tcW w:w="7012" w:type="dxa"/>
+            <w:tcBorders>
+              <w:top w:val="single" w:sz="6" w:space="0" w:color="000000"/>
+              <w:left w:val="single" w:sz="6" w:space="0" w:color="000000"/>
+              <w:bottom w:val="single" w:sz="6" w:space="0" w:color="000000"/>
+              <w:right w:val="single" w:sz="6" w:space="0" w:color="000000"/>
+            </w:tcBorders>
+            <w:shd w:val="clear" w:color="auto" w:fill="FFFFFF"/>
+            <w:tcMar>
+              <w:top w:w="0" w:type="dxa"/>
+              <w:left w:w="120" w:type="dxa"/>
+              <w:bottom w:w="0" w:type="dxa"/>
+              <w:right w:w="120" w:type="dxa"/>
+            </w:tcMar>
+            <w:hideMark/>
+          </w:tcPr>
+          <w:p>
+            <w:pPr>
+              <w:spacing w:line="240" w:lineRule="auto"/>
+              <w:rPr>
+                <w:rFonts w:ascii="Times New Roman" w:eastAsia="Times New Roman" w:hAnsi="Times New Roman" w:cs="Times New Roman"/>
+                <w:sz w:val="24"/>
+                <w:szCs w:val="24"/>
+              </w:rPr>
+            </w:pPr>
             <w:r>
               <w:rPr>
                 <w:rFonts w:ascii="Calibri" w:eastAsia="Times New Roman" w:hAnsi="Calibri" w:cs="Calibri"/>
@@ -9189,7 +9387,7 @@
                 <w:sz w:val="20"/>
                 <w:szCs w:val="20"/>
               </w:rPr>
-              <w:t>atistics along with the crop added</w:t>
+              <w:t>Each plot of land will have a default soil characteristic based on the region,</w:t>
             </w:r>
             <w:r>
               <w:rPr>
@@ -9198,39 +9396,8 @@
                 <w:sz w:val="20"/>
                 <w:szCs w:val="20"/>
               </w:rPr>
-              <w:t xml:space="preserve"> within it will be displayed.</w:t>
-            </w:r>
-          </w:p>
-        </w:tc>
-      </w:tr>
-      <w:tr>
-        <w:tc>
-          <w:tcPr>
-            <w:tcW w:w="0" w:type="auto"/>
-            <w:tcBorders>
-              <w:top w:val="single" w:sz="6" w:space="0" w:color="000000"/>
-              <w:left w:val="single" w:sz="6" w:space="0" w:color="000000"/>
-              <w:bottom w:val="single" w:sz="6" w:space="0" w:color="000000"/>
-              <w:right w:val="single" w:sz="6" w:space="0" w:color="000000"/>
-            </w:tcBorders>
-            <w:shd w:val="clear" w:color="auto" w:fill="FFFFFF"/>
-            <w:tcMar>
-              <w:top w:w="0" w:type="dxa"/>
-              <w:left w:w="120" w:type="dxa"/>
-              <w:bottom w:w="0" w:type="dxa"/>
-              <w:right w:w="120" w:type="dxa"/>
-            </w:tcMar>
-            <w:hideMark/>
-          </w:tcPr>
-          <w:p>
-            <w:pPr>
-              <w:spacing w:line="240" w:lineRule="auto"/>
-              <w:rPr>
-                <w:rFonts w:ascii="Times New Roman" w:eastAsia="Times New Roman" w:hAnsi="Times New Roman" w:cs="Times New Roman"/>
-                <w:sz w:val="24"/>
-                <w:szCs w:val="24"/>
-              </w:rPr>
-            </w:pPr>
+              <w:t xml:space="preserve"> </w:t>
+            </w:r>
             <w:r>
               <w:rPr>
                 <w:rFonts w:ascii="Calibri" w:eastAsia="Times New Roman" w:hAnsi="Calibri" w:cs="Calibri"/>
@@ -9238,13 +9405,15 @@
                 <w:sz w:val="20"/>
                 <w:szCs w:val="20"/>
               </w:rPr>
-              <w:t>108</w:t>
-            </w:r>
-          </w:p>
-        </w:tc>
-        <w:tc>
-          <w:tcPr>
-            <w:tcW w:w="1787" w:type="dxa"/>
+              <w:t xml:space="preserve">the user can change soil properties for each plot. </w:t>
+            </w:r>
+          </w:p>
+        </w:tc>
+      </w:tr>
+      <w:tr>
+        <w:tc>
+          <w:tcPr>
+            <w:tcW w:w="0" w:type="auto"/>
             <w:tcBorders>
               <w:top w:val="single" w:sz="6" w:space="0" w:color="000000"/>
               <w:left w:val="single" w:sz="6" w:space="0" w:color="000000"/>
@@ -9276,13 +9445,13 @@
                 <w:sz w:val="20"/>
                 <w:szCs w:val="20"/>
               </w:rPr>
-              <w:t>Growth simulation</w:t>
-            </w:r>
-          </w:p>
-        </w:tc>
-        <w:tc>
-          <w:tcPr>
-            <w:tcW w:w="7012" w:type="dxa"/>
+              <w:t>108</w:t>
+            </w:r>
+          </w:p>
+        </w:tc>
+        <w:tc>
+          <w:tcPr>
+            <w:tcW w:w="1787" w:type="dxa"/>
             <w:tcBorders>
               <w:top w:val="single" w:sz="6" w:space="0" w:color="000000"/>
               <w:left w:val="single" w:sz="6" w:space="0" w:color="000000"/>
@@ -9314,15 +9483,13 @@
                 <w:sz w:val="20"/>
                 <w:szCs w:val="20"/>
               </w:rPr>
-              <w:t xml:space="preserve">The growth simulation will run factoring in all the external and internal factors. </w:t>
-            </w:r>
-          </w:p>
-        </w:tc>
-      </w:tr>
-      <w:tr>
-        <w:tc>
-          <w:tcPr>
-            <w:tcW w:w="0" w:type="auto"/>
+              <w:t>Display Statistics</w:t>
+            </w:r>
+          </w:p>
+        </w:tc>
+        <w:tc>
+          <w:tcPr>
+            <w:tcW w:w="7012" w:type="dxa"/>
             <w:tcBorders>
               <w:top w:val="single" w:sz="6" w:space="0" w:color="000000"/>
               <w:left w:val="single" w:sz="6" w:space="0" w:color="000000"/>
@@ -9354,7 +9521,181 @@
                 <w:sz w:val="20"/>
                 <w:szCs w:val="20"/>
               </w:rPr>
+              <w:t>When a user selects a specific plot its st</w:t>
+            </w:r>
+            <w:r>
+              <w:rPr>
+                <w:rFonts w:ascii="Calibri" w:eastAsia="Times New Roman" w:hAnsi="Calibri" w:cs="Calibri"/>
+                <w:color w:val="000000"/>
+                <w:sz w:val="20"/>
+                <w:szCs w:val="20"/>
+              </w:rPr>
+              <w:t>atistics along with the crop added</w:t>
+            </w:r>
+            <w:r>
+              <w:rPr>
+                <w:rFonts w:ascii="Calibri" w:eastAsia="Times New Roman" w:hAnsi="Calibri" w:cs="Calibri"/>
+                <w:color w:val="000000"/>
+                <w:sz w:val="20"/>
+                <w:szCs w:val="20"/>
+              </w:rPr>
+              <w:t xml:space="preserve"> within it will be displayed.</w:t>
+            </w:r>
+          </w:p>
+        </w:tc>
+      </w:tr>
+      <w:tr>
+        <w:tc>
+          <w:tcPr>
+            <w:tcW w:w="0" w:type="auto"/>
+            <w:tcBorders>
+              <w:top w:val="single" w:sz="6" w:space="0" w:color="000000"/>
+              <w:left w:val="single" w:sz="6" w:space="0" w:color="000000"/>
+              <w:bottom w:val="single" w:sz="6" w:space="0" w:color="000000"/>
+              <w:right w:val="single" w:sz="6" w:space="0" w:color="000000"/>
+            </w:tcBorders>
+            <w:shd w:val="clear" w:color="auto" w:fill="FFFFFF"/>
+            <w:tcMar>
+              <w:top w:w="0" w:type="dxa"/>
+              <w:left w:w="120" w:type="dxa"/>
+              <w:bottom w:w="0" w:type="dxa"/>
+              <w:right w:w="120" w:type="dxa"/>
+            </w:tcMar>
+            <w:hideMark/>
+          </w:tcPr>
+          <w:p>
+            <w:pPr>
+              <w:spacing w:line="240" w:lineRule="auto"/>
+              <w:rPr>
+                <w:rFonts w:ascii="Times New Roman" w:eastAsia="Times New Roman" w:hAnsi="Times New Roman" w:cs="Times New Roman"/>
+                <w:sz w:val="24"/>
+                <w:szCs w:val="24"/>
+              </w:rPr>
+            </w:pPr>
+            <w:r>
+              <w:rPr>
+                <w:rFonts w:ascii="Calibri" w:eastAsia="Times New Roman" w:hAnsi="Calibri" w:cs="Calibri"/>
+                <w:color w:val="000000"/>
+                <w:sz w:val="20"/>
+                <w:szCs w:val="20"/>
+              </w:rPr>
               <w:t>109</w:t>
+            </w:r>
+          </w:p>
+        </w:tc>
+        <w:tc>
+          <w:tcPr>
+            <w:tcW w:w="1787" w:type="dxa"/>
+            <w:tcBorders>
+              <w:top w:val="single" w:sz="6" w:space="0" w:color="000000"/>
+              <w:left w:val="single" w:sz="6" w:space="0" w:color="000000"/>
+              <w:bottom w:val="single" w:sz="6" w:space="0" w:color="000000"/>
+              <w:right w:val="single" w:sz="6" w:space="0" w:color="000000"/>
+            </w:tcBorders>
+            <w:shd w:val="clear" w:color="auto" w:fill="FFFFFF"/>
+            <w:tcMar>
+              <w:top w:w="0" w:type="dxa"/>
+              <w:left w:w="120" w:type="dxa"/>
+              <w:bottom w:w="0" w:type="dxa"/>
+              <w:right w:w="120" w:type="dxa"/>
+            </w:tcMar>
+            <w:hideMark/>
+          </w:tcPr>
+          <w:p>
+            <w:pPr>
+              <w:spacing w:line="240" w:lineRule="auto"/>
+              <w:rPr>
+                <w:rFonts w:ascii="Times New Roman" w:eastAsia="Times New Roman" w:hAnsi="Times New Roman" w:cs="Times New Roman"/>
+                <w:sz w:val="24"/>
+                <w:szCs w:val="24"/>
+              </w:rPr>
+            </w:pPr>
+            <w:r>
+              <w:rPr>
+                <w:rFonts w:ascii="Calibri" w:eastAsia="Times New Roman" w:hAnsi="Calibri" w:cs="Calibri"/>
+                <w:color w:val="000000"/>
+                <w:sz w:val="20"/>
+                <w:szCs w:val="20"/>
+              </w:rPr>
+              <w:t>Growth simulation</w:t>
+            </w:r>
+          </w:p>
+        </w:tc>
+        <w:tc>
+          <w:tcPr>
+            <w:tcW w:w="7012" w:type="dxa"/>
+            <w:tcBorders>
+              <w:top w:val="single" w:sz="6" w:space="0" w:color="000000"/>
+              <w:left w:val="single" w:sz="6" w:space="0" w:color="000000"/>
+              <w:bottom w:val="single" w:sz="6" w:space="0" w:color="000000"/>
+              <w:right w:val="single" w:sz="6" w:space="0" w:color="000000"/>
+            </w:tcBorders>
+            <w:shd w:val="clear" w:color="auto" w:fill="FFFFFF"/>
+            <w:tcMar>
+              <w:top w:w="0" w:type="dxa"/>
+              <w:left w:w="120" w:type="dxa"/>
+              <w:bottom w:w="0" w:type="dxa"/>
+              <w:right w:w="120" w:type="dxa"/>
+            </w:tcMar>
+            <w:hideMark/>
+          </w:tcPr>
+          <w:p>
+            <w:pPr>
+              <w:spacing w:line="240" w:lineRule="auto"/>
+              <w:rPr>
+                <w:rFonts w:ascii="Times New Roman" w:eastAsia="Times New Roman" w:hAnsi="Times New Roman" w:cs="Times New Roman"/>
+                <w:sz w:val="24"/>
+                <w:szCs w:val="24"/>
+              </w:rPr>
+            </w:pPr>
+            <w:r>
+              <w:rPr>
+                <w:rFonts w:ascii="Calibri" w:eastAsia="Times New Roman" w:hAnsi="Calibri" w:cs="Calibri"/>
+                <w:color w:val="000000"/>
+                <w:sz w:val="20"/>
+                <w:szCs w:val="20"/>
+              </w:rPr>
+              <w:t xml:space="preserve">The growth simulation will run factoring in all the external and internal factors. </w:t>
+            </w:r>
+          </w:p>
+        </w:tc>
+      </w:tr>
+      <w:tr>
+        <w:tc>
+          <w:tcPr>
+            <w:tcW w:w="0" w:type="auto"/>
+            <w:tcBorders>
+              <w:top w:val="single" w:sz="6" w:space="0" w:color="000000"/>
+              <w:left w:val="single" w:sz="6" w:space="0" w:color="000000"/>
+              <w:bottom w:val="single" w:sz="6" w:space="0" w:color="000000"/>
+              <w:right w:val="single" w:sz="6" w:space="0" w:color="000000"/>
+            </w:tcBorders>
+            <w:shd w:val="clear" w:color="auto" w:fill="FFFFFF"/>
+            <w:tcMar>
+              <w:top w:w="0" w:type="dxa"/>
+              <w:left w:w="120" w:type="dxa"/>
+              <w:bottom w:w="0" w:type="dxa"/>
+              <w:right w:w="120" w:type="dxa"/>
+            </w:tcMar>
+            <w:hideMark/>
+          </w:tcPr>
+          <w:p>
+            <w:pPr>
+              <w:spacing w:line="240" w:lineRule="auto"/>
+              <w:rPr>
+                <w:rFonts w:ascii="Times New Roman" w:eastAsia="Times New Roman" w:hAnsi="Times New Roman" w:cs="Times New Roman"/>
+                <w:sz w:val="24"/>
+                <w:szCs w:val="24"/>
+              </w:rPr>
+            </w:pPr>
+            <w:r>
+              <w:rPr>
+                <w:rFonts w:ascii="Calibri" w:eastAsia="Times New Roman" w:hAnsi="Calibri" w:cs="Calibri"/>
+                <w:color w:val="000000"/>
+                <w:sz w:val="20"/>
+                <w:szCs w:val="20"/>
+              </w:rPr>
+              <w:t>110</w:t>
             </w:r>
           </w:p>
         </w:tc>
@@ -10924,6 +11265,7 @@
           <w:color w:val="000000"/>
           <w:sz w:val="24"/>
           <w:szCs w:val="24"/>
+          <w:lang w:val="en-GB" w:eastAsia="en-GB"/>
         </w:rPr>
         <w:drawing>
           <wp:inline distT="0" distB="0" distL="0" distR="0" wp14:anchorId="1454FA3A" wp14:editId="1B104875">
@@ -11154,6 +11496,7 @@
                 <w:rFonts w:ascii="Calibri" w:eastAsia="Times New Roman" w:hAnsi="Calibri" w:cs="Calibri"/>
                 <w:noProof/>
                 <w:color w:val="000000"/>
+                <w:lang w:val="en-GB" w:eastAsia="en-GB"/>
               </w:rPr>
               <w:drawing>
                 <wp:inline distT="0" distB="0" distL="0" distR="0" wp14:anchorId="5AB86B9F" wp14:editId="700598A9">
@@ -11287,6 +11630,7 @@
                 <w:rFonts w:ascii="Calibri" w:eastAsia="Times New Roman" w:hAnsi="Calibri" w:cs="Calibri"/>
                 <w:noProof/>
                 <w:color w:val="000000"/>
+                <w:lang w:val="en-GB" w:eastAsia="en-GB"/>
               </w:rPr>
               <w:drawing>
                 <wp:inline distT="0" distB="0" distL="0" distR="0" wp14:anchorId="21BE8CCC" wp14:editId="262C3C43">
@@ -11417,6 +11761,7 @@
                 <w:rFonts w:ascii="Calibri" w:eastAsia="Times New Roman" w:hAnsi="Calibri" w:cs="Calibri"/>
                 <w:noProof/>
                 <w:color w:val="000000"/>
+                <w:lang w:val="en-GB" w:eastAsia="en-GB"/>
               </w:rPr>
               <w:drawing>
                 <wp:inline distT="0" distB="0" distL="0" distR="0" wp14:anchorId="0A109B21" wp14:editId="3A1BEAB9">
@@ -11547,6 +11892,7 @@
                 <w:rFonts w:ascii="Calibri" w:eastAsia="Times New Roman" w:hAnsi="Calibri" w:cs="Calibri"/>
                 <w:noProof/>
                 <w:color w:val="000000"/>
+                <w:lang w:val="en-GB" w:eastAsia="en-GB"/>
               </w:rPr>
               <w:lastRenderedPageBreak/>
               <w:drawing>
@@ -11678,6 +12024,7 @@
                 <w:rFonts w:ascii="Calibri" w:eastAsia="Times New Roman" w:hAnsi="Calibri" w:cs="Calibri"/>
                 <w:noProof/>
                 <w:color w:val="000000"/>
+                <w:lang w:val="en-GB" w:eastAsia="en-GB"/>
               </w:rPr>
               <w:drawing>
                 <wp:inline distT="0" distB="0" distL="0" distR="0" wp14:anchorId="350A3F91" wp14:editId="653566E1">
@@ -11820,6 +12167,7 @@
                 <w:rFonts w:ascii="Calibri" w:eastAsia="Times New Roman" w:hAnsi="Calibri" w:cs="Calibri"/>
                 <w:noProof/>
                 <w:color w:val="000000"/>
+                <w:lang w:val="en-GB" w:eastAsia="en-GB"/>
               </w:rPr>
               <w:drawing>
                 <wp:inline distT="0" distB="0" distL="0" distR="0" wp14:anchorId="69C7F5F1" wp14:editId="1010B669">
@@ -11932,6 +12280,7 @@
             <w:r>
               <w:rPr>
                 <w:noProof/>
+                <w:lang w:val="en-GB" w:eastAsia="en-GB"/>
               </w:rPr>
               <w:drawing>
                 <wp:inline distT="0" distB="0" distL="0" distR="0" wp14:anchorId="72A413C9" wp14:editId="1B97F225">
@@ -12068,6 +12417,7 @@
                 <w:rFonts w:ascii="Calibri" w:eastAsia="Times New Roman" w:hAnsi="Calibri" w:cs="Calibri"/>
                 <w:noProof/>
                 <w:color w:val="000000"/>
+                <w:lang w:val="en-GB" w:eastAsia="en-GB"/>
               </w:rPr>
               <w:drawing>
                 <wp:inline distT="0" distB="0" distL="0" distR="0" wp14:anchorId="4CB8B156" wp14:editId="647803C9">
@@ -12198,6 +12548,7 @@
                 <w:rFonts w:ascii="Calibri" w:eastAsia="Times New Roman" w:hAnsi="Calibri" w:cs="Calibri"/>
                 <w:noProof/>
                 <w:color w:val="000000"/>
+                <w:lang w:val="en-GB" w:eastAsia="en-GB"/>
               </w:rPr>
               <w:drawing>
                 <wp:inline distT="0" distB="0" distL="0" distR="0" wp14:anchorId="6B362429" wp14:editId="1716398D">
@@ -12407,6 +12758,7 @@
                 <w:rFonts w:ascii="Calibri" w:eastAsia="Times New Roman" w:hAnsi="Calibri" w:cs="Calibri"/>
                 <w:noProof/>
                 <w:color w:val="000000"/>
+                <w:lang w:val="en-GB" w:eastAsia="en-GB"/>
               </w:rPr>
               <w:drawing>
                 <wp:inline distT="0" distB="0" distL="0" distR="0" wp14:anchorId="4AAA850D" wp14:editId="0ABF31B9">
@@ -12537,6 +12889,7 @@
                 <w:rFonts w:ascii="Calibri" w:eastAsia="Times New Roman" w:hAnsi="Calibri" w:cs="Calibri"/>
                 <w:noProof/>
                 <w:color w:val="000000"/>
+                <w:lang w:val="en-GB" w:eastAsia="en-GB"/>
               </w:rPr>
               <w:lastRenderedPageBreak/>
               <w:drawing>
@@ -12694,6 +13047,7 @@
                 <w:noProof/>
                 <w:sz w:val="24"/>
                 <w:szCs w:val="24"/>
+                <w:lang w:val="en-GB" w:eastAsia="en-GB"/>
               </w:rPr>
               <w:drawing>
                 <wp:inline distT="0" distB="0" distL="0" distR="0" wp14:anchorId="322D662C" wp14:editId="5549721A">
@@ -12816,6 +13170,7 @@
                 <w:rFonts w:ascii="Calibri" w:eastAsia="Times New Roman" w:hAnsi="Calibri" w:cs="Calibri"/>
                 <w:noProof/>
                 <w:color w:val="000000"/>
+                <w:lang w:val="en-GB" w:eastAsia="en-GB"/>
               </w:rPr>
               <w:drawing>
                 <wp:inline distT="0" distB="0" distL="0" distR="0" wp14:anchorId="65546126" wp14:editId="711FD4DB">
@@ -12945,6 +13300,7 @@
                 <w:rFonts w:ascii="Calibri" w:eastAsia="Times New Roman" w:hAnsi="Calibri" w:cs="Calibri"/>
                 <w:noProof/>
                 <w:color w:val="000000"/>
+                <w:lang w:val="en-GB" w:eastAsia="en-GB"/>
               </w:rPr>
               <w:drawing>
                 <wp:inline distT="0" distB="0" distL="0" distR="0" wp14:anchorId="3DA28251" wp14:editId="7F42D86C">
@@ -13057,6 +13413,7 @@
                 <w:rFonts w:ascii="Calibri" w:eastAsia="Times New Roman" w:hAnsi="Calibri" w:cs="Calibri"/>
                 <w:noProof/>
                 <w:color w:val="000000"/>
+                <w:lang w:val="en-GB" w:eastAsia="en-GB"/>
               </w:rPr>
               <w:drawing>
                 <wp:inline distT="0" distB="0" distL="0" distR="0" wp14:anchorId="6D35BE88" wp14:editId="41DB53AE">
@@ -13429,14 +13786,7 @@
           <w:rFonts w:ascii="Arial" w:eastAsia="Times New Roman" w:hAnsi="Arial" w:cs="Arial"/>
           <w:color w:val="000000"/>
         </w:rPr>
-        <w:t xml:space="preserve">double </w:t>
-      </w:r>
-      <w:r>
-        <w:rPr>
-          <w:rFonts w:ascii="Arial" w:eastAsia="Times New Roman" w:hAnsi="Arial" w:cs="Arial"/>
-          <w:color w:val="000000"/>
-        </w:rPr>
-        <w:t xml:space="preserve"> clicks </w:t>
+        <w:t xml:space="preserve">double  clicks </w:t>
       </w:r>
       <w:r>
         <w:rPr>
@@ -13755,132 +14105,68 @@
       <w:r>
         <w:rPr>
           <w:rFonts w:ascii="Arial" w:eastAsia="Times New Roman" w:hAnsi="Arial" w:cs="Arial"/>
+          <w:color w:val="000000"/>
+        </w:rPr>
+        <w:t xml:space="preserve"> double right click on the plot he wishes to delete</w:t>
+      </w:r>
+      <w:r>
+        <w:rPr>
+          <w:rFonts w:ascii="Arial" w:eastAsia="Times New Roman" w:hAnsi="Arial" w:cs="Arial"/>
+          <w:color w:val="000000"/>
+        </w:rPr>
+        <w:t>.</w:t>
+      </w:r>
+    </w:p>
+    <w:p>
+      <w:pPr>
+        <w:spacing w:after="0" w:line="240" w:lineRule="auto"/>
+        <w:rPr>
+          <w:rFonts w:ascii="Times New Roman" w:eastAsia="Times New Roman" w:hAnsi="Times New Roman" w:cs="Times New Roman"/>
+          <w:sz w:val="24"/>
+          <w:szCs w:val="24"/>
+        </w:rPr>
+      </w:pPr>
+      <w:r>
+        <w:rPr>
+          <w:rFonts w:ascii="Arial" w:eastAsia="Times New Roman" w:hAnsi="Arial" w:cs="Arial"/>
+          <w:color w:val="000000"/>
+        </w:rPr>
+        <w:t>2</w:t>
+      </w:r>
+      <w:r>
+        <w:rPr>
+          <w:rFonts w:ascii="Arial" w:eastAsia="Times New Roman" w:hAnsi="Arial" w:cs="Arial"/>
+          <w:color w:val="000000"/>
+        </w:rPr>
+        <w:t>.    System deletes the crop from the plot.</w:t>
+      </w:r>
+    </w:p>
+    <w:p>
+      <w:pPr>
+        <w:spacing w:after="0" w:line="240" w:lineRule="auto"/>
+        <w:rPr>
+          <w:rFonts w:ascii="Times New Roman" w:eastAsia="Times New Roman" w:hAnsi="Times New Roman" w:cs="Times New Roman"/>
+          <w:sz w:val="24"/>
+          <w:szCs w:val="24"/>
+        </w:rPr>
+      </w:pPr>
+    </w:p>
+    <w:p>
+      <w:pPr>
+        <w:spacing w:after="0" w:line="240" w:lineRule="auto"/>
+        <w:rPr>
+          <w:rFonts w:ascii="Times New Roman" w:eastAsia="Times New Roman" w:hAnsi="Times New Roman" w:cs="Times New Roman"/>
+          <w:sz w:val="24"/>
+          <w:szCs w:val="24"/>
+        </w:rPr>
+      </w:pPr>
+      <w:r>
+        <w:rPr>
+          <w:rFonts w:ascii="Arial" w:eastAsia="Times New Roman" w:hAnsi="Arial" w:cs="Arial"/>
           <w:b/>
           <w:bCs/>
           <w:color w:val="000000"/>
         </w:rPr>
-        <w:t xml:space="preserve"> </w:t>
-      </w:r>
-      <w:r>
-        <w:rPr>
-          <w:rFonts w:ascii="Arial" w:eastAsia="Times New Roman" w:hAnsi="Arial" w:cs="Arial"/>
-          <w:color w:val="000000"/>
-        </w:rPr>
-        <w:t>select</w:t>
-      </w:r>
-      <w:r>
-        <w:rPr>
-          <w:rFonts w:ascii="Arial" w:eastAsia="Times New Roman" w:hAnsi="Arial" w:cs="Arial"/>
-          <w:color w:val="000000"/>
-        </w:rPr>
-        <w:t xml:space="preserve"> a plot with the</w:t>
-      </w:r>
-      <w:r>
-        <w:rPr>
-          <w:rFonts w:ascii="Arial" w:eastAsia="Times New Roman" w:hAnsi="Arial" w:cs="Arial"/>
-          <w:color w:val="000000"/>
-        </w:rPr>
-        <w:t xml:space="preserve"> double</w:t>
-      </w:r>
-      <w:r>
-        <w:rPr>
-          <w:rFonts w:ascii="Arial" w:eastAsia="Times New Roman" w:hAnsi="Arial" w:cs="Arial"/>
-          <w:color w:val="000000"/>
-        </w:rPr>
-        <w:t xml:space="preserve"> right click, where he wants to remove the crop.</w:t>
-      </w:r>
-    </w:p>
-    <w:p>
-      <w:pPr>
-        <w:spacing w:after="0" w:line="240" w:lineRule="auto"/>
-        <w:rPr>
-          <w:rFonts w:ascii="Times New Roman" w:eastAsia="Times New Roman" w:hAnsi="Times New Roman" w:cs="Times New Roman"/>
-          <w:sz w:val="24"/>
-          <w:szCs w:val="24"/>
-        </w:rPr>
-      </w:pPr>
-      <w:r>
-        <w:rPr>
-          <w:rFonts w:ascii="Arial" w:eastAsia="Times New Roman" w:hAnsi="Arial" w:cs="Arial"/>
-          <w:color w:val="000000"/>
-        </w:rPr>
-        <w:t xml:space="preserve">2.    System will show right click </w:t>
-      </w:r>
-      <w:r>
-        <w:rPr>
-          <w:rFonts w:ascii="Arial" w:eastAsia="Times New Roman" w:hAnsi="Arial" w:cs="Arial"/>
-          <w:color w:val="000000"/>
-        </w:rPr>
-        <w:t>menu, and</w:t>
-      </w:r>
-      <w:r>
-        <w:rPr>
-          <w:rFonts w:ascii="Arial" w:eastAsia="Times New Roman" w:hAnsi="Arial" w:cs="Arial"/>
-          <w:color w:val="000000"/>
-        </w:rPr>
-        <w:t xml:space="preserve"> will display the option to delete.</w:t>
-      </w:r>
-    </w:p>
-    <w:p>
-      <w:pPr>
-        <w:spacing w:after="0" w:line="240" w:lineRule="auto"/>
-        <w:rPr>
-          <w:rFonts w:ascii="Times New Roman" w:eastAsia="Times New Roman" w:hAnsi="Times New Roman" w:cs="Times New Roman"/>
-          <w:sz w:val="24"/>
-          <w:szCs w:val="24"/>
-        </w:rPr>
-      </w:pPr>
-      <w:r>
-        <w:rPr>
-          <w:rFonts w:ascii="Arial" w:eastAsia="Times New Roman" w:hAnsi="Arial" w:cs="Arial"/>
-          <w:color w:val="000000"/>
-        </w:rPr>
-        <w:t xml:space="preserve">3.    User clicks on the delete option from the menu. </w:t>
-      </w:r>
-    </w:p>
-    <w:p>
-      <w:pPr>
-        <w:spacing w:after="0" w:line="240" w:lineRule="auto"/>
-        <w:rPr>
-          <w:rFonts w:ascii="Times New Roman" w:eastAsia="Times New Roman" w:hAnsi="Times New Roman" w:cs="Times New Roman"/>
-          <w:sz w:val="24"/>
-          <w:szCs w:val="24"/>
-        </w:rPr>
-      </w:pPr>
-      <w:r>
-        <w:rPr>
-          <w:rFonts w:ascii="Arial" w:eastAsia="Times New Roman" w:hAnsi="Arial" w:cs="Arial"/>
-          <w:color w:val="000000"/>
-        </w:rPr>
-        <w:t>4.    System deletes the crop from the plot.</w:t>
-      </w:r>
-    </w:p>
-    <w:p>
-      <w:pPr>
-        <w:spacing w:after="0" w:line="240" w:lineRule="auto"/>
-        <w:rPr>
-          <w:rFonts w:ascii="Times New Roman" w:eastAsia="Times New Roman" w:hAnsi="Times New Roman" w:cs="Times New Roman"/>
-          <w:sz w:val="24"/>
-          <w:szCs w:val="24"/>
-        </w:rPr>
-      </w:pPr>
-    </w:p>
-    <w:p>
-      <w:pPr>
-        <w:spacing w:after="0" w:line="240" w:lineRule="auto"/>
-        <w:rPr>
-          <w:rFonts w:ascii="Times New Roman" w:eastAsia="Times New Roman" w:hAnsi="Times New Roman" w:cs="Times New Roman"/>
-          <w:sz w:val="24"/>
-          <w:szCs w:val="24"/>
-        </w:rPr>
-      </w:pPr>
-      <w:r>
-        <w:rPr>
-          <w:rFonts w:ascii="Arial" w:eastAsia="Times New Roman" w:hAnsi="Arial" w:cs="Arial"/>
-          <w:b/>
-          <w:bCs/>
-          <w:color w:val="000000"/>
-        </w:rPr>
         <w:t>Extensions</w:t>
       </w:r>
     </w:p>
@@ -13903,122 +14189,24 @@
     </w:p>
     <w:p>
       <w:pPr>
+        <w:pStyle w:val="ListParagraph"/>
         <w:numPr>
-          <w:ilvl w:val="0"/>
-          <w:numId w:val="4"/>
+          <w:ilvl w:val="1"/>
+          <w:numId w:val="1"/>
         </w:numPr>
         <w:spacing w:after="0" w:line="240" w:lineRule="auto"/>
-        <w:textAlignment w:val="baseline"/>
-        <w:rPr>
-          <w:rFonts w:ascii="Arial" w:eastAsia="Times New Roman" w:hAnsi="Arial" w:cs="Arial"/>
-          <w:color w:val="000000"/>
-        </w:rPr>
-      </w:pPr>
-      <w:r>
-        <w:rPr>
-          <w:rFonts w:ascii="Arial" w:eastAsia="Times New Roman" w:hAnsi="Arial" w:cs="Arial"/>
-          <w:color w:val="000000"/>
-        </w:rPr>
-        <w:t xml:space="preserve">System will show right click menu with a disabled “Delete” button   </w:t>
-      </w:r>
-    </w:p>
-    <w:p>
-      <w:pPr>
-        <w:numPr>
-          <w:ilvl w:val="0"/>
-          <w:numId w:val="4"/>
-        </w:numPr>
-        <w:spacing w:after="0" w:line="240" w:lineRule="auto"/>
-        <w:textAlignment w:val="baseline"/>
-        <w:rPr>
-          <w:rFonts w:ascii="Arial" w:eastAsia="Times New Roman" w:hAnsi="Arial" w:cs="Arial"/>
-          <w:color w:val="000000"/>
-        </w:rPr>
-      </w:pPr>
-      <w:r>
-        <w:rPr>
-          <w:rFonts w:ascii="Arial" w:eastAsia="Times New Roman" w:hAnsi="Arial" w:cs="Arial"/>
-          <w:color w:val="000000"/>
-        </w:rPr>
-        <w:t>Use-case ends.</w:t>
-      </w:r>
-    </w:p>
-    <w:p>
-      <w:pPr>
-        <w:spacing w:after="0" w:line="240" w:lineRule="auto"/>
-        <w:rPr>
-          <w:rFonts w:ascii="Times New Roman" w:eastAsia="Times New Roman" w:hAnsi="Times New Roman" w:cs="Times New Roman"/>
-          <w:sz w:val="24"/>
-          <w:szCs w:val="24"/>
-        </w:rPr>
-      </w:pPr>
-      <w:r>
-        <w:rPr>
-          <w:rFonts w:ascii="Arial" w:eastAsia="Times New Roman" w:hAnsi="Arial" w:cs="Arial"/>
-          <w:color w:val="000000"/>
-        </w:rPr>
-        <w:t xml:space="preserve">3a. User clicks outside of the right click menu </w:t>
-      </w:r>
-    </w:p>
-    <w:p>
-      <w:pPr>
-        <w:numPr>
-          <w:ilvl w:val="0"/>
-          <w:numId w:val="5"/>
-        </w:numPr>
-        <w:spacing w:after="0" w:line="240" w:lineRule="auto"/>
-        <w:textAlignment w:val="baseline"/>
-        <w:rPr>
-          <w:rFonts w:ascii="Arial" w:eastAsia="Times New Roman" w:hAnsi="Arial" w:cs="Arial"/>
-          <w:color w:val="000000"/>
-        </w:rPr>
-      </w:pPr>
-      <w:r>
-        <w:rPr>
-          <w:rFonts w:ascii="Arial" w:eastAsia="Times New Roman" w:hAnsi="Arial" w:cs="Arial"/>
-          <w:color w:val="000000"/>
-        </w:rPr>
-        <w:t>System closes right click menu</w:t>
-      </w:r>
-      <w:r>
-        <w:rPr>
-          <w:rFonts w:ascii="Arial" w:eastAsia="Times New Roman" w:hAnsi="Arial" w:cs="Arial"/>
-          <w:color w:val="000000"/>
-        </w:rPr>
-        <w:t>.</w:t>
-      </w:r>
-    </w:p>
-    <w:p>
-      <w:pPr>
-        <w:numPr>
-          <w:ilvl w:val="0"/>
-          <w:numId w:val="5"/>
-        </w:numPr>
-        <w:spacing w:after="0" w:line="240" w:lineRule="auto"/>
-        <w:textAlignment w:val="baseline"/>
-        <w:rPr>
-          <w:rFonts w:ascii="Arial" w:eastAsia="Times New Roman" w:hAnsi="Arial" w:cs="Arial"/>
-          <w:color w:val="000000"/>
-        </w:rPr>
-      </w:pPr>
-      <w:r>
-        <w:rPr>
-          <w:rFonts w:ascii="Arial" w:eastAsia="Times New Roman" w:hAnsi="Arial" w:cs="Arial"/>
-          <w:color w:val="000000"/>
-        </w:rPr>
-        <w:t>Use-Case ends.</w:t>
-      </w:r>
-    </w:p>
-    <w:p>
-      <w:pPr>
-        <w:spacing w:after="0" w:line="240" w:lineRule="auto"/>
-        <w:rPr>
-          <w:rFonts w:ascii="Arial" w:eastAsia="Times New Roman" w:hAnsi="Arial" w:cs="Arial"/>
-          <w:color w:val="000000"/>
-        </w:rPr>
-      </w:pPr>
-      <w:bookmarkStart w:id="18" w:name="_GoBack"/>
-      <w:bookmarkEnd w:id="18"/>
+        <w:rPr>
+          <w:rFonts w:ascii="Arial" w:eastAsia="Times New Roman" w:hAnsi="Arial" w:cs="Arial"/>
+          <w:color w:val="000000"/>
+        </w:rPr>
+      </w:pPr>
+      <w:r>
+        <w:rPr>
+          <w:rFonts w:ascii="Arial" w:eastAsia="Times New Roman" w:hAnsi="Arial" w:cs="Arial"/>
+          <w:color w:val="000000"/>
+        </w:rPr>
+        <w:t>Use Case Ends</w:t>
+      </w:r>
     </w:p>
     <w:p>
       <w:pPr>
@@ -14054,12 +14242,12 @@
           <w:szCs w:val="27"/>
         </w:rPr>
       </w:pPr>
-      <w:bookmarkStart w:id="19" w:name="_Toc463203359"/>
+      <w:bookmarkStart w:id="18" w:name="_Toc463203359"/>
       <w:r>
         <w:lastRenderedPageBreak/>
         <w:t>103: Updating fertilizers to crops</w:t>
       </w:r>
-      <w:bookmarkEnd w:id="19"/>
+      <w:bookmarkEnd w:id="18"/>
     </w:p>
     <w:p>
       <w:pPr>
@@ -14218,11 +14406,11 @@
           <w:szCs w:val="27"/>
         </w:rPr>
       </w:pPr>
-      <w:bookmarkStart w:id="20" w:name="_Toc463203360"/>
+      <w:bookmarkStart w:id="19" w:name="_Toc463203360"/>
       <w:r>
         <w:t>104: Updating water resources</w:t>
       </w:r>
-      <w:bookmarkEnd w:id="20"/>
+      <w:bookmarkEnd w:id="19"/>
     </w:p>
     <w:p>
       <w:pPr>
@@ -14395,11 +14583,11 @@
           <w:szCs w:val="27"/>
         </w:rPr>
       </w:pPr>
-      <w:bookmarkStart w:id="21" w:name="_Toc463203361"/>
+      <w:bookmarkStart w:id="20" w:name="_Toc463203361"/>
       <w:r>
         <w:t>105: Generate report</w:t>
       </w:r>
-      <w:bookmarkEnd w:id="21"/>
+      <w:bookmarkEnd w:id="20"/>
     </w:p>
     <w:p>
       <w:pPr>
@@ -14574,9 +14762,8 @@
         <w:spacing w:after="0" w:line="240" w:lineRule="auto"/>
         <w:ind w:left="360"/>
         <w:rPr>
-          <w:rFonts w:ascii="Times New Roman" w:eastAsia="Times New Roman" w:hAnsi="Times New Roman" w:cs="Times New Roman"/>
-          <w:sz w:val="24"/>
-          <w:szCs w:val="24"/>
+          <w:rFonts w:ascii="Arial" w:eastAsia="Times New Roman" w:hAnsi="Arial" w:cs="Arial"/>
+          <w:color w:val="000000"/>
         </w:rPr>
       </w:pPr>
       <w:r>
@@ -14597,12 +14784,582 @@
     <w:p>
       <w:pPr>
         <w:spacing w:after="0" w:line="240" w:lineRule="auto"/>
-        <w:rPr>
-          <w:rFonts w:ascii="Times New Roman" w:eastAsia="Times New Roman" w:hAnsi="Times New Roman" w:cs="Times New Roman"/>
-          <w:sz w:val="24"/>
-          <w:szCs w:val="24"/>
-        </w:rPr>
-      </w:pPr>
+        <w:ind w:left="360"/>
+        <w:rPr>
+          <w:rFonts w:ascii="Arial" w:eastAsia="Times New Roman" w:hAnsi="Arial" w:cs="Arial"/>
+          <w:color w:val="000000"/>
+        </w:rPr>
+      </w:pPr>
+    </w:p>
+    <w:p>
+      <w:pPr>
+        <w:pStyle w:val="Heading3"/>
+      </w:pPr>
+      <w:r>
+        <w:t>106: Save R</w:t>
+      </w:r>
+      <w:r>
+        <w:t>eport</w:t>
+      </w:r>
+    </w:p>
+    <w:p>
+      <w:pPr>
+        <w:spacing w:after="0" w:line="240" w:lineRule="auto"/>
+        <w:rPr>
+          <w:rFonts w:ascii="Times New Roman" w:eastAsia="Times New Roman" w:hAnsi="Times New Roman" w:cs="Times New Roman"/>
+          <w:sz w:val="24"/>
+          <w:szCs w:val="24"/>
+        </w:rPr>
+      </w:pPr>
+      <w:r>
+        <w:rPr>
+          <w:rFonts w:ascii="Arial" w:eastAsia="Times New Roman" w:hAnsi="Arial" w:cs="Arial"/>
+          <w:b/>
+          <w:bCs/>
+          <w:color w:val="000000"/>
+        </w:rPr>
+        <w:t>Pre-condition:</w:t>
+      </w:r>
+      <w:r>
+        <w:rPr>
+          <w:rFonts w:ascii="Arial" w:eastAsia="Times New Roman" w:hAnsi="Arial" w:cs="Arial"/>
+          <w:color w:val="000000"/>
+        </w:rPr>
+        <w:t xml:space="preserve"> The screen must have at least o</w:t>
+      </w:r>
+      <w:r>
+        <w:rPr>
+          <w:rFonts w:ascii="Arial" w:eastAsia="Times New Roman" w:hAnsi="Arial" w:cs="Arial"/>
+          <w:color w:val="000000"/>
+        </w:rPr>
+        <w:t>ne field, cultivated with crops, and the User has already generated a report.</w:t>
+      </w:r>
+    </w:p>
+    <w:p>
+      <w:pPr>
+        <w:spacing w:after="0" w:line="240" w:lineRule="auto"/>
+        <w:rPr>
+          <w:rFonts w:ascii="Arial" w:eastAsia="Times New Roman" w:hAnsi="Arial" w:cs="Arial"/>
+          <w:b/>
+          <w:bCs/>
+          <w:color w:val="000000"/>
+        </w:rPr>
+      </w:pPr>
+      <w:r>
+        <w:rPr>
+          <w:rFonts w:ascii="Arial" w:eastAsia="Times New Roman" w:hAnsi="Arial" w:cs="Arial"/>
+          <w:b/>
+          <w:bCs/>
+          <w:color w:val="000000"/>
+        </w:rPr>
+        <w:t>MSS:</w:t>
+      </w:r>
+    </w:p>
+    <w:p>
+      <w:pPr>
+        <w:pStyle w:val="ListParagraph"/>
+        <w:numPr>
+          <w:ilvl w:val="0"/>
+          <w:numId w:val="17"/>
+        </w:numPr>
+        <w:spacing w:after="0" w:line="240" w:lineRule="auto"/>
+        <w:rPr>
+          <w:rFonts w:ascii="Times New Roman" w:eastAsia="Times New Roman" w:hAnsi="Times New Roman" w:cs="Times New Roman"/>
+          <w:sz w:val="24"/>
+          <w:szCs w:val="24"/>
+        </w:rPr>
+      </w:pPr>
+      <w:r>
+        <w:rPr>
+          <w:rFonts w:ascii="Times New Roman" w:eastAsia="Times New Roman" w:hAnsi="Times New Roman" w:cs="Times New Roman"/>
+          <w:sz w:val="24"/>
+          <w:szCs w:val="24"/>
+        </w:rPr>
+        <w:t>User clicks on Save Report button.</w:t>
+      </w:r>
+    </w:p>
+    <w:p>
+      <w:pPr>
+        <w:pStyle w:val="ListParagraph"/>
+        <w:numPr>
+          <w:ilvl w:val="0"/>
+          <w:numId w:val="17"/>
+        </w:numPr>
+        <w:spacing w:after="0" w:line="240" w:lineRule="auto"/>
+        <w:rPr>
+          <w:rFonts w:ascii="Times New Roman" w:eastAsia="Times New Roman" w:hAnsi="Times New Roman" w:cs="Times New Roman"/>
+          <w:sz w:val="24"/>
+          <w:szCs w:val="24"/>
+        </w:rPr>
+      </w:pPr>
+      <w:r>
+        <w:rPr>
+          <w:rFonts w:ascii="Times New Roman" w:eastAsia="Times New Roman" w:hAnsi="Times New Roman" w:cs="Times New Roman"/>
+          <w:sz w:val="24"/>
+          <w:szCs w:val="24"/>
+        </w:rPr>
+        <w:t>System Opens a Save Dialog field.</w:t>
+      </w:r>
+    </w:p>
+    <w:p>
+      <w:pPr>
+        <w:pStyle w:val="ListParagraph"/>
+        <w:numPr>
+          <w:ilvl w:val="0"/>
+          <w:numId w:val="17"/>
+        </w:numPr>
+        <w:spacing w:after="0" w:line="240" w:lineRule="auto"/>
+        <w:rPr>
+          <w:rFonts w:ascii="Times New Roman" w:eastAsia="Times New Roman" w:hAnsi="Times New Roman" w:cs="Times New Roman"/>
+          <w:sz w:val="24"/>
+          <w:szCs w:val="24"/>
+        </w:rPr>
+      </w:pPr>
+      <w:r>
+        <w:rPr>
+          <w:rFonts w:ascii="Times New Roman" w:eastAsia="Times New Roman" w:hAnsi="Times New Roman" w:cs="Times New Roman"/>
+          <w:sz w:val="24"/>
+          <w:szCs w:val="24"/>
+        </w:rPr>
+        <w:t>User inputs a filename and the location.</w:t>
+      </w:r>
+    </w:p>
+    <w:p>
+      <w:pPr>
+        <w:pStyle w:val="ListParagraph"/>
+        <w:numPr>
+          <w:ilvl w:val="0"/>
+          <w:numId w:val="17"/>
+        </w:numPr>
+        <w:spacing w:after="0" w:line="240" w:lineRule="auto"/>
+        <w:rPr>
+          <w:rFonts w:ascii="Times New Roman" w:eastAsia="Times New Roman" w:hAnsi="Times New Roman" w:cs="Times New Roman"/>
+          <w:sz w:val="24"/>
+          <w:szCs w:val="24"/>
+        </w:rPr>
+      </w:pPr>
+      <w:r>
+        <w:rPr>
+          <w:rFonts w:ascii="Times New Roman" w:eastAsia="Times New Roman" w:hAnsi="Times New Roman" w:cs="Times New Roman"/>
+          <w:sz w:val="24"/>
+          <w:szCs w:val="24"/>
+        </w:rPr>
+        <w:t>User clicks save.</w:t>
+      </w:r>
+    </w:p>
+    <w:p>
+      <w:pPr>
+        <w:pStyle w:val="ListParagraph"/>
+        <w:numPr>
+          <w:ilvl w:val="0"/>
+          <w:numId w:val="17"/>
+        </w:numPr>
+        <w:spacing w:after="0" w:line="240" w:lineRule="auto"/>
+        <w:rPr>
+          <w:rFonts w:ascii="Times New Roman" w:eastAsia="Times New Roman" w:hAnsi="Times New Roman" w:cs="Times New Roman"/>
+          <w:sz w:val="24"/>
+          <w:szCs w:val="24"/>
+        </w:rPr>
+      </w:pPr>
+      <w:r>
+        <w:rPr>
+          <w:rFonts w:ascii="Times New Roman" w:eastAsia="Times New Roman" w:hAnsi="Times New Roman" w:cs="Times New Roman"/>
+          <w:sz w:val="24"/>
+          <w:szCs w:val="24"/>
+        </w:rPr>
+        <w:t>System creates a text document and saves the report in the desired location.</w:t>
+      </w:r>
+    </w:p>
+    <w:p>
+      <w:pPr>
+        <w:spacing w:after="0" w:line="240" w:lineRule="auto"/>
+        <w:rPr>
+          <w:rFonts w:ascii="Times New Roman" w:eastAsia="Times New Roman" w:hAnsi="Times New Roman" w:cs="Times New Roman"/>
+          <w:sz w:val="24"/>
+          <w:szCs w:val="24"/>
+        </w:rPr>
+      </w:pPr>
+      <w:r>
+        <w:rPr>
+          <w:rFonts w:ascii="Times New Roman" w:eastAsia="Times New Roman" w:hAnsi="Times New Roman" w:cs="Times New Roman"/>
+          <w:sz w:val="24"/>
+          <w:szCs w:val="24"/>
+        </w:rPr>
+        <w:t>Extension:</w:t>
+      </w:r>
+    </w:p>
+    <w:p>
+      <w:pPr>
+        <w:spacing w:after="0" w:line="240" w:lineRule="auto"/>
+        <w:ind w:firstLine="720"/>
+        <w:rPr>
+          <w:rFonts w:ascii="Times New Roman" w:eastAsia="Times New Roman" w:hAnsi="Times New Roman" w:cs="Times New Roman"/>
+          <w:sz w:val="24"/>
+          <w:szCs w:val="24"/>
+        </w:rPr>
+      </w:pPr>
+      <w:r>
+        <w:rPr>
+          <w:rFonts w:ascii="Times New Roman" w:eastAsia="Times New Roman" w:hAnsi="Times New Roman" w:cs="Times New Roman"/>
+          <w:sz w:val="24"/>
+          <w:szCs w:val="24"/>
+        </w:rPr>
+        <w:t>3</w:t>
+      </w:r>
+      <w:r>
+        <w:rPr>
+          <w:rFonts w:ascii="Times New Roman" w:eastAsia="Times New Roman" w:hAnsi="Times New Roman" w:cs="Times New Roman"/>
+          <w:sz w:val="24"/>
+          <w:szCs w:val="24"/>
+        </w:rPr>
+        <w:t>a</w:t>
+      </w:r>
+      <w:r>
+        <w:rPr>
+          <w:rFonts w:ascii="Times New Roman" w:eastAsia="Times New Roman" w:hAnsi="Times New Roman" w:cs="Times New Roman"/>
+          <w:sz w:val="24"/>
+          <w:szCs w:val="24"/>
+        </w:rPr>
+        <w:t>.</w:t>
+      </w:r>
+      <w:r>
+        <w:rPr>
+          <w:rFonts w:ascii="Times New Roman" w:eastAsia="Times New Roman" w:hAnsi="Times New Roman" w:cs="Times New Roman"/>
+          <w:sz w:val="24"/>
+          <w:szCs w:val="24"/>
+        </w:rPr>
+        <w:t xml:space="preserve"> Filename already exists</w:t>
+      </w:r>
+    </w:p>
+    <w:p>
+      <w:pPr>
+        <w:spacing w:after="0" w:line="240" w:lineRule="auto"/>
+        <w:ind w:left="1440"/>
+        <w:rPr>
+          <w:rFonts w:ascii="Times New Roman" w:eastAsia="Times New Roman" w:hAnsi="Times New Roman" w:cs="Times New Roman"/>
+          <w:sz w:val="24"/>
+          <w:szCs w:val="24"/>
+        </w:rPr>
+      </w:pPr>
+      <w:r>
+        <w:rPr>
+          <w:rFonts w:ascii="Times New Roman" w:eastAsia="Times New Roman" w:hAnsi="Times New Roman" w:cs="Times New Roman"/>
+          <w:sz w:val="24"/>
+          <w:szCs w:val="24"/>
+        </w:rPr>
+        <w:t>a. System prompts the user that the filename already exists and asks if they wish to overwrite.</w:t>
+      </w:r>
+    </w:p>
+    <w:p>
+      <w:pPr>
+        <w:spacing w:after="0" w:line="240" w:lineRule="auto"/>
+        <w:ind w:left="1440" w:firstLine="720"/>
+        <w:rPr>
+          <w:rFonts w:ascii="Times New Roman" w:eastAsia="Times New Roman" w:hAnsi="Times New Roman" w:cs="Times New Roman"/>
+          <w:sz w:val="24"/>
+          <w:szCs w:val="24"/>
+        </w:rPr>
+      </w:pPr>
+      <w:r>
+        <w:rPr>
+          <w:rFonts w:ascii="Times New Roman" w:eastAsia="Times New Roman" w:hAnsi="Times New Roman" w:cs="Times New Roman"/>
+          <w:sz w:val="24"/>
+          <w:szCs w:val="24"/>
+        </w:rPr>
+        <w:t>1a. User clicks they wish to overwrite</w:t>
+      </w:r>
+    </w:p>
+    <w:p>
+      <w:pPr>
+        <w:spacing w:after="0" w:line="240" w:lineRule="auto"/>
+        <w:ind w:left="2880"/>
+        <w:rPr>
+          <w:rFonts w:ascii="Times New Roman" w:eastAsia="Times New Roman" w:hAnsi="Times New Roman" w:cs="Times New Roman"/>
+          <w:sz w:val="24"/>
+          <w:szCs w:val="24"/>
+        </w:rPr>
+      </w:pPr>
+      <w:r>
+        <w:rPr>
+          <w:rFonts w:ascii="Times New Roman" w:eastAsia="Times New Roman" w:hAnsi="Times New Roman" w:cs="Times New Roman"/>
+          <w:sz w:val="24"/>
+          <w:szCs w:val="24"/>
+        </w:rPr>
+        <w:lastRenderedPageBreak/>
+        <w:t>a. System overwrites file with the same name, and saves the text file.</w:t>
+      </w:r>
+    </w:p>
+    <w:p>
+      <w:pPr>
+        <w:spacing w:after="0" w:line="240" w:lineRule="auto"/>
+        <w:rPr>
+          <w:rFonts w:ascii="Times New Roman" w:eastAsia="Times New Roman" w:hAnsi="Times New Roman" w:cs="Times New Roman"/>
+          <w:sz w:val="24"/>
+          <w:szCs w:val="24"/>
+        </w:rPr>
+      </w:pPr>
+      <w:r>
+        <w:rPr>
+          <w:rFonts w:ascii="Times New Roman" w:eastAsia="Times New Roman" w:hAnsi="Times New Roman" w:cs="Times New Roman"/>
+          <w:sz w:val="24"/>
+          <w:szCs w:val="24"/>
+        </w:rPr>
+        <w:tab/>
+      </w:r>
+      <w:r>
+        <w:rPr>
+          <w:rFonts w:ascii="Times New Roman" w:eastAsia="Times New Roman" w:hAnsi="Times New Roman" w:cs="Times New Roman"/>
+          <w:sz w:val="24"/>
+          <w:szCs w:val="24"/>
+        </w:rPr>
+        <w:tab/>
+      </w:r>
+      <w:r>
+        <w:rPr>
+          <w:rFonts w:ascii="Times New Roman" w:eastAsia="Times New Roman" w:hAnsi="Times New Roman" w:cs="Times New Roman"/>
+          <w:sz w:val="24"/>
+          <w:szCs w:val="24"/>
+        </w:rPr>
+        <w:tab/>
+        <w:t>1b. User clicks no.</w:t>
+      </w:r>
+    </w:p>
+    <w:p>
+      <w:pPr>
+        <w:spacing w:after="0" w:line="240" w:lineRule="auto"/>
+        <w:rPr>
+          <w:rFonts w:ascii="Times New Roman" w:eastAsia="Times New Roman" w:hAnsi="Times New Roman" w:cs="Times New Roman"/>
+          <w:sz w:val="24"/>
+          <w:szCs w:val="24"/>
+        </w:rPr>
+      </w:pPr>
+      <w:r>
+        <w:rPr>
+          <w:rFonts w:ascii="Times New Roman" w:eastAsia="Times New Roman" w:hAnsi="Times New Roman" w:cs="Times New Roman"/>
+          <w:sz w:val="24"/>
+          <w:szCs w:val="24"/>
+        </w:rPr>
+        <w:tab/>
+      </w:r>
+      <w:r>
+        <w:rPr>
+          <w:rFonts w:ascii="Times New Roman" w:eastAsia="Times New Roman" w:hAnsi="Times New Roman" w:cs="Times New Roman"/>
+          <w:sz w:val="24"/>
+          <w:szCs w:val="24"/>
+        </w:rPr>
+        <w:tab/>
+      </w:r>
+      <w:r>
+        <w:rPr>
+          <w:rFonts w:ascii="Times New Roman" w:eastAsia="Times New Roman" w:hAnsi="Times New Roman" w:cs="Times New Roman"/>
+          <w:sz w:val="24"/>
+          <w:szCs w:val="24"/>
+        </w:rPr>
+        <w:tab/>
+      </w:r>
+      <w:r>
+        <w:rPr>
+          <w:rFonts w:ascii="Times New Roman" w:eastAsia="Times New Roman" w:hAnsi="Times New Roman" w:cs="Times New Roman"/>
+          <w:sz w:val="24"/>
+          <w:szCs w:val="24"/>
+        </w:rPr>
+        <w:tab/>
+        <w:t>a. User renames the filename.</w:t>
+      </w:r>
+    </w:p>
+    <w:p>
+      <w:pPr>
+        <w:spacing w:after="0" w:line="240" w:lineRule="auto"/>
+        <w:rPr>
+          <w:rFonts w:ascii="Times New Roman" w:eastAsia="Times New Roman" w:hAnsi="Times New Roman" w:cs="Times New Roman"/>
+          <w:sz w:val="24"/>
+          <w:szCs w:val="24"/>
+        </w:rPr>
+      </w:pPr>
+      <w:r>
+        <w:rPr>
+          <w:rFonts w:ascii="Times New Roman" w:eastAsia="Times New Roman" w:hAnsi="Times New Roman" w:cs="Times New Roman"/>
+          <w:sz w:val="24"/>
+          <w:szCs w:val="24"/>
+        </w:rPr>
+        <w:tab/>
+      </w:r>
+      <w:r>
+        <w:rPr>
+          <w:rFonts w:ascii="Times New Roman" w:eastAsia="Times New Roman" w:hAnsi="Times New Roman" w:cs="Times New Roman"/>
+          <w:sz w:val="24"/>
+          <w:szCs w:val="24"/>
+        </w:rPr>
+        <w:tab/>
+      </w:r>
+      <w:r>
+        <w:rPr>
+          <w:rFonts w:ascii="Times New Roman" w:eastAsia="Times New Roman" w:hAnsi="Times New Roman" w:cs="Times New Roman"/>
+          <w:sz w:val="24"/>
+          <w:szCs w:val="24"/>
+        </w:rPr>
+        <w:tab/>
+      </w:r>
+      <w:r>
+        <w:rPr>
+          <w:rFonts w:ascii="Times New Roman" w:eastAsia="Times New Roman" w:hAnsi="Times New Roman" w:cs="Times New Roman"/>
+          <w:sz w:val="24"/>
+          <w:szCs w:val="24"/>
+        </w:rPr>
+        <w:tab/>
+        <w:t>b. Use Case to 4.</w:t>
+      </w:r>
+    </w:p>
+    <w:p>
+      <w:pPr>
+        <w:spacing w:after="0" w:line="240" w:lineRule="auto"/>
+        <w:rPr>
+          <w:rFonts w:ascii="Times New Roman" w:eastAsia="Times New Roman" w:hAnsi="Times New Roman" w:cs="Times New Roman"/>
+          <w:sz w:val="24"/>
+          <w:szCs w:val="24"/>
+        </w:rPr>
+      </w:pPr>
+      <w:r>
+        <w:rPr>
+          <w:rFonts w:ascii="Times New Roman" w:eastAsia="Times New Roman" w:hAnsi="Times New Roman" w:cs="Times New Roman"/>
+          <w:sz w:val="24"/>
+          <w:szCs w:val="24"/>
+        </w:rPr>
+        <w:tab/>
+      </w:r>
+      <w:r>
+        <w:rPr>
+          <w:rFonts w:ascii="Times New Roman" w:eastAsia="Times New Roman" w:hAnsi="Times New Roman" w:cs="Times New Roman"/>
+          <w:sz w:val="24"/>
+          <w:szCs w:val="24"/>
+        </w:rPr>
+        <w:tab/>
+      </w:r>
+      <w:r>
+        <w:rPr>
+          <w:rFonts w:ascii="Times New Roman" w:eastAsia="Times New Roman" w:hAnsi="Times New Roman" w:cs="Times New Roman"/>
+          <w:sz w:val="24"/>
+          <w:szCs w:val="24"/>
+        </w:rPr>
+        <w:tab/>
+        <w:t>1c. User clicks cancel</w:t>
+      </w:r>
+    </w:p>
+    <w:p>
+      <w:pPr>
+        <w:spacing w:after="0" w:line="240" w:lineRule="auto"/>
+        <w:rPr>
+          <w:rFonts w:ascii="Times New Roman" w:eastAsia="Times New Roman" w:hAnsi="Times New Roman" w:cs="Times New Roman"/>
+          <w:sz w:val="24"/>
+          <w:szCs w:val="24"/>
+        </w:rPr>
+      </w:pPr>
+      <w:r>
+        <w:rPr>
+          <w:rFonts w:ascii="Times New Roman" w:eastAsia="Times New Roman" w:hAnsi="Times New Roman" w:cs="Times New Roman"/>
+          <w:sz w:val="24"/>
+          <w:szCs w:val="24"/>
+        </w:rPr>
+        <w:tab/>
+      </w:r>
+      <w:r>
+        <w:rPr>
+          <w:rFonts w:ascii="Times New Roman" w:eastAsia="Times New Roman" w:hAnsi="Times New Roman" w:cs="Times New Roman"/>
+          <w:sz w:val="24"/>
+          <w:szCs w:val="24"/>
+        </w:rPr>
+        <w:tab/>
+      </w:r>
+      <w:r>
+        <w:rPr>
+          <w:rFonts w:ascii="Times New Roman" w:eastAsia="Times New Roman" w:hAnsi="Times New Roman" w:cs="Times New Roman"/>
+          <w:sz w:val="24"/>
+          <w:szCs w:val="24"/>
+        </w:rPr>
+        <w:tab/>
+      </w:r>
+      <w:r>
+        <w:rPr>
+          <w:rFonts w:ascii="Times New Roman" w:eastAsia="Times New Roman" w:hAnsi="Times New Roman" w:cs="Times New Roman"/>
+          <w:sz w:val="24"/>
+          <w:szCs w:val="24"/>
+        </w:rPr>
+        <w:tab/>
+        <w:t>a. System closes save dialog.</w:t>
+      </w:r>
+    </w:p>
+    <w:p>
+      <w:pPr>
+        <w:spacing w:after="0" w:line="240" w:lineRule="auto"/>
+        <w:rPr>
+          <w:rFonts w:ascii="Times New Roman" w:eastAsia="Times New Roman" w:hAnsi="Times New Roman" w:cs="Times New Roman"/>
+          <w:sz w:val="24"/>
+          <w:szCs w:val="24"/>
+        </w:rPr>
+      </w:pPr>
+      <w:r>
+        <w:rPr>
+          <w:rFonts w:ascii="Times New Roman" w:eastAsia="Times New Roman" w:hAnsi="Times New Roman" w:cs="Times New Roman"/>
+          <w:sz w:val="24"/>
+          <w:szCs w:val="24"/>
+        </w:rPr>
+        <w:tab/>
+      </w:r>
+      <w:r>
+        <w:rPr>
+          <w:rFonts w:ascii="Times New Roman" w:eastAsia="Times New Roman" w:hAnsi="Times New Roman" w:cs="Times New Roman"/>
+          <w:sz w:val="24"/>
+          <w:szCs w:val="24"/>
+        </w:rPr>
+        <w:tab/>
+      </w:r>
+      <w:r>
+        <w:rPr>
+          <w:rFonts w:ascii="Times New Roman" w:eastAsia="Times New Roman" w:hAnsi="Times New Roman" w:cs="Times New Roman"/>
+          <w:sz w:val="24"/>
+          <w:szCs w:val="24"/>
+        </w:rPr>
+        <w:tab/>
+      </w:r>
+      <w:r>
+        <w:rPr>
+          <w:rFonts w:ascii="Times New Roman" w:eastAsia="Times New Roman" w:hAnsi="Times New Roman" w:cs="Times New Roman"/>
+          <w:sz w:val="24"/>
+          <w:szCs w:val="24"/>
+        </w:rPr>
+        <w:tab/>
+        <w:t xml:space="preserve">b. Use Case ends  </w:t>
+      </w:r>
+    </w:p>
+    <w:p>
+      <w:pPr>
+        <w:spacing w:after="0" w:line="240" w:lineRule="auto"/>
+        <w:ind w:left="1440"/>
+        <w:rPr>
+          <w:rFonts w:ascii="Times New Roman" w:eastAsia="Times New Roman" w:hAnsi="Times New Roman" w:cs="Times New Roman"/>
+          <w:sz w:val="24"/>
+          <w:szCs w:val="24"/>
+        </w:rPr>
+      </w:pPr>
+    </w:p>
+    <w:p>
+      <w:pPr>
+        <w:spacing w:after="0" w:line="240" w:lineRule="auto"/>
+        <w:ind w:firstLine="720"/>
+        <w:rPr>
+          <w:rFonts w:ascii="Times New Roman" w:eastAsia="Times New Roman" w:hAnsi="Times New Roman" w:cs="Times New Roman"/>
+          <w:sz w:val="24"/>
+          <w:szCs w:val="24"/>
+        </w:rPr>
+      </w:pPr>
+      <w:r>
+        <w:rPr>
+          <w:rFonts w:ascii="Times New Roman" w:eastAsia="Times New Roman" w:hAnsi="Times New Roman" w:cs="Times New Roman"/>
+          <w:sz w:val="24"/>
+          <w:szCs w:val="24"/>
+        </w:rPr>
+        <w:t xml:space="preserve"> </w:t>
+      </w:r>
     </w:p>
     <w:p>
       <w:pPr>
@@ -14613,11 +15370,44 @@
           <w:szCs w:val="27"/>
         </w:rPr>
       </w:pPr>
-      <w:bookmarkStart w:id="22" w:name="_Toc463203362"/>
-      <w:r>
-        <w:t>106: Soil Selection</w:t>
-      </w:r>
-      <w:bookmarkEnd w:id="22"/>
+    </w:p>
+    <w:p>
+      <w:pPr>
+        <w:spacing w:after="0" w:line="240" w:lineRule="auto"/>
+        <w:rPr>
+          <w:rFonts w:ascii="Times New Roman" w:eastAsia="Times New Roman" w:hAnsi="Times New Roman" w:cs="Times New Roman"/>
+          <w:sz w:val="24"/>
+          <w:szCs w:val="24"/>
+        </w:rPr>
+      </w:pPr>
+    </w:p>
+    <w:p>
+      <w:pPr>
+        <w:spacing w:after="0" w:line="240" w:lineRule="auto"/>
+        <w:rPr>
+          <w:rFonts w:ascii="Times New Roman" w:eastAsia="Times New Roman" w:hAnsi="Times New Roman" w:cs="Times New Roman"/>
+          <w:sz w:val="24"/>
+          <w:szCs w:val="24"/>
+        </w:rPr>
+      </w:pPr>
+    </w:p>
+    <w:p>
+      <w:pPr>
+        <w:pStyle w:val="Heading3"/>
+        <w:rPr>
+          <w:rFonts w:ascii="Times New Roman" w:hAnsi="Times New Roman" w:cs="Times New Roman"/>
+          <w:sz w:val="27"/>
+          <w:szCs w:val="27"/>
+        </w:rPr>
+      </w:pPr>
+      <w:bookmarkStart w:id="21" w:name="_Toc463203362"/>
+      <w:r>
+        <w:t>107</w:t>
+      </w:r>
+      <w:r>
+        <w:t>: Soil Selection</w:t>
+      </w:r>
+      <w:bookmarkEnd w:id="21"/>
     </w:p>
     <w:p>
       <w:pPr>
@@ -14818,12 +15608,15 @@
           <w:szCs w:val="27"/>
         </w:rPr>
       </w:pPr>
-      <w:bookmarkStart w:id="23" w:name="_Toc463203363"/>
+      <w:bookmarkStart w:id="22" w:name="_Toc463203363"/>
       <w:r>
         <w:lastRenderedPageBreak/>
-        <w:t>107: Display statistics</w:t>
-      </w:r>
-      <w:bookmarkEnd w:id="23"/>
+        <w:t>108</w:t>
+      </w:r>
+      <w:r>
+        <w:t>: Display statistics</w:t>
+      </w:r>
+      <w:bookmarkEnd w:id="22"/>
     </w:p>
     <w:p>
       <w:pPr>
@@ -14901,64 +15694,21 @@
           <w:rFonts w:ascii="Arial" w:eastAsia="Times New Roman" w:hAnsi="Arial" w:cs="Arial"/>
           <w:color w:val="000000"/>
         </w:rPr>
-        <w:t>2. System displays statistics for the selected plot in the plot information panel.                          </w:t>
-      </w:r>
-    </w:p>
-    <w:p>
-      <w:pPr>
-        <w:spacing w:after="0" w:line="240" w:lineRule="auto"/>
-        <w:rPr>
-          <w:rFonts w:ascii="Times New Roman" w:eastAsia="Times New Roman" w:hAnsi="Times New Roman" w:cs="Times New Roman"/>
-          <w:sz w:val="24"/>
-          <w:szCs w:val="24"/>
-        </w:rPr>
-      </w:pPr>
-      <w:r>
-        <w:rPr>
-          <w:rFonts w:ascii="Arial" w:eastAsia="Times New Roman" w:hAnsi="Arial" w:cs="Arial"/>
-          <w:b/>
-          <w:bCs/>
-          <w:color w:val="000000"/>
-        </w:rPr>
-        <w:t>Extensions:</w:t>
-      </w:r>
-    </w:p>
-    <w:p>
-      <w:pPr>
-        <w:spacing w:after="0" w:line="240" w:lineRule="auto"/>
-        <w:rPr>
-          <w:rFonts w:ascii="Times New Roman" w:eastAsia="Times New Roman" w:hAnsi="Times New Roman" w:cs="Times New Roman"/>
-          <w:sz w:val="24"/>
-          <w:szCs w:val="24"/>
-        </w:rPr>
-      </w:pPr>
-      <w:r>
-        <w:rPr>
-          <w:rFonts w:ascii="Arial" w:eastAsia="Times New Roman" w:hAnsi="Arial" w:cs="Arial"/>
-          <w:color w:val="000000"/>
-        </w:rPr>
-        <w:t>1a.User clicks on an empty field</w:t>
-      </w:r>
-    </w:p>
-    <w:p>
-      <w:pPr>
-        <w:numPr>
-          <w:ilvl w:val="0"/>
-          <w:numId w:val="7"/>
-        </w:numPr>
-        <w:spacing w:after="0" w:line="240" w:lineRule="auto"/>
-        <w:textAlignment w:val="baseline"/>
-        <w:rPr>
-          <w:rFonts w:ascii="Arial" w:eastAsia="Times New Roman" w:hAnsi="Arial" w:cs="Arial"/>
-          <w:color w:val="000000"/>
-        </w:rPr>
-      </w:pPr>
-      <w:r>
-        <w:rPr>
-          <w:rFonts w:ascii="Arial" w:eastAsia="Times New Roman" w:hAnsi="Arial" w:cs="Arial"/>
-          <w:color w:val="000000"/>
-        </w:rPr>
-        <w:t>Use case ends</w:t>
+        <w:t>2. System displays statistics for the selected plo</w:t>
+      </w:r>
+      <w:r>
+        <w:rPr>
+          <w:rFonts w:ascii="Arial" w:eastAsia="Times New Roman" w:hAnsi="Arial" w:cs="Arial"/>
+          <w:color w:val="000000"/>
+        </w:rPr>
+        <w:t xml:space="preserve">t in the plot information panel with Crop information if any, or states that the plot is empty. </w:t>
+      </w:r>
+      <w:r>
+        <w:rPr>
+          <w:rFonts w:ascii="Arial" w:eastAsia="Times New Roman" w:hAnsi="Arial" w:cs="Arial"/>
+          <w:color w:val="000000"/>
+        </w:rPr>
+        <w:t xml:space="preserve">                          </w:t>
       </w:r>
     </w:p>
     <w:p>
@@ -14980,11 +15730,14 @@
           <w:szCs w:val="27"/>
         </w:rPr>
       </w:pPr>
-      <w:bookmarkStart w:id="24" w:name="_Toc463203364"/>
-      <w:r>
-        <w:t>108: Simulating growth of crops:</w:t>
-      </w:r>
-      <w:bookmarkEnd w:id="24"/>
+      <w:bookmarkStart w:id="23" w:name="_Toc463203364"/>
+      <w:r>
+        <w:t>109</w:t>
+      </w:r>
+      <w:r>
+        <w:t>: Simulating growth of crops:</w:t>
+      </w:r>
+      <w:bookmarkEnd w:id="23"/>
     </w:p>
     <w:p>
       <w:pPr>
@@ -15202,8 +15955,24 @@
           <w:rFonts w:ascii="Arial" w:eastAsia="Times New Roman" w:hAnsi="Arial" w:cs="Arial"/>
           <w:color w:val="000000"/>
         </w:rPr>
-        <w:t>    1.    System actively runs simulation according to the timeline bar position.</w:t>
-      </w:r>
+        <w:t>    1.    System actively runs simulation according</w:t>
+      </w:r>
+      <w:r>
+        <w:rPr>
+          <w:rFonts w:ascii="Arial" w:eastAsia="Times New Roman" w:hAnsi="Arial" w:cs="Arial"/>
+          <w:color w:val="000000"/>
+        </w:rPr>
+        <w:t>ly</w:t>
+      </w:r>
+      <w:r>
+        <w:rPr>
+          <w:rFonts w:ascii="Arial" w:eastAsia="Times New Roman" w:hAnsi="Arial" w:cs="Arial"/>
+          <w:color w:val="000000"/>
+        </w:rPr>
+        <w:t xml:space="preserve"> to the timeline bar position.</w:t>
+      </w:r>
+      <w:bookmarkStart w:id="24" w:name="_GoBack"/>
+      <w:bookmarkEnd w:id="24"/>
     </w:p>
     <w:p>
       <w:pPr>
@@ -15474,7 +16243,10 @@
       </w:pPr>
       <w:bookmarkStart w:id="25" w:name="_Toc463203365"/>
       <w:r>
-        <w:t>109: Selecting start date and end date</w:t>
+        <w:t>110</w:t>
+      </w:r>
+      <w:r>
+        <w:t>: Selecting start date and end date</w:t>
       </w:r>
       <w:bookmarkEnd w:id="25"/>
     </w:p>
@@ -15703,7 +16475,6 @@
           <w:rFonts w:ascii="Arial" w:eastAsia="Times New Roman" w:hAnsi="Arial" w:cs="Arial"/>
           <w:color w:val="000000"/>
         </w:rPr>
-        <w:lastRenderedPageBreak/>
         <w:t xml:space="preserve">10. System updates the selected date into the end date field. </w:t>
       </w:r>
     </w:p>
@@ -16693,6 +17464,7 @@
       </w:pPr>
       <w:bookmarkStart w:id="28" w:name="_Toc463203368"/>
       <w:r>
+        <w:lastRenderedPageBreak/>
         <w:t>2</w:t>
       </w:r>
       <w:r>
@@ -17478,7 +18250,6 @@
       </w:pPr>
       <w:bookmarkStart w:id="30" w:name="_Toc463203370"/>
       <w:r>
-        <w:lastRenderedPageBreak/>
         <w:t>APPROVALS</w:t>
       </w:r>
       <w:bookmarkEnd w:id="30"/>
@@ -17494,6 +18265,7 @@
       </w:pPr>
       <w:bookmarkStart w:id="31" w:name="_Toc463203371"/>
       <w:r>
+        <w:lastRenderedPageBreak/>
         <w:t>Sign-off Sheet</w:t>
       </w:r>
       <w:bookmarkEnd w:id="31"/>
@@ -17512,7 +18284,7 @@
 </file>
 
 <file path=word/endnotes.xml><?xml version="1.0" encoding="utf-8"?>
-<w:endnotes xmlns:wpc="http://schemas.microsoft.com/office/word/2010/wordprocessingCanvas" xmlns:cx="http://schemas.microsoft.com/office/drawing/2014/chartex" xmlns:cx1="http://schemas.microsoft.com/office/drawing/2015/9/8/chartex" xmlns:cx2="http://schemas.microsoft.com/office/drawing/2015/10/21/chartex" xmlns:mc="http://schemas.openxmlformats.org/markup-compatibility/2006" xmlns:o="urn:schemas-microsoft-com:office:office" xmlns:r="http://schemas.openxmlformats.org/officeDocument/2006/relationships" xmlns:m="http://schemas.openxmlformats.org/officeDocument/2006/math" xmlns:v="urn:schemas-microsoft-com:vml" xmlns:wp14="http://schemas.microsoft.com/office/word/2010/wordprocessingDrawing" xmlns:wp="http://schemas.openxmlformats.org/drawingml/2006/wordprocessingDrawing" xmlns:w10="urn:schemas-microsoft-com:office:word" xmlns:w="http://schemas.openxmlformats.org/wordprocessingml/2006/main" xmlns:w14="http://schemas.microsoft.com/office/word/2010/wordml" xmlns:w15="http://schemas.microsoft.com/office/word/2012/wordml" xmlns:w16se="http://schemas.microsoft.com/office/word/2015/wordml/symex" xmlns:wpg="http://schemas.microsoft.com/office/word/2010/wordprocessingGroup" xmlns:wpi="http://schemas.microsoft.com/office/word/2010/wordprocessingInk" xmlns:wne="http://schemas.microsoft.com/office/word/2006/wordml" xmlns:wps="http://schemas.microsoft.com/office/word/2010/wordprocessingShape" mc:Ignorable="w14 w15 w16se wp14">
+<w:endnotes xmlns:wpc="http://schemas.microsoft.com/office/word/2010/wordprocessingCanvas" xmlns:cx="http://schemas.microsoft.com/office/drawing/2014/chartex" xmlns:cx1="http://schemas.microsoft.com/office/drawing/2015/9/8/chartex" xmlns:cx2="http://schemas.microsoft.com/office/drawing/2015/10/21/chartex" xmlns:cx3="http://schemas.microsoft.com/office/drawing/2016/5/9/chartex" xmlns:cx4="http://schemas.microsoft.com/office/drawing/2016/5/10/chartex" xmlns:cx5="http://schemas.microsoft.com/office/drawing/2016/5/11/chartex" xmlns:mc="http://schemas.openxmlformats.org/markup-compatibility/2006" xmlns:o="urn:schemas-microsoft-com:office:office" xmlns:r="http://schemas.openxmlformats.org/officeDocument/2006/relationships" xmlns:m="http://schemas.openxmlformats.org/officeDocument/2006/math" xmlns:v="urn:schemas-microsoft-com:vml" xmlns:wp14="http://schemas.microsoft.com/office/word/2010/wordprocessingDrawing" xmlns:wp="http://schemas.openxmlformats.org/drawingml/2006/wordprocessingDrawing" xmlns:w10="urn:schemas-microsoft-com:office:word" xmlns:w="http://schemas.openxmlformats.org/wordprocessingml/2006/main" xmlns:w14="http://schemas.microsoft.com/office/word/2010/wordml" xmlns:w15="http://schemas.microsoft.com/office/word/2012/wordml" xmlns:w16se="http://schemas.microsoft.com/office/word/2015/wordml/symex" xmlns:wpg="http://schemas.microsoft.com/office/word/2010/wordprocessingGroup" xmlns:wpi="http://schemas.microsoft.com/office/word/2010/wordprocessingInk" xmlns:wne="http://schemas.microsoft.com/office/word/2006/wordml" xmlns:wps="http://schemas.microsoft.com/office/word/2010/wordprocessingShape" mc:Ignorable="w14 w15 w16se wp14">
   <w:endnote w:type="separator" w:id="-1">
     <w:p>
       <w:pPr>
@@ -17537,7 +18309,7 @@
 </file>
 
 <file path=word/footer1.xml><?xml version="1.0" encoding="utf-8"?>
-<w:ftr xmlns:wpc="http://schemas.microsoft.com/office/word/2010/wordprocessingCanvas" xmlns:cx="http://schemas.microsoft.com/office/drawing/2014/chartex" xmlns:cx1="http://schemas.microsoft.com/office/drawing/2015/9/8/chartex" xmlns:cx2="http://schemas.microsoft.com/office/drawing/2015/10/21/chartex" xmlns:mc="http://schemas.openxmlformats.org/markup-compatibility/2006" xmlns:o="urn:schemas-microsoft-com:office:office" xmlns:r="http://schemas.openxmlformats.org/officeDocument/2006/relationships" xmlns:m="http://schemas.openxmlformats.org/officeDocument/2006/math" xmlns:v="urn:schemas-microsoft-com:vml" xmlns:wp14="http://schemas.microsoft.com/office/word/2010/wordprocessingDrawing" xmlns:wp="http://schemas.openxmlformats.org/drawingml/2006/wordprocessingDrawing" xmlns:w10="urn:schemas-microsoft-com:office:word" xmlns:w="http://schemas.openxmlformats.org/wordprocessingml/2006/main" xmlns:w14="http://schemas.microsoft.com/office/word/2010/wordml" xmlns:w15="http://schemas.microsoft.com/office/word/2012/wordml" xmlns:w16se="http://schemas.microsoft.com/office/word/2015/wordml/symex" xmlns:wpg="http://schemas.microsoft.com/office/word/2010/wordprocessingGroup" xmlns:wpi="http://schemas.microsoft.com/office/word/2010/wordprocessingInk" xmlns:wne="http://schemas.microsoft.com/office/word/2006/wordml" xmlns:wps="http://schemas.microsoft.com/office/word/2010/wordprocessingShape" mc:Ignorable="w14 w15 w16se wp14">
+<w:ftr xmlns:wpc="http://schemas.microsoft.com/office/word/2010/wordprocessingCanvas" xmlns:cx="http://schemas.microsoft.com/office/drawing/2014/chartex" xmlns:cx1="http://schemas.microsoft.com/office/drawing/2015/9/8/chartex" xmlns:cx2="http://schemas.microsoft.com/office/drawing/2015/10/21/chartex" xmlns:cx3="http://schemas.microsoft.com/office/drawing/2016/5/9/chartex" xmlns:cx4="http://schemas.microsoft.com/office/drawing/2016/5/10/chartex" xmlns:cx5="http://schemas.microsoft.com/office/drawing/2016/5/11/chartex" xmlns:mc="http://schemas.openxmlformats.org/markup-compatibility/2006" xmlns:o="urn:schemas-microsoft-com:office:office" xmlns:r="http://schemas.openxmlformats.org/officeDocument/2006/relationships" xmlns:m="http://schemas.openxmlformats.org/officeDocument/2006/math" xmlns:v="urn:schemas-microsoft-com:vml" xmlns:wp14="http://schemas.microsoft.com/office/word/2010/wordprocessingDrawing" xmlns:wp="http://schemas.openxmlformats.org/drawingml/2006/wordprocessingDrawing" xmlns:w10="urn:schemas-microsoft-com:office:word" xmlns:w="http://schemas.openxmlformats.org/wordprocessingml/2006/main" xmlns:w14="http://schemas.microsoft.com/office/word/2010/wordml" xmlns:w15="http://schemas.microsoft.com/office/word/2012/wordml" xmlns:w16se="http://schemas.microsoft.com/office/word/2015/wordml/symex" xmlns:wpg="http://schemas.microsoft.com/office/word/2010/wordprocessingGroup" xmlns:wpi="http://schemas.microsoft.com/office/word/2010/wordprocessingInk" xmlns:wne="http://schemas.microsoft.com/office/word/2006/wordml" xmlns:wps="http://schemas.microsoft.com/office/word/2010/wordprocessingShape" mc:Ignorable="w14 w15 w16se wp14">
   <w:sdt>
     <w:sdtPr>
       <w:id w:val="-118768868"/>
@@ -17570,7 +18342,7 @@
           <w:rPr>
             <w:noProof/>
           </w:rPr>
-          <w:t>18</w:t>
+          <w:t>19</w:t>
         </w:r>
         <w:r>
           <w:rPr>
@@ -17590,7 +18362,7 @@
 </file>
 
 <file path=word/footnotes.xml><?xml version="1.0" encoding="utf-8"?>
-<w:footnotes xmlns:wpc="http://schemas.microsoft.com/office/word/2010/wordprocessingCanvas" xmlns:cx="http://schemas.microsoft.com/office/drawing/2014/chartex" xmlns:cx1="http://schemas.microsoft.com/office/drawing/2015/9/8/chartex" xmlns:cx2="http://schemas.microsoft.com/office/drawing/2015/10/21/chartex" xmlns:mc="http://schemas.openxmlformats.org/markup-compatibility/2006" xmlns:o="urn:schemas-microsoft-com:office:office" xmlns:r="http://schemas.openxmlformats.org/officeDocument/2006/relationships" xmlns:m="http://schemas.openxmlformats.org/officeDocument/2006/math" xmlns:v="urn:schemas-microsoft-com:vml" xmlns:wp14="http://schemas.microsoft.com/office/word/2010/wordprocessingDrawing" xmlns:wp="http://schemas.openxmlformats.org/drawingml/2006/wordprocessingDrawing" xmlns:w10="urn:schemas-microsoft-com:office:word" xmlns:w="http://schemas.openxmlformats.org/wordprocessingml/2006/main" xmlns:w14="http://schemas.microsoft.com/office/word/2010/wordml" xmlns:w15="http://schemas.microsoft.com/office/word/2012/wordml" xmlns:w16se="http://schemas.microsoft.com/office/word/2015/wordml/symex" xmlns:wpg="http://schemas.microsoft.com/office/word/2010/wordprocessingGroup" xmlns:wpi="http://schemas.microsoft.com/office/word/2010/wordprocessingInk" xmlns:wne="http://schemas.microsoft.com/office/word/2006/wordml" xmlns:wps="http://schemas.microsoft.com/office/word/2010/wordprocessingShape" mc:Ignorable="w14 w15 w16se wp14">
+<w:footnotes xmlns:wpc="http://schemas.microsoft.com/office/word/2010/wordprocessingCanvas" xmlns:cx="http://schemas.microsoft.com/office/drawing/2014/chartex" xmlns:cx1="http://schemas.microsoft.com/office/drawing/2015/9/8/chartex" xmlns:cx2="http://schemas.microsoft.com/office/drawing/2015/10/21/chartex" xmlns:cx3="http://schemas.microsoft.com/office/drawing/2016/5/9/chartex" xmlns:cx4="http://schemas.microsoft.com/office/drawing/2016/5/10/chartex" xmlns:cx5="http://schemas.microsoft.com/office/drawing/2016/5/11/chartex" xmlns:mc="http://schemas.openxmlformats.org/markup-compatibility/2006" xmlns:o="urn:schemas-microsoft-com:office:office" xmlns:r="http://schemas.openxmlformats.org/officeDocument/2006/relationships" xmlns:m="http://schemas.openxmlformats.org/officeDocument/2006/math" xmlns:v="urn:schemas-microsoft-com:vml" xmlns:wp14="http://schemas.microsoft.com/office/word/2010/wordprocessingDrawing" xmlns:wp="http://schemas.openxmlformats.org/drawingml/2006/wordprocessingDrawing" xmlns:w10="urn:schemas-microsoft-com:office:word" xmlns:w="http://schemas.openxmlformats.org/wordprocessingml/2006/main" xmlns:w14="http://schemas.microsoft.com/office/word/2010/wordml" xmlns:w15="http://schemas.microsoft.com/office/word/2012/wordml" xmlns:w16se="http://schemas.microsoft.com/office/word/2015/wordml/symex" xmlns:wpg="http://schemas.microsoft.com/office/word/2010/wordprocessingGroup" xmlns:wpi="http://schemas.microsoft.com/office/word/2010/wordprocessingInk" xmlns:wne="http://schemas.microsoft.com/office/word/2006/wordml" xmlns:wps="http://schemas.microsoft.com/office/word/2010/wordprocessingShape" mc:Ignorable="w14 w15 w16se wp14">
   <w:footnote w:type="separator" w:id="-1">
     <w:p>
       <w:pPr>
@@ -17615,7 +18387,7 @@
 </file>
 
 <file path=word/numbering.xml><?xml version="1.0" encoding="utf-8"?>
-<w:numbering xmlns:wpc="http://schemas.microsoft.com/office/word/2010/wordprocessingCanvas" xmlns:cx="http://schemas.microsoft.com/office/drawing/2014/chartex" xmlns:cx1="http://schemas.microsoft.com/office/drawing/2015/9/8/chartex" xmlns:cx2="http://schemas.microsoft.com/office/drawing/2015/10/21/chartex" xmlns:mc="http://schemas.openxmlformats.org/markup-compatibility/2006" xmlns:o="urn:schemas-microsoft-com:office:office" xmlns:r="http://schemas.openxmlformats.org/officeDocument/2006/relationships" xmlns:m="http://schemas.openxmlformats.org/officeDocument/2006/math" xmlns:v="urn:schemas-microsoft-com:vml" xmlns:wp14="http://schemas.microsoft.com/office/word/2010/wordprocessingDrawing" xmlns:wp="http://schemas.openxmlformats.org/drawingml/2006/wordprocessingDrawing" xmlns:w10="urn:schemas-microsoft-com:office:word" xmlns:w="http://schemas.openxmlformats.org/wordprocessingml/2006/main" xmlns:w14="http://schemas.microsoft.com/office/word/2010/wordml" xmlns:w15="http://schemas.microsoft.com/office/word/2012/wordml" xmlns:w16se="http://schemas.microsoft.com/office/word/2015/wordml/symex" xmlns:wpg="http://schemas.microsoft.com/office/word/2010/wordprocessingGroup" xmlns:wpi="http://schemas.microsoft.com/office/word/2010/wordprocessingInk" xmlns:wne="http://schemas.microsoft.com/office/word/2006/wordml" xmlns:wps="http://schemas.microsoft.com/office/word/2010/wordprocessingShape" mc:Ignorable="w14 w15 w16se wp14">
+<w:numbering xmlns:wpc="http://schemas.microsoft.com/office/word/2010/wordprocessingCanvas" xmlns:cx="http://schemas.microsoft.com/office/drawing/2014/chartex" xmlns:cx1="http://schemas.microsoft.com/office/drawing/2015/9/8/chartex" xmlns:cx2="http://schemas.microsoft.com/office/drawing/2015/10/21/chartex" xmlns:cx3="http://schemas.microsoft.com/office/drawing/2016/5/9/chartex" xmlns:cx4="http://schemas.microsoft.com/office/drawing/2016/5/10/chartex" xmlns:cx5="http://schemas.microsoft.com/office/drawing/2016/5/11/chartex" xmlns:mc="http://schemas.openxmlformats.org/markup-compatibility/2006" xmlns:o="urn:schemas-microsoft-com:office:office" xmlns:r="http://schemas.openxmlformats.org/officeDocument/2006/relationships" xmlns:m="http://schemas.openxmlformats.org/officeDocument/2006/math" xmlns:v="urn:schemas-microsoft-com:vml" xmlns:wp14="http://schemas.microsoft.com/office/word/2010/wordprocessingDrawing" xmlns:wp="http://schemas.openxmlformats.org/drawingml/2006/wordprocessingDrawing" xmlns:w10="urn:schemas-microsoft-com:office:word" xmlns:w="http://schemas.openxmlformats.org/wordprocessingml/2006/main" xmlns:w14="http://schemas.microsoft.com/office/word/2010/wordml" xmlns:w15="http://schemas.microsoft.com/office/word/2012/wordml" xmlns:w16se="http://schemas.microsoft.com/office/word/2015/wordml/symex" xmlns:wpg="http://schemas.microsoft.com/office/word/2010/wordprocessingGroup" xmlns:wpi="http://schemas.microsoft.com/office/word/2010/wordprocessingInk" xmlns:wne="http://schemas.microsoft.com/office/word/2006/wordml" xmlns:wps="http://schemas.microsoft.com/office/word/2010/wordprocessingShape" mc:Ignorable="w14 w15 w16se wp14">
   <w:abstractNum w:abstractNumId="0" w15:restartNumberingAfterBreak="0">
     <w:nsid w:val="0BB30D9A"/>
     <w:multiLevelType w:val="multilevel"/>
@@ -18521,6 +19293,98 @@
     </w:lvl>
   </w:abstractNum>
   <w:abstractNum w:abstractNumId="8" w15:restartNumberingAfterBreak="0">
+    <w:nsid w:val="32C73FC0"/>
+    <w:multiLevelType w:val="hybridMultilevel"/>
+    <w:tmpl w:val="2FD0CB9E"/>
+    <w:lvl w:ilvl="0" w:tplc="278ED6B4">
+      <w:start w:val="1"/>
+      <w:numFmt w:val="decimal"/>
+      <w:lvlText w:val="%1."/>
+      <w:lvlJc w:val="left"/>
+      <w:pPr>
+        <w:ind w:left="720" w:hanging="360"/>
+      </w:pPr>
+      <w:rPr>
+        <w:rFonts w:ascii="Arial" w:hAnsi="Arial" w:cs="Arial" w:hint="default"/>
+        <w:b/>
+        <w:color w:val="000000"/>
+        <w:sz w:val="22"/>
+      </w:rPr>
+    </w:lvl>
+    <w:lvl w:ilvl="1" w:tplc="08090019" w:tentative="1">
+      <w:start w:val="1"/>
+      <w:numFmt w:val="lowerLetter"/>
+      <w:lvlText w:val="%2."/>
+      <w:lvlJc w:val="left"/>
+      <w:pPr>
+        <w:ind w:left="1440" w:hanging="360"/>
+      </w:pPr>
+    </w:lvl>
+    <w:lvl w:ilvl="2" w:tplc="0809001B" w:tentative="1">
+      <w:start w:val="1"/>
+      <w:numFmt w:val="lowerRoman"/>
+      <w:lvlText w:val="%3."/>
+      <w:lvlJc w:val="right"/>
+      <w:pPr>
+        <w:ind w:left="2160" w:hanging="180"/>
+      </w:pPr>
+    </w:lvl>
+    <w:lvl w:ilvl="3" w:tplc="0809000F" w:tentative="1">
+      <w:start w:val="1"/>
+      <w:numFmt w:val="decimal"/>
+      <w:lvlText w:val="%4."/>
+      <w:lvlJc w:val="left"/>
+      <w:pPr>
+        <w:ind w:left="2880" w:hanging="360"/>
+      </w:pPr>
+    </w:lvl>
+    <w:lvl w:ilvl="4" w:tplc="08090019" w:tentative="1">
+      <w:start w:val="1"/>
+      <w:numFmt w:val="lowerLetter"/>
+      <w:lvlText w:val="%5."/>
+      <w:lvlJc w:val="left"/>
+      <w:pPr>
+        <w:ind w:left="3600" w:hanging="360"/>
+      </w:pPr>
+    </w:lvl>
+    <w:lvl w:ilvl="5" w:tplc="0809001B" w:tentative="1">
+      <w:start w:val="1"/>
+      <w:numFmt w:val="lowerRoman"/>
+      <w:lvlText w:val="%6."/>
+      <w:lvlJc w:val="right"/>
+      <w:pPr>
+        <w:ind w:left="4320" w:hanging="180"/>
+      </w:pPr>
+    </w:lvl>
+    <w:lvl w:ilvl="6" w:tplc="0809000F" w:tentative="1">
+      <w:start w:val="1"/>
+      <w:numFmt w:val="decimal"/>
+      <w:lvlText w:val="%7."/>
+      <w:lvlJc w:val="left"/>
+      <w:pPr>
+        <w:ind w:left="5040" w:hanging="360"/>
+      </w:pPr>
+    </w:lvl>
+    <w:lvl w:ilvl="7" w:tplc="08090019" w:tentative="1">
+      <w:start w:val="1"/>
+      <w:numFmt w:val="lowerLetter"/>
+      <w:lvlText w:val="%8."/>
+      <w:lvlJc w:val="left"/>
+      <w:pPr>
+        <w:ind w:left="5760" w:hanging="360"/>
+      </w:pPr>
+    </w:lvl>
+    <w:lvl w:ilvl="8" w:tplc="0809001B" w:tentative="1">
+      <w:start w:val="1"/>
+      <w:numFmt w:val="lowerRoman"/>
+      <w:lvlText w:val="%9."/>
+      <w:lvlJc w:val="right"/>
+      <w:pPr>
+        <w:ind w:left="6480" w:hanging="180"/>
+      </w:pPr>
+    </w:lvl>
+  </w:abstractNum>
+  <w:abstractNum w:abstractNumId="9" w15:restartNumberingAfterBreak="0">
     <w:nsid w:val="39C02C50"/>
     <w:multiLevelType w:val="multilevel"/>
     <w:tmpl w:val="605C1DFA"/>
@@ -18633,7 +19497,7 @@
       </w:pPr>
     </w:lvl>
   </w:abstractNum>
-  <w:abstractNum w:abstractNumId="9" w15:restartNumberingAfterBreak="0">
+  <w:abstractNum w:abstractNumId="10" w15:restartNumberingAfterBreak="0">
     <w:nsid w:val="58C95902"/>
     <w:multiLevelType w:val="hybridMultilevel"/>
     <w:tmpl w:val="D0143DD2"/>
@@ -18719,7 +19583,7 @@
       </w:pPr>
     </w:lvl>
   </w:abstractNum>
-  <w:abstractNum w:abstractNumId="10" w15:restartNumberingAfterBreak="0">
+  <w:abstractNum w:abstractNumId="11" w15:restartNumberingAfterBreak="0">
     <w:nsid w:val="6D1F0409"/>
     <w:multiLevelType w:val="multilevel"/>
     <w:tmpl w:val="0220DB84"/>
@@ -18832,7 +19696,7 @@
       </w:pPr>
     </w:lvl>
   </w:abstractNum>
-  <w:abstractNum w:abstractNumId="11" w15:restartNumberingAfterBreak="0">
+  <w:abstractNum w:abstractNumId="12" w15:restartNumberingAfterBreak="0">
     <w:nsid w:val="70152F23"/>
     <w:multiLevelType w:val="hybridMultilevel"/>
     <w:tmpl w:val="EEE6A586"/>
@@ -18921,7 +19785,7 @@
       </w:pPr>
     </w:lvl>
   </w:abstractNum>
-  <w:abstractNum w:abstractNumId="12" w15:restartNumberingAfterBreak="0">
+  <w:abstractNum w:abstractNumId="13" w15:restartNumberingAfterBreak="0">
     <w:nsid w:val="74FB1DA4"/>
     <w:multiLevelType w:val="multilevel"/>
     <w:tmpl w:val="9BD01408"/>
@@ -19070,7 +19934,7 @@
       </w:rPr>
     </w:lvl>
   </w:abstractNum>
-  <w:abstractNum w:abstractNumId="13" w15:restartNumberingAfterBreak="0">
+  <w:abstractNum w:abstractNumId="14" w15:restartNumberingAfterBreak="0">
     <w:nsid w:val="7DE348A8"/>
     <w:multiLevelType w:val="multilevel"/>
     <w:tmpl w:val="1728B884"/>
@@ -19183,10 +20047,10 @@
       </w:pPr>
     </w:lvl>
   </w:abstractNum>
-  <w:abstractNum w:abstractNumId="14" w15:restartNumberingAfterBreak="0">
+  <w:abstractNum w:abstractNumId="15" w15:restartNumberingAfterBreak="0">
     <w:nsid w:val="7E9F7BB9"/>
     <w:multiLevelType w:val="multilevel"/>
-    <w:tmpl w:val="73B08662"/>
+    <w:tmpl w:val="E766DCE8"/>
     <w:lvl w:ilvl="0">
       <w:start w:val="1"/>
       <w:numFmt w:val="bullet"/>
@@ -19203,20 +20067,16 @@
         <w:sz w:val="20"/>
       </w:rPr>
     </w:lvl>
-    <w:lvl w:ilvl="1" w:tentative="1">
+    <w:lvl w:ilvl="1">
       <w:start w:val="1"/>
-      <w:numFmt w:val="bullet"/>
-      <w:lvlText w:val="o"/>
+      <w:numFmt w:val="decimal"/>
+      <w:lvlText w:val="%2."/>
       <w:lvlJc w:val="left"/>
       <w:pPr>
-        <w:tabs>
-          <w:tab w:val="num" w:pos="1440"/>
-        </w:tabs>
         <w:ind w:left="1440" w:hanging="360"/>
       </w:pPr>
       <w:rPr>
-        <w:rFonts w:ascii="Courier New" w:hAnsi="Courier New" w:hint="default"/>
-        <w:sz w:val="20"/>
+        <w:rFonts w:hint="default"/>
       </w:rPr>
     </w:lvl>
     <w:lvl w:ilvl="2" w:tentative="1">
@@ -19333,10 +20193,10 @@
     </w:lvl>
   </w:abstractNum>
   <w:num w:numId="1">
-    <w:abstractNumId w:val="14"/>
+    <w:abstractNumId w:val="15"/>
   </w:num>
   <w:num w:numId="2">
-    <w:abstractNumId w:val="12"/>
+    <w:abstractNumId w:val="13"/>
   </w:num>
   <w:num w:numId="3">
     <w:abstractNumId w:val="0"/>
@@ -19345,16 +20205,16 @@
     <w:abstractNumId w:val="2"/>
   </w:num>
   <w:num w:numId="5">
-    <w:abstractNumId w:val="10"/>
+    <w:abstractNumId w:val="11"/>
   </w:num>
   <w:num w:numId="6">
-    <w:abstractNumId w:val="13"/>
+    <w:abstractNumId w:val="14"/>
   </w:num>
   <w:num w:numId="7">
     <w:abstractNumId w:val="1"/>
   </w:num>
   <w:num w:numId="8">
-    <w:abstractNumId w:val="8"/>
+    <w:abstractNumId w:val="9"/>
   </w:num>
   <w:num w:numId="9">
     <w:abstractNumId w:val="7"/>
@@ -19389,10 +20249,13 @@
     <w:abstractNumId w:val="6"/>
   </w:num>
   <w:num w:numId="15">
-    <w:abstractNumId w:val="11"/>
+    <w:abstractNumId w:val="12"/>
   </w:num>
   <w:num w:numId="16">
-    <w:abstractNumId w:val="9"/>
+    <w:abstractNumId w:val="10"/>
+  </w:num>
+  <w:num w:numId="17">
+    <w:abstractNumId w:val="8"/>
   </w:num>
 </w:numbering>
 </file>
@@ -19414,7 +20277,7 @@
       </w:pPr>
     </w:pPrDefault>
   </w:docDefaults>
-  <w:latentStyles w:defLockedState="0" w:defUIPriority="99" w:defSemiHidden="0" w:defUnhideWhenUsed="0" w:defQFormat="0" w:count="372">
+  <w:latentStyles w:defLockedState="0" w:defUIPriority="99" w:defSemiHidden="0" w:defUnhideWhenUsed="0" w:defQFormat="0" w:count="374">
     <w:lsdException w:name="Normal" w:uiPriority="0" w:qFormat="1"/>
     <w:lsdException w:name="heading 1" w:uiPriority="9" w:qFormat="1"/>
     <w:lsdException w:name="heading 2" w:semiHidden="1" w:uiPriority="9" w:unhideWhenUsed="1" w:qFormat="1"/>
@@ -19520,7 +20383,6 @@
     <w:lsdException w:name="HTML Sample" w:semiHidden="1" w:unhideWhenUsed="1"/>
     <w:lsdException w:name="HTML Typewriter" w:semiHidden="1" w:unhideWhenUsed="1"/>
     <w:lsdException w:name="HTML Variable" w:semiHidden="1" w:unhideWhenUsed="1"/>
-    <w:lsdException w:name="Normal Table" w:semiHidden="1" w:unhideWhenUsed="1"/>
     <w:lsdException w:name="annotation subject" w:semiHidden="1" w:unhideWhenUsed="1"/>
     <w:lsdException w:name="No List" w:semiHidden="1" w:unhideWhenUsed="1"/>
     <w:lsdException w:name="Outline List 1" w:semiHidden="1" w:unhideWhenUsed="1"/>
@@ -19566,11 +20428,9 @@
     <w:lsdException w:name="Table Subtle 1" w:semiHidden="1" w:unhideWhenUsed="1"/>
     <w:lsdException w:name="Table Subtle 2" w:semiHidden="1" w:unhideWhenUsed="1"/>
     <w:lsdException w:name="Table Web 1" w:semiHidden="1" w:unhideWhenUsed="1"/>
-    <w:lsdException w:name="Table Web 2" w:semiHidden="1" w:unhideWhenUsed="1"/>
     <w:lsdException w:name="Table Web 3" w:semiHidden="1" w:unhideWhenUsed="1"/>
     <w:lsdException w:name="Balloon Text" w:semiHidden="1" w:unhideWhenUsed="1"/>
     <w:lsdException w:name="Table Grid" w:uiPriority="39"/>
-    <w:lsdException w:name="Table Theme" w:semiHidden="1" w:unhideWhenUsed="1"/>
     <w:lsdException w:name="Placeholder Text" w:semiHidden="1"/>
     <w:lsdException w:name="No Spacing" w:uiPriority="1" w:qFormat="1"/>
     <w:lsdException w:name="Light Shading" w:uiPriority="60"/>
@@ -19787,6 +20647,8 @@
     <w:lsdException w:name="List Table 6 Colorful Accent 6" w:uiPriority="51"/>
     <w:lsdException w:name="List Table 7 Colorful Accent 6" w:uiPriority="52"/>
     <w:lsdException w:name="Mention" w:semiHidden="1" w:unhideWhenUsed="1"/>
+    <w:lsdException w:name="Smart Hyperlink" w:semiHidden="1" w:unhideWhenUsed="1"/>
+    <w:lsdException w:name="Hashtag" w:semiHidden="1" w:unhideWhenUsed="1"/>
   </w:latentStyles>
   <w:style w:type="paragraph" w:default="1" w:styleId="Normal">
     <w:name w:val="Normal"/>
@@ -19882,6 +20744,7 @@
   <w:style w:type="character" w:default="1" w:styleId="DefaultParagraphFont">
     <w:name w:val="Default Paragraph Font"/>
     <w:uiPriority w:val="1"/>
+    <w:semiHidden/>
     <w:unhideWhenUsed/>
   </w:style>
   <w:style w:type="table" w:default="1" w:styleId="TableNormal">
@@ -20515,7 +21378,7 @@
 </file>
 
 <file path=customXml/itemProps1.xml><?xml version="1.0" encoding="utf-8"?>
-<ds:datastoreItem xmlns:ds="http://schemas.openxmlformats.org/officeDocument/2006/customXml" ds:itemID="{7A8C1B54-8E49-48EF-9953-1D73C90A3764}">
+<ds:datastoreItem xmlns:ds="http://schemas.openxmlformats.org/officeDocument/2006/customXml" ds:itemID="{6A2CED59-24FF-4E65-BB65-51386CE11327}">
   <ds:schemaRefs>
     <ds:schemaRef ds:uri="http://schemas.openxmlformats.org/officeDocument/2006/bibliography"/>
   </ds:schemaRefs>

</xml_diff>

<commit_message>
Fixed Database load price, and final urs
</commit_message>
<xml_diff>
--- a/Documents/FINAL/Final-URS-v1.docx
+++ b/Documents/FINAL/Final-URS-v1.docx
@@ -264,10 +264,7 @@
           <w:tcPr>
             <w:tcW w:w="3510" w:type="dxa"/>
           </w:tcPr>
-          <w:p>
-            <w:bookmarkStart w:id="0" w:name="_GoBack"/>
-            <w:bookmarkEnd w:id="0"/>
-          </w:p>
+          <w:p/>
         </w:tc>
       </w:tr>
       <w:tr>
@@ -482,7 +479,7 @@
           </w:tcPr>
           <w:p>
             <w:r>
-              <w:t>1.0</w:t>
+              <w:t>1.3</w:t>
             </w:r>
           </w:p>
         </w:tc>
@@ -632,19 +629,19 @@
           <w:r>
             <w:t xml:space="preserve">  </w:t>
           </w:r>
-          <w:bookmarkStart w:id="1" w:name="_Toc463203342"/>
+          <w:bookmarkStart w:id="0" w:name="_Toc472849287"/>
           <w:r>
             <w:t xml:space="preserve"> </w:t>
           </w:r>
-          <w:bookmarkStart w:id="2" w:name="_Toc463197571"/>
+          <w:bookmarkStart w:id="1" w:name="_Toc463197571"/>
           <w:r>
             <w:t>C</w:t>
           </w:r>
           <w:r>
             <w:t>ontents</w:t>
           </w:r>
+          <w:bookmarkEnd w:id="0"/>
           <w:bookmarkEnd w:id="1"/>
-          <w:bookmarkEnd w:id="2"/>
         </w:p>
         <w:p>
           <w:pPr>
@@ -655,6 +652,7 @@
               <w:noProof/>
               <w:sz w:val="22"/>
               <w:szCs w:val="22"/>
+              <w:lang w:val="en-GB" w:eastAsia="en-GB"/>
             </w:rPr>
           </w:pPr>
           <w:r>
@@ -672,7 +670,7 @@
             </w:rPr>
             <w:fldChar w:fldCharType="separate"/>
           </w:r>
-          <w:hyperlink w:anchor="_Toc463203342" w:history="1">
+          <w:hyperlink w:anchor="_Toc472849287" w:history="1">
             <w:r>
               <w:rPr>
                 <w:rStyle w:val="Hyperlink"/>
@@ -699,7 +697,7 @@
                 <w:noProof/>
                 <w:webHidden/>
               </w:rPr>
-              <w:instrText xml:space="preserve"> PAGEREF _Toc463203342 \h </w:instrText>
+              <w:instrText xml:space="preserve"> PAGEREF _Toc472849287 \h </w:instrText>
             </w:r>
             <w:r>
               <w:rPr>
@@ -739,9 +737,10 @@
               <w:noProof/>
               <w:sz w:val="22"/>
               <w:szCs w:val="22"/>
+              <w:lang w:val="en-GB" w:eastAsia="en-GB"/>
             </w:rPr>
           </w:pPr>
-          <w:hyperlink w:anchor="_Toc463203343" w:history="1">
+          <w:hyperlink w:anchor="_Toc472849288" w:history="1">
             <w:r>
               <w:rPr>
                 <w:rStyle w:val="Hyperlink"/>
@@ -768,7 +767,7 @@
                 <w:noProof/>
                 <w:webHidden/>
               </w:rPr>
-              <w:instrText xml:space="preserve"> PAGEREF _Toc463203343 \h </w:instrText>
+              <w:instrText xml:space="preserve"> PAGEREF _Toc472849288 \h </w:instrText>
             </w:r>
             <w:r>
               <w:rPr>
@@ -808,9 +807,10 @@
               <w:noProof/>
               <w:sz w:val="22"/>
               <w:szCs w:val="22"/>
+              <w:lang w:val="en-GB" w:eastAsia="en-GB"/>
             </w:rPr>
           </w:pPr>
-          <w:hyperlink w:anchor="_Toc463203344" w:history="1">
+          <w:hyperlink w:anchor="_Toc472849289" w:history="1">
             <w:r>
               <w:rPr>
                 <w:rStyle w:val="Hyperlink"/>
@@ -837,7 +837,7 @@
                 <w:noProof/>
                 <w:webHidden/>
               </w:rPr>
-              <w:instrText xml:space="preserve"> PAGEREF _Toc463203344 \h </w:instrText>
+              <w:instrText xml:space="preserve"> PAGEREF _Toc472849289 \h </w:instrText>
             </w:r>
             <w:r>
               <w:rPr>
@@ -878,9 +878,10 @@
               <w:kern w:val="0"/>
               <w:sz w:val="22"/>
               <w:szCs w:val="22"/>
+              <w:lang w:val="en-GB" w:eastAsia="en-GB"/>
             </w:rPr>
           </w:pPr>
-          <w:hyperlink w:anchor="_Toc463203345" w:history="1">
+          <w:hyperlink w:anchor="_Toc472849290" w:history="1">
             <w:r>
               <w:rPr>
                 <w:rStyle w:val="Hyperlink"/>
@@ -903,7 +904,7 @@
               <w:rPr>
                 <w:webHidden/>
               </w:rPr>
-              <w:instrText xml:space="preserve"> PAGEREF _Toc463203345 \h </w:instrText>
+              <w:instrText xml:space="preserve"> PAGEREF _Toc472849290 \h </w:instrText>
             </w:r>
             <w:r>
               <w:rPr>
@@ -939,9 +940,10 @@
               <w:noProof/>
               <w:sz w:val="22"/>
               <w:szCs w:val="22"/>
+              <w:lang w:val="en-GB" w:eastAsia="en-GB"/>
             </w:rPr>
           </w:pPr>
-          <w:hyperlink w:anchor="_Toc463203346" w:history="1">
+          <w:hyperlink w:anchor="_Toc472849291" w:history="1">
             <w:r>
               <w:rPr>
                 <w:rStyle w:val="Hyperlink"/>
@@ -968,7 +970,7 @@
                 <w:noProof/>
                 <w:webHidden/>
               </w:rPr>
-              <w:instrText xml:space="preserve"> PAGEREF _Toc463203346 \h </w:instrText>
+              <w:instrText xml:space="preserve"> PAGEREF _Toc472849291 \h </w:instrText>
             </w:r>
             <w:r>
               <w:rPr>
@@ -1008,9 +1010,10 @@
               <w:noProof/>
               <w:sz w:val="22"/>
               <w:szCs w:val="22"/>
+              <w:lang w:val="en-GB" w:eastAsia="en-GB"/>
             </w:rPr>
           </w:pPr>
-          <w:hyperlink w:anchor="_Toc463203347" w:history="1">
+          <w:hyperlink w:anchor="_Toc472849292" w:history="1">
             <w:r>
               <w:rPr>
                 <w:rStyle w:val="Hyperlink"/>
@@ -1037,7 +1040,7 @@
                 <w:noProof/>
                 <w:webHidden/>
               </w:rPr>
-              <w:instrText xml:space="preserve"> PAGEREF _Toc463203347 \h </w:instrText>
+              <w:instrText xml:space="preserve"> PAGEREF _Toc472849292 \h </w:instrText>
             </w:r>
             <w:r>
               <w:rPr>
@@ -1077,9 +1080,10 @@
               <w:noProof/>
               <w:sz w:val="22"/>
               <w:szCs w:val="22"/>
+              <w:lang w:val="en-GB" w:eastAsia="en-GB"/>
             </w:rPr>
           </w:pPr>
-          <w:hyperlink w:anchor="_Toc463203348" w:history="1">
+          <w:hyperlink w:anchor="_Toc472849293" w:history="1">
             <w:r>
               <w:rPr>
                 <w:rStyle w:val="Hyperlink"/>
@@ -1106,7 +1110,7 @@
                 <w:noProof/>
                 <w:webHidden/>
               </w:rPr>
-              <w:instrText xml:space="preserve"> PAGEREF _Toc463203348 \h </w:instrText>
+              <w:instrText xml:space="preserve"> PAGEREF _Toc472849293 \h </w:instrText>
             </w:r>
             <w:r>
               <w:rPr>
@@ -1146,9 +1150,10 @@
               <w:noProof/>
               <w:sz w:val="22"/>
               <w:szCs w:val="22"/>
+              <w:lang w:val="en-GB" w:eastAsia="en-GB"/>
             </w:rPr>
           </w:pPr>
-          <w:hyperlink w:anchor="_Toc463203349" w:history="1">
+          <w:hyperlink w:anchor="_Toc472849294" w:history="1">
             <w:r>
               <w:rPr>
                 <w:rStyle w:val="Hyperlink"/>
@@ -1175,7 +1180,7 @@
                 <w:noProof/>
                 <w:webHidden/>
               </w:rPr>
-              <w:instrText xml:space="preserve"> PAGEREF _Toc463203349 \h </w:instrText>
+              <w:instrText xml:space="preserve"> PAGEREF _Toc472849294 \h </w:instrText>
             </w:r>
             <w:r>
               <w:rPr>
@@ -1215,9 +1220,10 @@
               <w:noProof/>
               <w:sz w:val="22"/>
               <w:szCs w:val="22"/>
+              <w:lang w:val="en-GB" w:eastAsia="en-GB"/>
             </w:rPr>
           </w:pPr>
-          <w:hyperlink w:anchor="_Toc463203350" w:history="1">
+          <w:hyperlink w:anchor="_Toc472849295" w:history="1">
             <w:r>
               <w:rPr>
                 <w:rStyle w:val="Hyperlink"/>
@@ -1244,7 +1250,7 @@
                 <w:noProof/>
                 <w:webHidden/>
               </w:rPr>
-              <w:instrText xml:space="preserve"> PAGEREF _Toc463203350 \h </w:instrText>
+              <w:instrText xml:space="preserve"> PAGEREF _Toc472849295 \h </w:instrText>
             </w:r>
             <w:r>
               <w:rPr>
@@ -1285,9 +1291,10 @@
               <w:kern w:val="0"/>
               <w:sz w:val="22"/>
               <w:szCs w:val="22"/>
+              <w:lang w:val="en-GB" w:eastAsia="en-GB"/>
             </w:rPr>
           </w:pPr>
-          <w:hyperlink w:anchor="_Toc463203351" w:history="1">
+          <w:hyperlink w:anchor="_Toc472849296" w:history="1">
             <w:r>
               <w:rPr>
                 <w:rStyle w:val="Hyperlink"/>
@@ -1310,7 +1317,7 @@
               <w:rPr>
                 <w:webHidden/>
               </w:rPr>
-              <w:instrText xml:space="preserve"> PAGEREF _Toc463203351 \h </w:instrText>
+              <w:instrText xml:space="preserve"> PAGEREF _Toc472849296 \h </w:instrText>
             </w:r>
             <w:r>
               <w:rPr>
@@ -1346,9 +1353,10 @@
               <w:noProof/>
               <w:sz w:val="22"/>
               <w:szCs w:val="22"/>
+              <w:lang w:val="en-GB" w:eastAsia="en-GB"/>
             </w:rPr>
           </w:pPr>
-          <w:hyperlink w:anchor="_Toc463203352" w:history="1">
+          <w:hyperlink w:anchor="_Toc472849297" w:history="1">
             <w:r>
               <w:rPr>
                 <w:rStyle w:val="Hyperlink"/>
@@ -1375,7 +1383,7 @@
                 <w:noProof/>
                 <w:webHidden/>
               </w:rPr>
-              <w:instrText xml:space="preserve"> PAGEREF _Toc463203352 \h </w:instrText>
+              <w:instrText xml:space="preserve"> PAGEREF _Toc472849297 \h </w:instrText>
             </w:r>
             <w:r>
               <w:rPr>
@@ -1415,9 +1423,10 @@
               <w:noProof/>
               <w:sz w:val="22"/>
               <w:szCs w:val="22"/>
+              <w:lang w:val="en-GB" w:eastAsia="en-GB"/>
             </w:rPr>
           </w:pPr>
-          <w:hyperlink w:anchor="_Toc463203353" w:history="1">
+          <w:hyperlink w:anchor="_Toc472849298" w:history="1">
             <w:r>
               <w:rPr>
                 <w:rStyle w:val="Hyperlink"/>
@@ -1444,7 +1453,7 @@
                 <w:noProof/>
                 <w:webHidden/>
               </w:rPr>
-              <w:instrText xml:space="preserve"> PAGEREF _Toc463203353 \h </w:instrText>
+              <w:instrText xml:space="preserve"> PAGEREF _Toc472849298 \h </w:instrText>
             </w:r>
             <w:r>
               <w:rPr>
@@ -1485,9 +1494,10 @@
               <w:kern w:val="0"/>
               <w:sz w:val="22"/>
               <w:szCs w:val="22"/>
+              <w:lang w:val="en-GB" w:eastAsia="en-GB"/>
             </w:rPr>
           </w:pPr>
-          <w:hyperlink w:anchor="_Toc463203354" w:history="1">
+          <w:hyperlink w:anchor="_Toc472849299" w:history="1">
             <w:r>
               <w:rPr>
                 <w:rStyle w:val="Hyperlink"/>
@@ -1510,7 +1520,7 @@
               <w:rPr>
                 <w:webHidden/>
               </w:rPr>
-              <w:instrText xml:space="preserve"> PAGEREF _Toc463203354 \h </w:instrText>
+              <w:instrText xml:space="preserve"> PAGEREF _Toc472849299 \h </w:instrText>
             </w:r>
             <w:r>
               <w:rPr>
@@ -1546,9 +1556,10 @@
               <w:noProof/>
               <w:sz w:val="22"/>
               <w:szCs w:val="22"/>
+              <w:lang w:val="en-GB" w:eastAsia="en-GB"/>
             </w:rPr>
           </w:pPr>
-          <w:hyperlink w:anchor="_Toc463203355" w:history="1">
+          <w:hyperlink w:anchor="_Toc472849300" w:history="1">
             <w:r>
               <w:rPr>
                 <w:rStyle w:val="Hyperlink"/>
@@ -1575,7 +1586,7 @@
                 <w:noProof/>
                 <w:webHidden/>
               </w:rPr>
-              <w:instrText xml:space="preserve"> PAGEREF _Toc463203355 \h </w:instrText>
+              <w:instrText xml:space="preserve"> PAGEREF _Toc472849300 \h </w:instrText>
             </w:r>
             <w:r>
               <w:rPr>
@@ -1616,9 +1627,10 @@
               <w:kern w:val="0"/>
               <w:sz w:val="22"/>
               <w:szCs w:val="22"/>
+              <w:lang w:val="en-GB" w:eastAsia="en-GB"/>
             </w:rPr>
           </w:pPr>
-          <w:hyperlink w:anchor="_Toc463203356" w:history="1">
+          <w:hyperlink w:anchor="_Toc472849301" w:history="1">
             <w:r>
               <w:rPr>
                 <w:rStyle w:val="Hyperlink"/>
@@ -1641,7 +1653,7 @@
               <w:rPr>
                 <w:webHidden/>
               </w:rPr>
-              <w:instrText xml:space="preserve"> PAGEREF _Toc463203356 \h </w:instrText>
+              <w:instrText xml:space="preserve"> PAGEREF _Toc472849301 \h </w:instrText>
             </w:r>
             <w:r>
               <w:rPr>
@@ -1678,9 +1690,10 @@
               <w:noProof/>
               <w:sz w:val="22"/>
               <w:szCs w:val="22"/>
+              <w:lang w:val="en-GB" w:eastAsia="en-GB"/>
             </w:rPr>
           </w:pPr>
-          <w:hyperlink w:anchor="_Toc463203357" w:history="1">
+          <w:hyperlink w:anchor="_Toc472849302" w:history="1">
             <w:r>
               <w:rPr>
                 <w:rStyle w:val="Hyperlink"/>
@@ -1707,7 +1720,7 @@
                 <w:noProof/>
                 <w:webHidden/>
               </w:rPr>
-              <w:instrText xml:space="preserve"> PAGEREF _Toc463203357 \h </w:instrText>
+              <w:instrText xml:space="preserve"> PAGEREF _Toc472849302 \h </w:instrText>
             </w:r>
             <w:r>
               <w:rPr>
@@ -1748,9 +1761,10 @@
               <w:noProof/>
               <w:sz w:val="22"/>
               <w:szCs w:val="22"/>
+              <w:lang w:val="en-GB" w:eastAsia="en-GB"/>
             </w:rPr>
           </w:pPr>
-          <w:hyperlink w:anchor="_Toc463203358" w:history="1">
+          <w:hyperlink w:anchor="_Toc472849303" w:history="1">
             <w:r>
               <w:rPr>
                 <w:rStyle w:val="Hyperlink"/>
@@ -1777,7 +1791,7 @@
                 <w:noProof/>
                 <w:webHidden/>
               </w:rPr>
-              <w:instrText xml:space="preserve"> PAGEREF _Toc463203358 \h </w:instrText>
+              <w:instrText xml:space="preserve"> PAGEREF _Toc472849303 \h </w:instrText>
             </w:r>
             <w:r>
               <w:rPr>
@@ -1818,9 +1832,10 @@
               <w:noProof/>
               <w:sz w:val="22"/>
               <w:szCs w:val="22"/>
+              <w:lang w:val="en-GB" w:eastAsia="en-GB"/>
             </w:rPr>
           </w:pPr>
-          <w:hyperlink w:anchor="_Toc463203359" w:history="1">
+          <w:hyperlink w:anchor="_Toc472849304" w:history="1">
             <w:r>
               <w:rPr>
                 <w:rStyle w:val="Hyperlink"/>
@@ -1847,7 +1862,7 @@
                 <w:noProof/>
                 <w:webHidden/>
               </w:rPr>
-              <w:instrText xml:space="preserve"> PAGEREF _Toc463203359 \h </w:instrText>
+              <w:instrText xml:space="preserve"> PAGEREF _Toc472849304 \h </w:instrText>
             </w:r>
             <w:r>
               <w:rPr>
@@ -1888,9 +1903,10 @@
               <w:noProof/>
               <w:sz w:val="22"/>
               <w:szCs w:val="22"/>
+              <w:lang w:val="en-GB" w:eastAsia="en-GB"/>
             </w:rPr>
           </w:pPr>
-          <w:hyperlink w:anchor="_Toc463203360" w:history="1">
+          <w:hyperlink w:anchor="_Toc472849305" w:history="1">
             <w:r>
               <w:rPr>
                 <w:rStyle w:val="Hyperlink"/>
@@ -1917,7 +1933,7 @@
                 <w:noProof/>
                 <w:webHidden/>
               </w:rPr>
-              <w:instrText xml:space="preserve"> PAGEREF _Toc463203360 \h </w:instrText>
+              <w:instrText xml:space="preserve"> PAGEREF _Toc472849305 \h </w:instrText>
             </w:r>
             <w:r>
               <w:rPr>
@@ -1958,9 +1974,10 @@
               <w:noProof/>
               <w:sz w:val="22"/>
               <w:szCs w:val="22"/>
+              <w:lang w:val="en-GB" w:eastAsia="en-GB"/>
             </w:rPr>
           </w:pPr>
-          <w:hyperlink w:anchor="_Toc463203361" w:history="1">
+          <w:hyperlink w:anchor="_Toc472849306" w:history="1">
             <w:r>
               <w:rPr>
                 <w:rStyle w:val="Hyperlink"/>
@@ -1987,7 +2004,7 @@
                 <w:noProof/>
                 <w:webHidden/>
               </w:rPr>
-              <w:instrText xml:space="preserve"> PAGEREF _Toc463203361 \h </w:instrText>
+              <w:instrText xml:space="preserve"> PAGEREF _Toc472849306 \h </w:instrText>
             </w:r>
             <w:r>
               <w:rPr>
@@ -2028,15 +2045,16 @@
               <w:noProof/>
               <w:sz w:val="22"/>
               <w:szCs w:val="22"/>
+              <w:lang w:val="en-GB" w:eastAsia="en-GB"/>
             </w:rPr>
           </w:pPr>
-          <w:hyperlink w:anchor="_Toc463203362" w:history="1">
+          <w:hyperlink w:anchor="_Toc472849307" w:history="1">
             <w:r>
               <w:rPr>
                 <w:rStyle w:val="Hyperlink"/>
                 <w:noProof/>
               </w:rPr>
-              <w:t>106: Soil Selection</w:t>
+              <w:t>106: Save Report</w:t>
             </w:r>
             <w:r>
               <w:rPr>
@@ -2057,7 +2075,7 @@
                 <w:noProof/>
                 <w:webHidden/>
               </w:rPr>
-              <w:instrText xml:space="preserve"> PAGEREF _Toc463203362 \h </w:instrText>
+              <w:instrText xml:space="preserve"> PAGEREF _Toc472849307 \h </w:instrText>
             </w:r>
             <w:r>
               <w:rPr>
@@ -2098,15 +2116,16 @@
               <w:noProof/>
               <w:sz w:val="22"/>
               <w:szCs w:val="22"/>
+              <w:lang w:val="en-GB" w:eastAsia="en-GB"/>
             </w:rPr>
           </w:pPr>
-          <w:hyperlink w:anchor="_Toc463203363" w:history="1">
+          <w:hyperlink w:anchor="_Toc472849308" w:history="1">
             <w:r>
               <w:rPr>
                 <w:rStyle w:val="Hyperlink"/>
                 <w:noProof/>
               </w:rPr>
-              <w:t>107: Display statistics</w:t>
+              <w:t>107: Soil Selection</w:t>
             </w:r>
             <w:r>
               <w:rPr>
@@ -2127,7 +2146,7 @@
                 <w:noProof/>
                 <w:webHidden/>
               </w:rPr>
-              <w:instrText xml:space="preserve"> PAGEREF _Toc463203363 \h </w:instrText>
+              <w:instrText xml:space="preserve"> PAGEREF _Toc472849308 \h </w:instrText>
             </w:r>
             <w:r>
               <w:rPr>
@@ -2168,15 +2187,16 @@
               <w:noProof/>
               <w:sz w:val="22"/>
               <w:szCs w:val="22"/>
+              <w:lang w:val="en-GB" w:eastAsia="en-GB"/>
             </w:rPr>
           </w:pPr>
-          <w:hyperlink w:anchor="_Toc463203364" w:history="1">
+          <w:hyperlink w:anchor="_Toc472849309" w:history="1">
             <w:r>
               <w:rPr>
                 <w:rStyle w:val="Hyperlink"/>
                 <w:noProof/>
               </w:rPr>
-              <w:t>108: Simulating growth of crops:</w:t>
+              <w:t>108: Display statistics</w:t>
             </w:r>
             <w:r>
               <w:rPr>
@@ -2197,7 +2217,7 @@
                 <w:noProof/>
                 <w:webHidden/>
               </w:rPr>
-              <w:instrText xml:space="preserve"> PAGEREF _Toc463203364 \h </w:instrText>
+              <w:instrText xml:space="preserve"> PAGEREF _Toc472849309 \h </w:instrText>
             </w:r>
             <w:r>
               <w:rPr>
@@ -2217,7 +2237,7 @@
                 <w:noProof/>
                 <w:webHidden/>
               </w:rPr>
-              <w:t>15</w:t>
+              <w:t>16</w:t>
             </w:r>
             <w:r>
               <w:rPr>
@@ -2238,15 +2258,16 @@
               <w:noProof/>
               <w:sz w:val="22"/>
               <w:szCs w:val="22"/>
+              <w:lang w:val="en-GB" w:eastAsia="en-GB"/>
             </w:rPr>
           </w:pPr>
-          <w:hyperlink w:anchor="_Toc463203365" w:history="1">
+          <w:hyperlink w:anchor="_Toc472849310" w:history="1">
             <w:r>
               <w:rPr>
                 <w:rStyle w:val="Hyperlink"/>
                 <w:noProof/>
               </w:rPr>
-              <w:t>109: Selecting start date and end date</w:t>
+              <w:t>109: Simulating growth of crops:</w:t>
             </w:r>
             <w:r>
               <w:rPr>
@@ -2267,7 +2288,7 @@
                 <w:noProof/>
                 <w:webHidden/>
               </w:rPr>
-              <w:instrText xml:space="preserve"> PAGEREF _Toc463203365 \h </w:instrText>
+              <w:instrText xml:space="preserve"> PAGEREF _Toc472849310 \h </w:instrText>
             </w:r>
             <w:r>
               <w:rPr>
@@ -2287,7 +2308,7 @@
                 <w:noProof/>
                 <w:webHidden/>
               </w:rPr>
-              <w:t>15</w:t>
+              <w:t>16</w:t>
             </w:r>
             <w:r>
               <w:rPr>
@@ -2308,15 +2329,16 @@
               <w:noProof/>
               <w:sz w:val="22"/>
               <w:szCs w:val="22"/>
+              <w:lang w:val="en-GB" w:eastAsia="en-GB"/>
             </w:rPr>
           </w:pPr>
-          <w:hyperlink w:anchor="_Toc463203366" w:history="1">
+          <w:hyperlink w:anchor="_Toc472849311" w:history="1">
             <w:r>
               <w:rPr>
                 <w:rStyle w:val="Hyperlink"/>
                 <w:noProof/>
               </w:rPr>
-              <w:t>201: Save simulation</w:t>
+              <w:t>110: Selecting start date and end date</w:t>
             </w:r>
             <w:r>
               <w:rPr>
@@ -2337,7 +2359,7 @@
                 <w:noProof/>
                 <w:webHidden/>
               </w:rPr>
-              <w:instrText xml:space="preserve"> PAGEREF _Toc463203366 \h </w:instrText>
+              <w:instrText xml:space="preserve"> PAGEREF _Toc472849311 \h </w:instrText>
             </w:r>
             <w:r>
               <w:rPr>
@@ -2378,15 +2400,16 @@
               <w:noProof/>
               <w:sz w:val="22"/>
               <w:szCs w:val="22"/>
+              <w:lang w:val="en-GB" w:eastAsia="en-GB"/>
             </w:rPr>
           </w:pPr>
-          <w:hyperlink w:anchor="_Toc463203367" w:history="1">
+          <w:hyperlink w:anchor="_Toc472849312" w:history="1">
             <w:r>
               <w:rPr>
                 <w:rStyle w:val="Hyperlink"/>
                 <w:noProof/>
               </w:rPr>
-              <w:t>202: Save As simulation</w:t>
+              <w:t>201: Save simulation</w:t>
             </w:r>
             <w:r>
               <w:rPr>
@@ -2407,7 +2430,7 @@
                 <w:noProof/>
                 <w:webHidden/>
               </w:rPr>
-              <w:instrText xml:space="preserve"> PAGEREF _Toc463203367 \h </w:instrText>
+              <w:instrText xml:space="preserve"> PAGEREF _Toc472849312 \h </w:instrText>
             </w:r>
             <w:r>
               <w:rPr>
@@ -2427,7 +2450,7 @@
                 <w:noProof/>
                 <w:webHidden/>
               </w:rPr>
-              <w:t>16</w:t>
+              <w:t>17</w:t>
             </w:r>
             <w:r>
               <w:rPr>
@@ -2448,15 +2471,16 @@
               <w:noProof/>
               <w:sz w:val="22"/>
               <w:szCs w:val="22"/>
+              <w:lang w:val="en-GB" w:eastAsia="en-GB"/>
             </w:rPr>
           </w:pPr>
-          <w:hyperlink w:anchor="_Toc463203368" w:history="1">
+          <w:hyperlink w:anchor="_Toc472849313" w:history="1">
             <w:r>
               <w:rPr>
                 <w:rStyle w:val="Hyperlink"/>
                 <w:noProof/>
               </w:rPr>
-              <w:t>203: Loading simulation</w:t>
+              <w:t>202: Save As simulation</w:t>
             </w:r>
             <w:r>
               <w:rPr>
@@ -2477,7 +2501,7 @@
                 <w:noProof/>
                 <w:webHidden/>
               </w:rPr>
-              <w:instrText xml:space="preserve"> PAGEREF _Toc463203368 \h </w:instrText>
+              <w:instrText xml:space="preserve"> PAGEREF _Toc472849313 \h </w:instrText>
             </w:r>
             <w:r>
               <w:rPr>
@@ -2518,14 +2542,86 @@
               <w:noProof/>
               <w:sz w:val="22"/>
               <w:szCs w:val="22"/>
+              <w:lang w:val="en-GB" w:eastAsia="en-GB"/>
             </w:rPr>
           </w:pPr>
-          <w:hyperlink w:anchor="_Toc463203369" w:history="1">
+          <w:hyperlink w:anchor="_Toc472849314" w:history="1">
             <w:r>
               <w:rPr>
                 <w:rStyle w:val="Hyperlink"/>
                 <w:noProof/>
               </w:rPr>
+              <w:t>203: Loading simulation</w:t>
+            </w:r>
+            <w:r>
+              <w:rPr>
+                <w:noProof/>
+                <w:webHidden/>
+              </w:rPr>
+              <w:tab/>
+            </w:r>
+            <w:r>
+              <w:rPr>
+                <w:noProof/>
+                <w:webHidden/>
+              </w:rPr>
+              <w:fldChar w:fldCharType="begin"/>
+            </w:r>
+            <w:r>
+              <w:rPr>
+                <w:noProof/>
+                <w:webHidden/>
+              </w:rPr>
+              <w:instrText xml:space="preserve"> PAGEREF _Toc472849314 \h </w:instrText>
+            </w:r>
+            <w:r>
+              <w:rPr>
+                <w:noProof/>
+                <w:webHidden/>
+              </w:rPr>
+            </w:r>
+            <w:r>
+              <w:rPr>
+                <w:noProof/>
+                <w:webHidden/>
+              </w:rPr>
+              <w:fldChar w:fldCharType="separate"/>
+            </w:r>
+            <w:r>
+              <w:rPr>
+                <w:noProof/>
+                <w:webHidden/>
+              </w:rPr>
+              <w:t>18</w:t>
+            </w:r>
+            <w:r>
+              <w:rPr>
+                <w:noProof/>
+                <w:webHidden/>
+              </w:rPr>
+              <w:fldChar w:fldCharType="end"/>
+            </w:r>
+          </w:hyperlink>
+        </w:p>
+        <w:p>
+          <w:pPr>
+            <w:pStyle w:val="TOC3"/>
+            <w:rPr>
+              <w:rFonts w:asciiTheme="minorHAnsi" w:eastAsiaTheme="minorEastAsia" w:hAnsiTheme="minorHAnsi" w:cstheme="minorBidi"/>
+              <w:i w:val="0"/>
+              <w:iCs w:val="0"/>
+              <w:noProof/>
+              <w:sz w:val="22"/>
+              <w:szCs w:val="22"/>
+              <w:lang w:val="en-GB" w:eastAsia="en-GB"/>
+            </w:rPr>
+          </w:pPr>
+          <w:hyperlink w:anchor="_Toc472849315" w:history="1">
+            <w:r>
+              <w:rPr>
+                <w:rStyle w:val="Hyperlink"/>
+                <w:noProof/>
+              </w:rPr>
               <w:t>204: Exit application</w:t>
             </w:r>
             <w:r>
@@ -2547,7 +2643,7 @@
                 <w:noProof/>
                 <w:webHidden/>
               </w:rPr>
-              <w:instrText xml:space="preserve"> PAGEREF _Toc463203369 \h </w:instrText>
+              <w:instrText xml:space="preserve"> PAGEREF _Toc472849315 \h </w:instrText>
             </w:r>
             <w:r>
               <w:rPr>
@@ -2567,7 +2663,7 @@
                 <w:noProof/>
                 <w:webHidden/>
               </w:rPr>
-              <w:t>17</w:t>
+              <w:t>18</w:t>
             </w:r>
             <w:r>
               <w:rPr>
@@ -2588,9 +2684,10 @@
               <w:kern w:val="0"/>
               <w:sz w:val="22"/>
               <w:szCs w:val="22"/>
+              <w:lang w:val="en-GB" w:eastAsia="en-GB"/>
             </w:rPr>
           </w:pPr>
-          <w:hyperlink w:anchor="_Toc463203370" w:history="1">
+          <w:hyperlink w:anchor="_Toc472849316" w:history="1">
             <w:r>
               <w:rPr>
                 <w:rStyle w:val="Hyperlink"/>
@@ -2613,7 +2710,7 @@
               <w:rPr>
                 <w:webHidden/>
               </w:rPr>
-              <w:instrText xml:space="preserve"> PAGEREF _Toc463203370 \h </w:instrText>
+              <w:instrText xml:space="preserve"> PAGEREF _Toc472849316 \h </w:instrText>
             </w:r>
             <w:r>
               <w:rPr>
@@ -2650,9 +2747,10 @@
               <w:noProof/>
               <w:sz w:val="22"/>
               <w:szCs w:val="22"/>
+              <w:lang w:val="en-GB" w:eastAsia="en-GB"/>
             </w:rPr>
           </w:pPr>
-          <w:hyperlink w:anchor="_Toc463203371" w:history="1">
+          <w:hyperlink w:anchor="_Toc472849317" w:history="1">
             <w:r>
               <w:rPr>
                 <w:rStyle w:val="Hyperlink"/>
@@ -2679,7 +2777,7 @@
                 <w:noProof/>
                 <w:webHidden/>
               </w:rPr>
-              <w:instrText xml:space="preserve"> PAGEREF _Toc463203371 \h </w:instrText>
+              <w:instrText xml:space="preserve"> PAGEREF _Toc472849317 \h </w:instrText>
             </w:r>
             <w:r>
               <w:rPr>
@@ -2699,7 +2797,7 @@
                 <w:noProof/>
                 <w:webHidden/>
               </w:rPr>
-              <w:t>18</w:t>
+              <w:t>19</w:t>
             </w:r>
             <w:r>
               <w:rPr>
@@ -2726,11 +2824,11 @@
       <w:pPr>
         <w:pStyle w:val="Heading2"/>
       </w:pPr>
-      <w:bookmarkStart w:id="3" w:name="_Toc463203343"/>
+      <w:bookmarkStart w:id="2" w:name="_Toc472849288"/>
       <w:r>
         <w:t>Purpose of URS</w:t>
       </w:r>
-      <w:bookmarkEnd w:id="3"/>
+      <w:bookmarkEnd w:id="2"/>
     </w:p>
     <w:p>
       <w:pPr>
@@ -2799,11 +2897,11 @@
           <w:szCs w:val="36"/>
         </w:rPr>
       </w:pPr>
-      <w:bookmarkStart w:id="4" w:name="_Toc463203344"/>
+      <w:bookmarkStart w:id="3" w:name="_Toc472849289"/>
       <w:r>
         <w:t>Index</w:t>
       </w:r>
-      <w:bookmarkEnd w:id="4"/>
+      <w:bookmarkEnd w:id="3"/>
     </w:p>
     <w:p>
       <w:pPr>
@@ -3085,6 +3183,7 @@
           <w:sz w:val="24"/>
           <w:szCs w:val="24"/>
         </w:rPr>
+        <w:lastRenderedPageBreak/>
         <w:t xml:space="preserve">MSS </w:t>
       </w:r>
       <w:r>
@@ -3115,7 +3214,6 @@
           <w:sz w:val="24"/>
           <w:szCs w:val="24"/>
         </w:rPr>
-        <w:lastRenderedPageBreak/>
         <w:t>Non-Functional Requirement</w:t>
       </w:r>
       <w:r>
@@ -3300,7 +3398,7 @@
           <w:szCs w:val="48"/>
         </w:rPr>
       </w:pPr>
-      <w:bookmarkStart w:id="5" w:name="_Toc463203345"/>
+      <w:bookmarkStart w:id="4" w:name="_Toc472849290"/>
       <w:r>
         <w:lastRenderedPageBreak/>
         <w:t xml:space="preserve">PRODUCT </w:t>
@@ -3312,7 +3410,7 @@
         </w:rPr>
         <w:t>DESCRIPTION</w:t>
       </w:r>
-      <w:bookmarkEnd w:id="5"/>
+      <w:bookmarkEnd w:id="4"/>
     </w:p>
     <w:p>
       <w:pPr>
@@ -3333,11 +3431,11 @@
           <w:szCs w:val="36"/>
         </w:rPr>
       </w:pPr>
-      <w:bookmarkStart w:id="6" w:name="_Toc463203346"/>
+      <w:bookmarkStart w:id="5" w:name="_Toc472849291"/>
       <w:r>
         <w:t>Background Information</w:t>
       </w:r>
-      <w:bookmarkEnd w:id="6"/>
+      <w:bookmarkEnd w:id="5"/>
     </w:p>
     <w:p>
       <w:pPr>
@@ -3414,11 +3512,11 @@
           <w:szCs w:val="36"/>
         </w:rPr>
       </w:pPr>
-      <w:bookmarkStart w:id="7" w:name="_Toc463203347"/>
+      <w:bookmarkStart w:id="6" w:name="_Toc472849292"/>
       <w:r>
         <w:t>Performance</w:t>
       </w:r>
-      <w:bookmarkEnd w:id="7"/>
+      <w:bookmarkEnd w:id="6"/>
     </w:p>
     <w:p>
       <w:pPr>
@@ -3458,11 +3556,11 @@
           <w:szCs w:val="36"/>
         </w:rPr>
       </w:pPr>
-      <w:bookmarkStart w:id="8" w:name="_Toc463203348"/>
+      <w:bookmarkStart w:id="7" w:name="_Toc472849293"/>
       <w:r>
         <w:t>Users</w:t>
       </w:r>
-      <w:bookmarkEnd w:id="8"/>
+      <w:bookmarkEnd w:id="7"/>
       <w:r>
         <w:t xml:space="preserve"> </w:t>
       </w:r>
@@ -3506,11 +3604,11 @@
           <w:szCs w:val="36"/>
         </w:rPr>
       </w:pPr>
-      <w:bookmarkStart w:id="9" w:name="_Toc463203349"/>
+      <w:bookmarkStart w:id="8" w:name="_Toc472849294"/>
       <w:r>
         <w:t>Assumptions</w:t>
       </w:r>
-      <w:bookmarkEnd w:id="9"/>
+      <w:bookmarkEnd w:id="8"/>
     </w:p>
     <w:p>
       <w:pPr>
@@ -3702,11 +3800,11 @@
           <w:szCs w:val="36"/>
         </w:rPr>
       </w:pPr>
-      <w:bookmarkStart w:id="10" w:name="_Toc463203350"/>
+      <w:bookmarkStart w:id="9" w:name="_Toc472849295"/>
       <w:r>
         <w:t>Constraints</w:t>
       </w:r>
-      <w:bookmarkEnd w:id="10"/>
+      <w:bookmarkEnd w:id="9"/>
     </w:p>
     <w:p>
       <w:pPr>
@@ -3755,7 +3853,16 @@
           <w:sz w:val="24"/>
           <w:szCs w:val="24"/>
         </w:rPr>
-        <w:t>The application will support 25 different types of crops.</w:t>
+        <w:t>The application will support 20</w:t>
+      </w:r>
+      <w:r>
+        <w:rPr>
+          <w:rFonts w:ascii="Arial" w:eastAsia="Times New Roman" w:hAnsi="Arial" w:cs="Arial"/>
+          <w:color w:val="000000"/>
+          <w:sz w:val="24"/>
+          <w:szCs w:val="24"/>
+        </w:rPr>
+        <w:t xml:space="preserve"> different types of crops.</w:t>
       </w:r>
     </w:p>
     <w:p>
@@ -3867,7 +3974,54 @@
           <w:sz w:val="24"/>
           <w:szCs w:val="24"/>
         </w:rPr>
-        <w:t>Each plot can be adjusted between 50 and 200 square meters.  </w:t>
+        <w:t xml:space="preserve">Each plot can </w:t>
+      </w:r>
+      <w:r>
+        <w:rPr>
+          <w:rFonts w:ascii="Arial" w:eastAsia="Times New Roman" w:hAnsi="Arial" w:cs="Arial"/>
+          <w:color w:val="000000"/>
+          <w:sz w:val="24"/>
+          <w:szCs w:val="24"/>
+        </w:rPr>
+        <w:t xml:space="preserve">individually </w:t>
+      </w:r>
+      <w:r>
+        <w:rPr>
+          <w:rFonts w:ascii="Arial" w:eastAsia="Times New Roman" w:hAnsi="Arial" w:cs="Arial"/>
+          <w:color w:val="000000"/>
+          <w:sz w:val="24"/>
+          <w:szCs w:val="24"/>
+        </w:rPr>
+        <w:t xml:space="preserve">be adjusted </w:t>
+      </w:r>
+      <w:r>
+        <w:rPr>
+          <w:rFonts w:ascii="Arial" w:eastAsia="Times New Roman" w:hAnsi="Arial" w:cs="Arial"/>
+          <w:color w:val="000000"/>
+          <w:sz w:val="24"/>
+          <w:szCs w:val="24"/>
+        </w:rPr>
+        <w:t xml:space="preserve">between 50 and 200 </w:t>
+      </w:r>
+      <w:proofErr w:type="spellStart"/>
+      <w:r>
+        <w:rPr>
+          <w:rFonts w:ascii="Arial" w:eastAsia="Times New Roman" w:hAnsi="Arial" w:cs="Arial"/>
+          <w:color w:val="000000"/>
+          <w:sz w:val="24"/>
+          <w:szCs w:val="24"/>
+        </w:rPr>
+        <w:t>ares</w:t>
+      </w:r>
+      <w:proofErr w:type="spellEnd"/>
+      <w:r>
+        <w:rPr>
+          <w:rFonts w:ascii="Arial" w:eastAsia="Times New Roman" w:hAnsi="Arial" w:cs="Arial"/>
+          <w:color w:val="000000"/>
+          <w:sz w:val="24"/>
+          <w:szCs w:val="24"/>
+        </w:rPr>
+        <w:t>.  </w:t>
       </w:r>
     </w:p>
     <w:p>
@@ -4010,7 +4164,7 @@
           <w:sz w:val="24"/>
           <w:szCs w:val="24"/>
         </w:rPr>
-        <w:t>The Size of the Plots, How much Water and Fertilizer given to the crops and The Province selected are all global variables which apply to all the plots and crops.</w:t>
+        <w:t>How much Water and Fertilizer given to the crops and The Province selected are all global variables which apply to all the plots and crops.</w:t>
       </w:r>
     </w:p>
     <w:p>
@@ -4035,7 +4189,25 @@
           <w:sz w:val="24"/>
           <w:szCs w:val="24"/>
         </w:rPr>
-        <w:t>The Start Date, End Dates, and the Size of each plot can only be changed when no crops have been placed.</w:t>
+        <w:t>The Start Date, End D</w:t>
+      </w:r>
+      <w:r>
+        <w:rPr>
+          <w:rFonts w:ascii="Arial" w:eastAsia="Times New Roman" w:hAnsi="Arial" w:cs="Arial"/>
+          <w:color w:val="000000"/>
+          <w:sz w:val="24"/>
+          <w:szCs w:val="24"/>
+        </w:rPr>
+        <w:t xml:space="preserve">ates, and the </w:t>
+      </w:r>
+      <w:r>
+        <w:rPr>
+          <w:rFonts w:ascii="Arial" w:eastAsia="Times New Roman" w:hAnsi="Arial" w:cs="Arial"/>
+          <w:color w:val="000000"/>
+          <w:sz w:val="24"/>
+          <w:szCs w:val="24"/>
+        </w:rPr>
+        <w:t>can only be changed when no crops have been placed.</w:t>
       </w:r>
     </w:p>
     <w:p>
@@ -4123,12 +4295,12 @@
           <w:szCs w:val="48"/>
         </w:rPr>
       </w:pPr>
-      <w:bookmarkStart w:id="11" w:name="_Toc463203351"/>
+      <w:bookmarkStart w:id="10" w:name="_Toc472849296"/>
       <w:r>
         <w:lastRenderedPageBreak/>
         <w:t>REQUIREMENTS</w:t>
       </w:r>
-      <w:bookmarkEnd w:id="11"/>
+      <w:bookmarkEnd w:id="10"/>
     </w:p>
     <w:p>
       <w:pPr>
@@ -8433,12 +8605,12 @@
           <w:szCs w:val="36"/>
         </w:rPr>
       </w:pPr>
-      <w:bookmarkStart w:id="12" w:name="_Toc463203352"/>
+      <w:bookmarkStart w:id="11" w:name="_Toc472849297"/>
       <w:r>
         <w:lastRenderedPageBreak/>
         <w:t>Functional requirements</w:t>
       </w:r>
-      <w:bookmarkEnd w:id="12"/>
+      <w:bookmarkEnd w:id="11"/>
     </w:p>
     <w:tbl>
       <w:tblPr>
@@ -10657,12 +10829,12 @@
           <w:szCs w:val="36"/>
         </w:rPr>
       </w:pPr>
-      <w:bookmarkStart w:id="13" w:name="_Toc463203353"/>
+      <w:bookmarkStart w:id="12" w:name="_Toc472849298"/>
       <w:r>
         <w:lastRenderedPageBreak/>
         <w:t>Non-Functional requirements</w:t>
       </w:r>
-      <w:bookmarkEnd w:id="13"/>
+      <w:bookmarkEnd w:id="12"/>
     </w:p>
     <w:p>
       <w:pPr>
@@ -11246,12 +11418,12 @@
           <w:szCs w:val="48"/>
         </w:rPr>
       </w:pPr>
-      <w:bookmarkStart w:id="14" w:name="_Toc463203354"/>
+      <w:bookmarkStart w:id="13" w:name="_Toc472849299"/>
       <w:r>
         <w:lastRenderedPageBreak/>
         <w:t>GUI</w:t>
       </w:r>
-      <w:bookmarkEnd w:id="14"/>
+      <w:bookmarkEnd w:id="13"/>
     </w:p>
     <w:p>
       <w:pPr>
@@ -11270,7 +11442,7 @@
           <w:color w:val="000000"/>
           <w:sz w:val="24"/>
           <w:szCs w:val="24"/>
-          <w:lang w:val="bg-BG" w:eastAsia="bg-BG"/>
+          <w:lang w:val="en-GB" w:eastAsia="en-GB"/>
         </w:rPr>
         <w:drawing>
           <wp:inline distT="0" distB="0" distL="0" distR="0" wp14:anchorId="1454FA3A" wp14:editId="1B104875">
@@ -11349,11 +11521,11 @@
           <w:szCs w:val="36"/>
         </w:rPr>
       </w:pPr>
-      <w:bookmarkStart w:id="15" w:name="_Toc463203355"/>
+      <w:bookmarkStart w:id="14" w:name="_Toc472849300"/>
       <w:r>
         <w:t>GUI Details</w:t>
       </w:r>
-      <w:bookmarkEnd w:id="15"/>
+      <w:bookmarkEnd w:id="14"/>
     </w:p>
     <w:p>
       <w:pPr>
@@ -11501,7 +11673,7 @@
                 <w:rFonts w:ascii="Calibri" w:eastAsia="Times New Roman" w:hAnsi="Calibri" w:cs="Calibri"/>
                 <w:noProof/>
                 <w:color w:val="000000"/>
-                <w:lang w:val="bg-BG" w:eastAsia="bg-BG"/>
+                <w:lang w:val="en-GB" w:eastAsia="en-GB"/>
               </w:rPr>
               <w:drawing>
                 <wp:inline distT="0" distB="0" distL="0" distR="0" wp14:anchorId="5AB86B9F" wp14:editId="700598A9">
@@ -11635,7 +11807,7 @@
                 <w:rFonts w:ascii="Calibri" w:eastAsia="Times New Roman" w:hAnsi="Calibri" w:cs="Calibri"/>
                 <w:noProof/>
                 <w:color w:val="000000"/>
-                <w:lang w:val="bg-BG" w:eastAsia="bg-BG"/>
+                <w:lang w:val="en-GB" w:eastAsia="en-GB"/>
               </w:rPr>
               <w:drawing>
                 <wp:inline distT="0" distB="0" distL="0" distR="0" wp14:anchorId="21BE8CCC" wp14:editId="262C3C43">
@@ -11766,7 +11938,7 @@
                 <w:rFonts w:ascii="Calibri" w:eastAsia="Times New Roman" w:hAnsi="Calibri" w:cs="Calibri"/>
                 <w:noProof/>
                 <w:color w:val="000000"/>
-                <w:lang w:val="bg-BG" w:eastAsia="bg-BG"/>
+                <w:lang w:val="en-GB" w:eastAsia="en-GB"/>
               </w:rPr>
               <w:drawing>
                 <wp:inline distT="0" distB="0" distL="0" distR="0" wp14:anchorId="0A109B21" wp14:editId="3A1BEAB9">
@@ -11897,7 +12069,7 @@
                 <w:rFonts w:ascii="Calibri" w:eastAsia="Times New Roman" w:hAnsi="Calibri" w:cs="Calibri"/>
                 <w:noProof/>
                 <w:color w:val="000000"/>
-                <w:lang w:val="bg-BG" w:eastAsia="bg-BG"/>
+                <w:lang w:val="en-GB" w:eastAsia="en-GB"/>
               </w:rPr>
               <w:lastRenderedPageBreak/>
               <w:drawing>
@@ -12029,7 +12201,7 @@
                 <w:rFonts w:ascii="Calibri" w:eastAsia="Times New Roman" w:hAnsi="Calibri" w:cs="Calibri"/>
                 <w:noProof/>
                 <w:color w:val="000000"/>
-                <w:lang w:val="bg-BG" w:eastAsia="bg-BG"/>
+                <w:lang w:val="en-GB" w:eastAsia="en-GB"/>
               </w:rPr>
               <w:drawing>
                 <wp:inline distT="0" distB="0" distL="0" distR="0" wp14:anchorId="350A3F91" wp14:editId="653566E1">
@@ -12157,28 +12329,26 @@
                 <w:color w:val="000000"/>
               </w:rPr>
             </w:pPr>
-          </w:p>
-          <w:p>
-            <w:pPr>
-              <w:spacing w:line="240" w:lineRule="auto"/>
+            <w:r>
               <w:rPr>
                 <w:rFonts w:ascii="Calibri" w:eastAsia="Times New Roman" w:hAnsi="Calibri" w:cs="Calibri"/>
                 <w:noProof/>
                 <w:color w:val="000000"/>
-              </w:rPr>
-            </w:pPr>
-            <w:r>
-              <w:rPr>
-                <w:rFonts w:ascii="Calibri" w:eastAsia="Times New Roman" w:hAnsi="Calibri" w:cs="Calibri"/>
-                <w:noProof/>
-                <w:color w:val="000000"/>
-                <w:lang w:val="bg-BG" w:eastAsia="bg-BG"/>
+                <w:lang w:val="en-GB" w:eastAsia="en-GB"/>
               </w:rPr>
               <w:drawing>
-                <wp:inline distT="0" distB="0" distL="0" distR="0" wp14:anchorId="69C7F5F1" wp14:editId="1010B669">
-                  <wp:extent cx="390580" cy="342948"/>
-                  <wp:effectExtent l="0" t="0" r="9525" b="0"/>
-                  <wp:docPr id="26" name="Picture 26"/>
+                <wp:anchor distT="0" distB="0" distL="114300" distR="114300" simplePos="0" relativeHeight="251658240" behindDoc="0" locked="0" layoutInCell="1" allowOverlap="1" wp14:anchorId="232C9C86" wp14:editId="03981CBD">
+                  <wp:simplePos x="0" y="0"/>
+                  <wp:positionH relativeFrom="column">
+                    <wp:posOffset>991870</wp:posOffset>
+                  </wp:positionH>
+                  <wp:positionV relativeFrom="paragraph">
+                    <wp:posOffset>96520</wp:posOffset>
+                  </wp:positionV>
+                  <wp:extent cx="863600" cy="1192590"/>
+                  <wp:effectExtent l="0" t="0" r="0" b="7620"/>
+                  <wp:wrapSquare wrapText="bothSides"/>
+                  <wp:docPr id="3" name="Picture 3"/>
                   <wp:cNvGraphicFramePr>
                     <a:graphicFrameLocks xmlns:a="http://schemas.openxmlformats.org/drawingml/2006/main" noChangeAspect="1"/>
                   </wp:cNvGraphicFramePr>
@@ -12186,7 +12356,7 @@
                     <a:graphicData uri="http://schemas.openxmlformats.org/drawingml/2006/picture">
                       <pic:pic xmlns:pic="http://schemas.openxmlformats.org/drawingml/2006/picture">
                         <pic:nvPicPr>
-                          <pic:cNvPr id="26" name="pl.PNG"/>
+                          <pic:cNvPr id="3" name="selected plot.png"/>
                           <pic:cNvPicPr/>
                         </pic:nvPicPr>
                         <pic:blipFill>
@@ -12204,7 +12374,7 @@
                         <pic:spPr>
                           <a:xfrm>
                             <a:off x="0" y="0"/>
-                            <a:ext cx="390580" cy="342948"/>
+                            <a:ext cx="863600" cy="1192590"/>
                           </a:xfrm>
                           <a:prstGeom prst="rect">
                             <a:avLst/>
@@ -12213,9 +12383,25 @@
                       </pic:pic>
                     </a:graphicData>
                   </a:graphic>
-                </wp:inline>
+                  <wp14:sizeRelH relativeFrom="page">
+                    <wp14:pctWidth>0</wp14:pctWidth>
+                  </wp14:sizeRelH>
+                  <wp14:sizeRelV relativeFrom="page">
+                    <wp14:pctHeight>0</wp14:pctHeight>
+                  </wp14:sizeRelV>
+                </wp:anchor>
               </w:drawing>
             </w:r>
+          </w:p>
+          <w:p>
+            <w:pPr>
+              <w:spacing w:line="240" w:lineRule="auto"/>
+              <w:rPr>
+                <w:rFonts w:ascii="Calibri" w:eastAsia="Times New Roman" w:hAnsi="Calibri" w:cs="Calibri"/>
+                <w:noProof/>
+                <w:color w:val="000000"/>
+              </w:rPr>
+            </w:pPr>
           </w:p>
         </w:tc>
         <w:tc>
@@ -12248,7 +12434,21 @@
                 <w:rFonts w:ascii="Calibri" w:eastAsia="Times New Roman" w:hAnsi="Calibri" w:cs="Calibri"/>
                 <w:color w:val="000000"/>
               </w:rPr>
-              <w:t>This is squared piece of land known as plot. Here user can add/remove and grow crops.</w:t>
+              <w:t>This are two</w:t>
+            </w:r>
+            <w:r>
+              <w:rPr>
+                <w:rFonts w:ascii="Calibri" w:eastAsia="Times New Roman" w:hAnsi="Calibri" w:cs="Calibri"/>
+                <w:color w:val="000000"/>
+              </w:rPr>
+              <w:t xml:space="preserve"> squared piece of land known as plot. Here user can add/remove and grow crops.</w:t>
+            </w:r>
+            <w:r>
+              <w:rPr>
+                <w:rFonts w:ascii="Calibri" w:eastAsia="Times New Roman" w:hAnsi="Calibri" w:cs="Calibri"/>
+                <w:color w:val="000000"/>
+              </w:rPr>
+              <w:t xml:space="preserve"> The orange plot represents a user selected plot.</w:t>
             </w:r>
           </w:p>
         </w:tc>
@@ -12285,7 +12485,7 @@
             <w:r>
               <w:rPr>
                 <w:noProof/>
-                <w:lang w:val="bg-BG" w:eastAsia="bg-BG"/>
+                <w:lang w:val="en-GB" w:eastAsia="en-GB"/>
               </w:rPr>
               <w:drawing>
                 <wp:inline distT="0" distB="0" distL="0" distR="0" wp14:anchorId="72A413C9" wp14:editId="1B97F225">
@@ -12422,7 +12622,7 @@
                 <w:rFonts w:ascii="Calibri" w:eastAsia="Times New Roman" w:hAnsi="Calibri" w:cs="Calibri"/>
                 <w:noProof/>
                 <w:color w:val="000000"/>
-                <w:lang w:val="bg-BG" w:eastAsia="bg-BG"/>
+                <w:lang w:val="en-GB" w:eastAsia="en-GB"/>
               </w:rPr>
               <w:drawing>
                 <wp:inline distT="0" distB="0" distL="0" distR="0" wp14:anchorId="4CB8B156" wp14:editId="647803C9">
@@ -12553,7 +12753,7 @@
                 <w:rFonts w:ascii="Calibri" w:eastAsia="Times New Roman" w:hAnsi="Calibri" w:cs="Calibri"/>
                 <w:noProof/>
                 <w:color w:val="000000"/>
-                <w:lang w:val="bg-BG" w:eastAsia="bg-BG"/>
+                <w:lang w:val="en-GB" w:eastAsia="en-GB"/>
               </w:rPr>
               <w:drawing>
                 <wp:inline distT="0" distB="0" distL="0" distR="0" wp14:anchorId="6B362429" wp14:editId="1716398D">
@@ -12763,8 +12963,9 @@
                 <w:rFonts w:ascii="Calibri" w:eastAsia="Times New Roman" w:hAnsi="Calibri" w:cs="Calibri"/>
                 <w:noProof/>
                 <w:color w:val="000000"/>
-                <w:lang w:val="bg-BG" w:eastAsia="bg-BG"/>
-              </w:rPr>
+                <w:lang w:val="en-GB" w:eastAsia="en-GB"/>
+              </w:rPr>
+              <w:lastRenderedPageBreak/>
               <w:drawing>
                 <wp:inline distT="0" distB="0" distL="0" distR="0" wp14:anchorId="4AAA850D" wp14:editId="0ABF31B9">
                   <wp:extent cx="1866900" cy="981075"/>
@@ -12894,9 +13095,8 @@
                 <w:rFonts w:ascii="Calibri" w:eastAsia="Times New Roman" w:hAnsi="Calibri" w:cs="Calibri"/>
                 <w:noProof/>
                 <w:color w:val="000000"/>
-                <w:lang w:val="bg-BG" w:eastAsia="bg-BG"/>
-              </w:rPr>
-              <w:lastRenderedPageBreak/>
+                <w:lang w:val="en-GB" w:eastAsia="en-GB"/>
+              </w:rPr>
               <w:drawing>
                 <wp:inline distT="0" distB="0" distL="0" distR="0" wp14:anchorId="63E32C32" wp14:editId="1D235787">
                   <wp:extent cx="2019300" cy="1228725"/>
@@ -13052,7 +13252,7 @@
                 <w:noProof/>
                 <w:sz w:val="24"/>
                 <w:szCs w:val="24"/>
-                <w:lang w:val="bg-BG" w:eastAsia="bg-BG"/>
+                <w:lang w:val="en-GB" w:eastAsia="en-GB"/>
               </w:rPr>
               <w:drawing>
                 <wp:inline distT="0" distB="0" distL="0" distR="0" wp14:anchorId="322D662C" wp14:editId="5549721A">
@@ -13175,7 +13375,7 @@
                 <w:rFonts w:ascii="Calibri" w:eastAsia="Times New Roman" w:hAnsi="Calibri" w:cs="Calibri"/>
                 <w:noProof/>
                 <w:color w:val="000000"/>
-                <w:lang w:val="bg-BG" w:eastAsia="bg-BG"/>
+                <w:lang w:val="en-GB" w:eastAsia="en-GB"/>
               </w:rPr>
               <w:drawing>
                 <wp:inline distT="0" distB="0" distL="0" distR="0" wp14:anchorId="65546126" wp14:editId="711FD4DB">
@@ -13305,13 +13505,13 @@
                 <w:rFonts w:ascii="Calibri" w:eastAsia="Times New Roman" w:hAnsi="Calibri" w:cs="Calibri"/>
                 <w:noProof/>
                 <w:color w:val="000000"/>
-                <w:lang w:val="bg-BG" w:eastAsia="bg-BG"/>
+                <w:lang w:val="en-GB" w:eastAsia="en-GB"/>
               </w:rPr>
               <w:drawing>
-                <wp:inline distT="0" distB="0" distL="0" distR="0" wp14:anchorId="3DA28251" wp14:editId="7F42D86C">
-                  <wp:extent cx="1381318" cy="1790950"/>
-                  <wp:effectExtent l="0" t="0" r="9525" b="0"/>
-                  <wp:docPr id="29" name="Picture 29"/>
+                <wp:inline distT="0" distB="0" distL="0" distR="0" wp14:anchorId="5F26CB7D" wp14:editId="21EF58B3">
+                  <wp:extent cx="1181100" cy="1702174"/>
+                  <wp:effectExtent l="0" t="0" r="0" b="0"/>
+                  <wp:docPr id="2" name="Picture 2"/>
                   <wp:cNvGraphicFramePr>
                     <a:graphicFrameLocks xmlns:a="http://schemas.openxmlformats.org/drawingml/2006/main" noChangeAspect="1"/>
                   </wp:cNvGraphicFramePr>
@@ -13319,7 +13519,7 @@
                     <a:graphicData uri="http://schemas.openxmlformats.org/drawingml/2006/picture">
                       <pic:pic xmlns:pic="http://schemas.openxmlformats.org/drawingml/2006/picture">
                         <pic:nvPicPr>
-                          <pic:cNvPr id="29" name="1.PNG"/>
+                          <pic:cNvPr id="2" name="plotinfo.png"/>
                           <pic:cNvPicPr/>
                         </pic:nvPicPr>
                         <pic:blipFill>
@@ -13337,7 +13537,7 @@
                         <pic:spPr>
                           <a:xfrm>
                             <a:off x="0" y="0"/>
-                            <a:ext cx="1381318" cy="1790950"/>
+                            <a:ext cx="1189617" cy="1714449"/>
                           </a:xfrm>
                           <a:prstGeom prst="rect">
                             <a:avLst/>
@@ -13381,7 +13581,21 @@
                 <w:rFonts w:ascii="Calibri" w:eastAsia="Times New Roman" w:hAnsi="Calibri" w:cs="Calibri"/>
                 <w:color w:val="000000"/>
               </w:rPr>
-              <w:t>This is plot information panel  that will show statistics for selected plot .</w:t>
+              <w:t>This</w:t>
+            </w:r>
+            <w:r>
+              <w:rPr>
+                <w:rFonts w:ascii="Calibri" w:eastAsia="Times New Roman" w:hAnsi="Calibri" w:cs="Calibri"/>
+                <w:color w:val="000000"/>
+              </w:rPr>
+              <w:t xml:space="preserve"> is plot information panel that will show details</w:t>
+            </w:r>
+            <w:r>
+              <w:rPr>
+                <w:rFonts w:ascii="Calibri" w:eastAsia="Times New Roman" w:hAnsi="Calibri" w:cs="Calibri"/>
+                <w:color w:val="000000"/>
+              </w:rPr>
+              <w:t xml:space="preserve"> for selected plot .</w:t>
             </w:r>
           </w:p>
         </w:tc>
@@ -13418,7 +13632,7 @@
                 <w:rFonts w:ascii="Calibri" w:eastAsia="Times New Roman" w:hAnsi="Calibri" w:cs="Calibri"/>
                 <w:noProof/>
                 <w:color w:val="000000"/>
-                <w:lang w:val="bg-BG" w:eastAsia="bg-BG"/>
+                <w:lang w:val="en-GB" w:eastAsia="en-GB"/>
               </w:rPr>
               <w:drawing>
                 <wp:inline distT="0" distB="0" distL="0" distR="0" wp14:anchorId="6D35BE88" wp14:editId="41DB53AE">
@@ -13517,6 +13731,237 @@
           </w:p>
         </w:tc>
       </w:tr>
+      <w:tr>
+        <w:tc>
+          <w:tcPr>
+            <w:tcW w:w="0" w:type="auto"/>
+            <w:tcBorders>
+              <w:top w:val="single" w:sz="6" w:space="0" w:color="000000"/>
+              <w:left w:val="single" w:sz="6" w:space="0" w:color="000000"/>
+              <w:bottom w:val="single" w:sz="6" w:space="0" w:color="000000"/>
+              <w:right w:val="single" w:sz="6" w:space="0" w:color="000000"/>
+            </w:tcBorders>
+            <w:tcMar>
+              <w:top w:w="0" w:type="dxa"/>
+              <w:left w:w="120" w:type="dxa"/>
+              <w:bottom w:w="0" w:type="dxa"/>
+              <w:right w:w="120" w:type="dxa"/>
+            </w:tcMar>
+          </w:tcPr>
+          <w:p>
+            <w:pPr>
+              <w:spacing w:line="240" w:lineRule="auto"/>
+              <w:rPr>
+                <w:rFonts w:ascii="Calibri" w:eastAsia="Times New Roman" w:hAnsi="Calibri" w:cs="Calibri"/>
+                <w:noProof/>
+                <w:color w:val="000000"/>
+                <w:lang w:val="en-GB" w:eastAsia="en-GB"/>
+              </w:rPr>
+            </w:pPr>
+            <w:r>
+              <w:rPr>
+                <w:rFonts w:ascii="Calibri" w:eastAsia="Times New Roman" w:hAnsi="Calibri" w:cs="Calibri"/>
+                <w:noProof/>
+                <w:color w:val="000000"/>
+                <w:lang w:val="en-GB" w:eastAsia="en-GB"/>
+              </w:rPr>
+              <w:lastRenderedPageBreak/>
+              <w:drawing>
+                <wp:inline distT="0" distB="0" distL="0" distR="0" wp14:anchorId="6FF928AE" wp14:editId="11C602AC">
+                  <wp:extent cx="1809843" cy="1485976"/>
+                  <wp:effectExtent l="0" t="0" r="0" b="0"/>
+                  <wp:docPr id="4" name="Picture 4"/>
+                  <wp:cNvGraphicFramePr>
+                    <a:graphicFrameLocks xmlns:a="http://schemas.openxmlformats.org/drawingml/2006/main" noChangeAspect="1"/>
+                  </wp:cNvGraphicFramePr>
+                  <a:graphic xmlns:a="http://schemas.openxmlformats.org/drawingml/2006/main">
+                    <a:graphicData uri="http://schemas.openxmlformats.org/drawingml/2006/picture">
+                      <pic:pic xmlns:pic="http://schemas.openxmlformats.org/drawingml/2006/picture">
+                        <pic:nvPicPr>
+                          <pic:cNvPr id="4" name="overview.png"/>
+                          <pic:cNvPicPr/>
+                        </pic:nvPicPr>
+                        <pic:blipFill>
+                          <a:blip r:embed="rId24">
+                            <a:extLst>
+                              <a:ext uri="{28A0092B-C50C-407E-A947-70E740481C1C}">
+                                <a14:useLocalDpi xmlns:a14="http://schemas.microsoft.com/office/drawing/2010/main" val="0"/>
+                              </a:ext>
+                            </a:extLst>
+                          </a:blip>
+                          <a:stretch>
+                            <a:fillRect/>
+                          </a:stretch>
+                        </pic:blipFill>
+                        <pic:spPr>
+                          <a:xfrm>
+                            <a:off x="0" y="0"/>
+                            <a:ext cx="1809843" cy="1485976"/>
+                          </a:xfrm>
+                          <a:prstGeom prst="rect">
+                            <a:avLst/>
+                          </a:prstGeom>
+                        </pic:spPr>
+                      </pic:pic>
+                    </a:graphicData>
+                  </a:graphic>
+                </wp:inline>
+              </w:drawing>
+            </w:r>
+          </w:p>
+        </w:tc>
+        <w:tc>
+          <w:tcPr>
+            <w:tcW w:w="3788" w:type="dxa"/>
+            <w:tcBorders>
+              <w:top w:val="single" w:sz="6" w:space="0" w:color="000000"/>
+              <w:left w:val="single" w:sz="6" w:space="0" w:color="000000"/>
+              <w:bottom w:val="single" w:sz="6" w:space="0" w:color="000000"/>
+              <w:right w:val="single" w:sz="6" w:space="0" w:color="000000"/>
+            </w:tcBorders>
+            <w:tcMar>
+              <w:top w:w="0" w:type="dxa"/>
+              <w:left w:w="120" w:type="dxa"/>
+              <w:bottom w:w="0" w:type="dxa"/>
+              <w:right w:w="120" w:type="dxa"/>
+            </w:tcMar>
+          </w:tcPr>
+          <w:p>
+            <w:pPr>
+              <w:spacing w:after="0" w:line="240" w:lineRule="auto"/>
+              <w:rPr>
+                <w:rFonts w:ascii="Times New Roman" w:eastAsia="Times New Roman" w:hAnsi="Times New Roman" w:cs="Times New Roman"/>
+                <w:sz w:val="24"/>
+                <w:szCs w:val="24"/>
+              </w:rPr>
+            </w:pPr>
+            <w:r>
+              <w:rPr>
+                <w:rFonts w:ascii="Times New Roman" w:eastAsia="Times New Roman" w:hAnsi="Times New Roman" w:cs="Times New Roman"/>
+                <w:sz w:val="24"/>
+                <w:szCs w:val="24"/>
+              </w:rPr>
+              <w:t>This panel is the Overview panel that shows the costs until current time in the simulation and the total cost and profit of the entire simulation.</w:t>
+            </w:r>
+          </w:p>
+        </w:tc>
+      </w:tr>
+      <w:tr>
+        <w:tc>
+          <w:tcPr>
+            <w:tcW w:w="0" w:type="auto"/>
+            <w:tcBorders>
+              <w:top w:val="single" w:sz="6" w:space="0" w:color="000000"/>
+              <w:left w:val="single" w:sz="6" w:space="0" w:color="000000"/>
+              <w:bottom w:val="single" w:sz="6" w:space="0" w:color="000000"/>
+              <w:right w:val="single" w:sz="6" w:space="0" w:color="000000"/>
+            </w:tcBorders>
+            <w:tcMar>
+              <w:top w:w="0" w:type="dxa"/>
+              <w:left w:w="120" w:type="dxa"/>
+              <w:bottom w:w="0" w:type="dxa"/>
+              <w:right w:w="120" w:type="dxa"/>
+            </w:tcMar>
+          </w:tcPr>
+          <w:p>
+            <w:pPr>
+              <w:spacing w:line="240" w:lineRule="auto"/>
+              <w:rPr>
+                <w:rFonts w:ascii="Calibri" w:eastAsia="Times New Roman" w:hAnsi="Calibri" w:cs="Calibri"/>
+                <w:noProof/>
+                <w:color w:val="000000"/>
+                <w:lang w:val="en-GB" w:eastAsia="en-GB"/>
+              </w:rPr>
+            </w:pPr>
+            <w:r>
+              <w:rPr>
+                <w:rFonts w:ascii="Calibri" w:eastAsia="Times New Roman" w:hAnsi="Calibri" w:cs="Calibri"/>
+                <w:noProof/>
+                <w:color w:val="000000"/>
+                <w:lang w:val="en-GB" w:eastAsia="en-GB"/>
+              </w:rPr>
+              <w:drawing>
+                <wp:inline distT="0" distB="0" distL="0" distR="0" wp14:anchorId="6E82062C" wp14:editId="6665BBDC">
+                  <wp:extent cx="1828894" cy="368319"/>
+                  <wp:effectExtent l="0" t="0" r="0" b="0"/>
+                  <wp:docPr id="6" name="Picture 6"/>
+                  <wp:cNvGraphicFramePr>
+                    <a:graphicFrameLocks xmlns:a="http://schemas.openxmlformats.org/drawingml/2006/main" noChangeAspect="1"/>
+                  </wp:cNvGraphicFramePr>
+                  <a:graphic xmlns:a="http://schemas.openxmlformats.org/drawingml/2006/main">
+                    <a:graphicData uri="http://schemas.openxmlformats.org/drawingml/2006/picture">
+                      <pic:pic xmlns:pic="http://schemas.openxmlformats.org/drawingml/2006/picture">
+                        <pic:nvPicPr>
+                          <pic:cNvPr id="6" name="plotsize.png"/>
+                          <pic:cNvPicPr/>
+                        </pic:nvPicPr>
+                        <pic:blipFill>
+                          <a:blip r:embed="rId25">
+                            <a:extLst>
+                              <a:ext uri="{28A0092B-C50C-407E-A947-70E740481C1C}">
+                                <a14:useLocalDpi xmlns:a14="http://schemas.microsoft.com/office/drawing/2010/main" val="0"/>
+                              </a:ext>
+                            </a:extLst>
+                          </a:blip>
+                          <a:stretch>
+                            <a:fillRect/>
+                          </a:stretch>
+                        </pic:blipFill>
+                        <pic:spPr>
+                          <a:xfrm>
+                            <a:off x="0" y="0"/>
+                            <a:ext cx="1828894" cy="368319"/>
+                          </a:xfrm>
+                          <a:prstGeom prst="rect">
+                            <a:avLst/>
+                          </a:prstGeom>
+                        </pic:spPr>
+                      </pic:pic>
+                    </a:graphicData>
+                  </a:graphic>
+                </wp:inline>
+              </w:drawing>
+            </w:r>
+          </w:p>
+        </w:tc>
+        <w:tc>
+          <w:tcPr>
+            <w:tcW w:w="3788" w:type="dxa"/>
+            <w:tcBorders>
+              <w:top w:val="single" w:sz="6" w:space="0" w:color="000000"/>
+              <w:left w:val="single" w:sz="6" w:space="0" w:color="000000"/>
+              <w:bottom w:val="single" w:sz="6" w:space="0" w:color="000000"/>
+              <w:right w:val="single" w:sz="6" w:space="0" w:color="000000"/>
+            </w:tcBorders>
+            <w:tcMar>
+              <w:top w:w="0" w:type="dxa"/>
+              <w:left w:w="120" w:type="dxa"/>
+              <w:bottom w:w="0" w:type="dxa"/>
+              <w:right w:w="120" w:type="dxa"/>
+            </w:tcMar>
+          </w:tcPr>
+          <w:p>
+            <w:pPr>
+              <w:spacing w:after="0" w:line="240" w:lineRule="auto"/>
+              <w:rPr>
+                <w:rFonts w:ascii="Times New Roman" w:eastAsia="Times New Roman" w:hAnsi="Times New Roman" w:cs="Times New Roman"/>
+                <w:sz w:val="24"/>
+                <w:szCs w:val="24"/>
+              </w:rPr>
+            </w:pPr>
+            <w:r>
+              <w:rPr>
+                <w:rFonts w:ascii="Times New Roman" w:eastAsia="Times New Roman" w:hAnsi="Times New Roman" w:cs="Times New Roman"/>
+                <w:sz w:val="24"/>
+                <w:szCs w:val="24"/>
+              </w:rPr>
+              <w:t>This is the size of the plot where a user can change the size of a selected plot by Ares. (1 Ares = 100 squared meters)</w:t>
+            </w:r>
+            <w:bookmarkStart w:id="15" w:name="_GoBack"/>
+            <w:bookmarkEnd w:id="15"/>
+          </w:p>
+        </w:tc>
+      </w:tr>
     </w:tbl>
     <w:p>
       <w:pPr>
@@ -13570,7 +14015,7 @@
           <w:szCs w:val="24"/>
         </w:rPr>
       </w:pPr>
-      <w:bookmarkStart w:id="16" w:name="_Toc463203356"/>
+      <w:bookmarkStart w:id="16" w:name="_Toc472849301"/>
       <w:r>
         <w:lastRenderedPageBreak/>
         <w:t>USE CASES</w:t>
@@ -13637,7 +14082,7 @@
       <w:pPr>
         <w:pStyle w:val="Heading3"/>
       </w:pPr>
-      <w:bookmarkStart w:id="17" w:name="_Toc463203357"/>
+      <w:bookmarkStart w:id="17" w:name="_Toc472849302"/>
       <w:r>
         <w:t>101: Adding crops</w:t>
       </w:r>
@@ -14040,7 +14485,7 @@
           <w:szCs w:val="27"/>
         </w:rPr>
       </w:pPr>
-      <w:bookmarkStart w:id="18" w:name="_Toc463203358"/>
+      <w:bookmarkStart w:id="18" w:name="_Toc472849303"/>
       <w:r>
         <w:t>102: Removing crops</w:t>
       </w:r>
@@ -14247,7 +14692,7 @@
           <w:szCs w:val="27"/>
         </w:rPr>
       </w:pPr>
-      <w:bookmarkStart w:id="19" w:name="_Toc463203359"/>
+      <w:bookmarkStart w:id="19" w:name="_Toc472849304"/>
       <w:r>
         <w:lastRenderedPageBreak/>
         <w:t>103: Updating fertilizers to crops</w:t>
@@ -14411,7 +14856,7 @@
           <w:szCs w:val="27"/>
         </w:rPr>
       </w:pPr>
-      <w:bookmarkStart w:id="20" w:name="_Toc463203360"/>
+      <w:bookmarkStart w:id="20" w:name="_Toc472849305"/>
       <w:r>
         <w:t>104: Updating water resources</w:t>
       </w:r>
@@ -14588,7 +15033,7 @@
           <w:szCs w:val="27"/>
         </w:rPr>
       </w:pPr>
-      <w:bookmarkStart w:id="21" w:name="_Toc463203361"/>
+      <w:bookmarkStart w:id="21" w:name="_Toc472849306"/>
       <w:r>
         <w:t>105: Generate report</w:t>
       </w:r>
@@ -14800,12 +15245,14 @@
       <w:pPr>
         <w:pStyle w:val="Heading3"/>
       </w:pPr>
+      <w:bookmarkStart w:id="22" w:name="_Toc472849307"/>
       <w:r>
         <w:t>106: Save R</w:t>
       </w:r>
       <w:r>
         <w:t>eport</w:t>
       </w:r>
+      <w:bookmarkEnd w:id="22"/>
     </w:p>
     <w:p>
       <w:pPr>
@@ -15405,14 +15852,14 @@
           <w:szCs w:val="27"/>
         </w:rPr>
       </w:pPr>
-      <w:bookmarkStart w:id="22" w:name="_Toc463203362"/>
+      <w:bookmarkStart w:id="23" w:name="_Toc472849308"/>
       <w:r>
         <w:t>107</w:t>
       </w:r>
       <w:r>
         <w:t>: Soil Selection</w:t>
       </w:r>
-      <w:bookmarkEnd w:id="22"/>
+      <w:bookmarkEnd w:id="23"/>
     </w:p>
     <w:p>
       <w:pPr>
@@ -15613,7 +16060,7 @@
           <w:szCs w:val="27"/>
         </w:rPr>
       </w:pPr>
-      <w:bookmarkStart w:id="23" w:name="_Toc463203363"/>
+      <w:bookmarkStart w:id="24" w:name="_Toc472849309"/>
       <w:r>
         <w:lastRenderedPageBreak/>
         <w:t>108</w:t>
@@ -15621,7 +16068,7 @@
       <w:r>
         <w:t>: Display statistics</w:t>
       </w:r>
-      <w:bookmarkEnd w:id="23"/>
+      <w:bookmarkEnd w:id="24"/>
     </w:p>
     <w:p>
       <w:pPr>
@@ -15735,14 +16182,14 @@
           <w:szCs w:val="27"/>
         </w:rPr>
       </w:pPr>
-      <w:bookmarkStart w:id="24" w:name="_Toc463203364"/>
+      <w:bookmarkStart w:id="25" w:name="_Toc472849310"/>
       <w:r>
         <w:t>109</w:t>
       </w:r>
       <w:r>
         <w:t>: Simulating growth of crops:</w:t>
       </w:r>
-      <w:bookmarkEnd w:id="24"/>
+      <w:bookmarkEnd w:id="25"/>
     </w:p>
     <w:p>
       <w:pPr>
@@ -16244,14 +16691,14 @@
           <w:szCs w:val="27"/>
         </w:rPr>
       </w:pPr>
-      <w:bookmarkStart w:id="25" w:name="_Toc463203365"/>
+      <w:bookmarkStart w:id="26" w:name="_Toc472849311"/>
       <w:r>
         <w:t>110</w:t>
       </w:r>
       <w:r>
         <w:t>: Selecting start date and end date</w:t>
       </w:r>
-      <w:bookmarkEnd w:id="25"/>
+      <w:bookmarkEnd w:id="26"/>
     </w:p>
     <w:p>
       <w:pPr>
@@ -16763,14 +17210,14 @@
           <w:szCs w:val="27"/>
         </w:rPr>
       </w:pPr>
-      <w:bookmarkStart w:id="26" w:name="_Toc463203366"/>
+      <w:bookmarkStart w:id="27" w:name="_Toc472849312"/>
       <w:r>
         <w:t>201: Save</w:t>
       </w:r>
       <w:r>
         <w:t xml:space="preserve"> simulation</w:t>
       </w:r>
-      <w:bookmarkEnd w:id="26"/>
+      <w:bookmarkEnd w:id="27"/>
     </w:p>
     <w:p>
       <w:pPr>
@@ -17013,7 +17460,7 @@
       <w:pPr>
         <w:pStyle w:val="Heading3"/>
       </w:pPr>
-      <w:bookmarkStart w:id="27" w:name="_Toc463203367"/>
+      <w:bookmarkStart w:id="28" w:name="_Toc472849313"/>
       <w:r>
         <w:t>202</w:t>
       </w:r>
@@ -17026,7 +17473,7 @@
       <w:r>
         <w:t xml:space="preserve"> simulation</w:t>
       </w:r>
-      <w:bookmarkEnd w:id="27"/>
+      <w:bookmarkEnd w:id="28"/>
     </w:p>
     <w:p>
       <w:pPr>
@@ -17465,7 +17912,7 @@
           <w:szCs w:val="27"/>
         </w:rPr>
       </w:pPr>
-      <w:bookmarkStart w:id="28" w:name="_Toc463203368"/>
+      <w:bookmarkStart w:id="29" w:name="_Toc472849314"/>
       <w:r>
         <w:lastRenderedPageBreak/>
         <w:t>2</w:t>
@@ -17476,7 +17923,7 @@
       <w:r>
         <w:t>: Loading simulation</w:t>
       </w:r>
-      <w:bookmarkEnd w:id="28"/>
+      <w:bookmarkEnd w:id="29"/>
     </w:p>
     <w:p>
       <w:pPr>
@@ -17841,7 +18288,7 @@
           <w:szCs w:val="27"/>
         </w:rPr>
       </w:pPr>
-      <w:bookmarkStart w:id="29" w:name="_Toc463203369"/>
+      <w:bookmarkStart w:id="30" w:name="_Toc472849315"/>
       <w:r>
         <w:t>20</w:t>
       </w:r>
@@ -17851,7 +18298,7 @@
       <w:r>
         <w:t>: Exit application</w:t>
       </w:r>
-      <w:bookmarkEnd w:id="29"/>
+      <w:bookmarkEnd w:id="30"/>
     </w:p>
     <w:p>
       <w:pPr>
@@ -18251,11 +18698,11 @@
           <w:szCs w:val="48"/>
         </w:rPr>
       </w:pPr>
-      <w:bookmarkStart w:id="30" w:name="_Toc463203370"/>
+      <w:bookmarkStart w:id="31" w:name="_Toc472849316"/>
       <w:r>
         <w:t>APPROVALS</w:t>
       </w:r>
-      <w:bookmarkEnd w:id="30"/>
+      <w:bookmarkEnd w:id="31"/>
     </w:p>
     <w:p>
       <w:pPr>
@@ -18266,16 +18713,16 @@
           <w:szCs w:val="36"/>
         </w:rPr>
       </w:pPr>
-      <w:bookmarkStart w:id="31" w:name="_Toc463203371"/>
+      <w:bookmarkStart w:id="32" w:name="_Toc472849317"/>
       <w:r>
         <w:lastRenderedPageBreak/>
         <w:t>Sign-off Sheet</w:t>
       </w:r>
-      <w:bookmarkEnd w:id="31"/>
+      <w:bookmarkEnd w:id="32"/>
     </w:p>
     <w:p/>
     <w:sectPr>
-      <w:footerReference w:type="default" r:id="rId24"/>
+      <w:footerReference w:type="default" r:id="rId26"/>
       <w:pgSz w:w="12240" w:h="15840"/>
       <w:pgMar w:top="1440" w:right="1440" w:bottom="1440" w:left="1440" w:header="720" w:footer="720" w:gutter="0"/>
       <w:cols w:space="720"/>
@@ -18345,7 +18792,7 @@
           <w:rPr>
             <w:noProof/>
           </w:rPr>
-          <w:t>19</w:t>
+          <w:t>20</w:t>
         </w:r>
         <w:r>
           <w:rPr>
@@ -21384,7 +21831,7 @@
 </file>
 
 <file path=customXml/itemProps1.xml><?xml version="1.0" encoding="utf-8"?>
-<ds:datastoreItem xmlns:ds="http://schemas.openxmlformats.org/officeDocument/2006/customXml" ds:itemID="{AC85F244-B6FD-4D7D-ACAA-0C346A3587F9}">
+<ds:datastoreItem xmlns:ds="http://schemas.openxmlformats.org/officeDocument/2006/customXml" ds:itemID="{1B9CEBA7-9C01-4E13-B007-2DF669515BC5}">
   <ds:schemaRefs>
     <ds:schemaRef ds:uri="http://schemas.openxmlformats.org/officeDocument/2006/bibliography"/>
   </ds:schemaRefs>

</xml_diff>